<commit_message>
FEBioChem: sbm parameters can now be read from Globals section.
git-svn-id: https://gforge.sci.utah.edu/svn/MRLProjects/Plugins/FEBioChem@10114 b505bdfe-9d5c-0410-8600-697d5fc8e487
</commit_message>
<xml_diff>
--- a/docs/reaction diffusion.docx
+++ b/docs/reaction diffusion.docx
@@ -85,8 +85,6 @@
             <w:t>Contents</w:t>
           </w:r>
         </w:p>
-        <w:bookmarkStart w:id="0" w:name="_GoBack"/>
-        <w:bookmarkEnd w:id="0"/>
         <w:p>
           <w:pPr>
             <w:pStyle w:val="TOC1"/>
@@ -1093,7 +1091,7 @@
                 <w:noProof/>
                 <w:webHidden/>
               </w:rPr>
-              <w:t>8</w:t>
+              <w:t>9</w:t>
             </w:r>
             <w:r>
               <w:rPr>
@@ -1177,7 +1175,7 @@
                 <w:noProof/>
                 <w:webHidden/>
               </w:rPr>
-              <w:t>8</w:t>
+              <w:t>9</w:t>
             </w:r>
             <w:r>
               <w:rPr>
@@ -1261,7 +1259,7 @@
                 <w:noProof/>
                 <w:webHidden/>
               </w:rPr>
-              <w:t>8</w:t>
+              <w:t>9</w:t>
             </w:r>
             <w:r>
               <w:rPr>
@@ -1288,11 +1286,11 @@
       <w:pPr>
         <w:pStyle w:val="Heading1"/>
       </w:pPr>
-      <w:bookmarkStart w:id="1" w:name="_Toc499114263"/>
+      <w:bookmarkStart w:id="0" w:name="_Toc499114263"/>
       <w:r>
         <w:t>Introduction</w:t>
       </w:r>
-      <w:bookmarkEnd w:id="1"/>
+      <w:bookmarkEnd w:id="0"/>
     </w:p>
     <w:p>
       <w:r>
@@ -1366,7 +1364,7 @@
           <v:shape id="_x0000_i1025" type="#_x0000_t75" style="width:262.8pt;height:23.85pt" o:ole="">
             <v:imagedata r:id="rId6" o:title=""/>
           </v:shape>
-          <o:OLEObject Type="Embed" ProgID="Equation.DSMT4" ShapeID="_x0000_i1025" DrawAspect="Content" ObjectID="_1572856293" r:id="rId7"/>
+          <o:OLEObject Type="Embed" ProgID="Equation.DSMT4" ShapeID="_x0000_i1025" DrawAspect="Content" ObjectID="_1572866795" r:id="rId7"/>
         </w:object>
       </w:r>
       <w:r>
@@ -1390,7 +1388,7 @@
       <w:r>
         <w:fldChar w:fldCharType="end"/>
       </w:r>
-      <w:bookmarkStart w:id="2" w:name="ZEqnNum253832"/>
+      <w:bookmarkStart w:id="1" w:name="ZEqnNum253832"/>
       <w:r>
         <w:instrText>(</w:instrText>
       </w:r>
@@ -1416,7 +1414,7 @@
       <w:r>
         <w:instrText>)</w:instrText>
       </w:r>
-      <w:bookmarkEnd w:id="2"/>
+      <w:bookmarkEnd w:id="1"/>
       <w:r>
         <w:fldChar w:fldCharType="end"/>
       </w:r>
@@ -1433,7 +1431,7 @@
           <v:shape id="_x0000_i1026" type="#_x0000_t75" style="width:18.1pt;height:16.8pt" o:ole="">
             <v:imagedata r:id="rId8" o:title=""/>
           </v:shape>
-          <o:OLEObject Type="Embed" ProgID="Equation.DSMT4" ShapeID="_x0000_i1026" DrawAspect="Content" ObjectID="_1572856294" r:id="rId9"/>
+          <o:OLEObject Type="Embed" ProgID="Equation.DSMT4" ShapeID="_x0000_i1026" DrawAspect="Content" ObjectID="_1572866796" r:id="rId9"/>
         </w:object>
       </w:r>
       <w:r>
@@ -1470,7 +1468,7 @@
           <v:shape id="_x0000_i1027" type="#_x0000_t75" style="width:20.3pt;height:16.35pt" o:ole="">
             <v:imagedata r:id="rId10" o:title=""/>
           </v:shape>
-          <o:OLEObject Type="Embed" ProgID="Equation.DSMT4" ShapeID="_x0000_i1027" DrawAspect="Content" ObjectID="_1572856295" r:id="rId11"/>
+          <o:OLEObject Type="Embed" ProgID="Equation.DSMT4" ShapeID="_x0000_i1027" DrawAspect="Content" ObjectID="_1572866797" r:id="rId11"/>
         </w:object>
       </w:r>
       <w:r>
@@ -1501,7 +1499,7 @@
           <v:shape id="_x0000_i1028" type="#_x0000_t75" style="width:19pt;height:16.35pt" o:ole="">
             <v:imagedata r:id="rId12" o:title=""/>
           </v:shape>
-          <o:OLEObject Type="Embed" ProgID="Equation.DSMT4" ShapeID="_x0000_i1028" DrawAspect="Content" ObjectID="_1572856296" r:id="rId13"/>
+          <o:OLEObject Type="Embed" ProgID="Equation.DSMT4" ShapeID="_x0000_i1028" DrawAspect="Content" ObjectID="_1572866798" r:id="rId13"/>
         </w:object>
       </w:r>
       <w:r>
@@ -1535,7 +1533,7 @@
           <v:shape id="_x0000_i1029" type="#_x0000_t75" style="width:90.1pt;height:23.85pt" o:ole="">
             <v:imagedata r:id="rId14" o:title=""/>
           </v:shape>
-          <o:OLEObject Type="Embed" ProgID="Equation.DSMT4" ShapeID="_x0000_i1029" DrawAspect="Content" ObjectID="_1572856297" r:id="rId15"/>
+          <o:OLEObject Type="Embed" ProgID="Equation.DSMT4" ShapeID="_x0000_i1029" DrawAspect="Content" ObjectID="_1572866799" r:id="rId15"/>
         </w:object>
       </w:r>
       <w:r>
@@ -1546,11 +1544,11 @@
       <w:pPr>
         <w:pStyle w:val="Heading1"/>
       </w:pPr>
-      <w:bookmarkStart w:id="3" w:name="_Toc499114264"/>
+      <w:bookmarkStart w:id="2" w:name="_Toc499114264"/>
       <w:r>
         <w:t>Weak Formulation</w:t>
       </w:r>
-      <w:bookmarkEnd w:id="3"/>
+      <w:bookmarkEnd w:id="2"/>
     </w:p>
     <w:p>
       <w:r>
@@ -1572,7 +1570,7 @@
           <v:shape id="_x0000_i1030" type="#_x0000_t75" style="width:227.05pt;height:23.85pt" o:ole="">
             <v:imagedata r:id="rId16" o:title=""/>
           </v:shape>
-          <o:OLEObject Type="Embed" ProgID="Equation.DSMT4" ShapeID="_x0000_i1030" DrawAspect="Content" ObjectID="_1572856298" r:id="rId17"/>
+          <o:OLEObject Type="Embed" ProgID="Equation.DSMT4" ShapeID="_x0000_i1030" DrawAspect="Content" ObjectID="_1572866800" r:id="rId17"/>
         </w:object>
       </w:r>
       <w:r>
@@ -1655,7 +1653,7 @@
           <v:shape id="_x0000_i1031" type="#_x0000_t75" style="width:293.3pt;height:36.2pt" o:ole="">
             <v:imagedata r:id="rId18" o:title=""/>
           </v:shape>
-          <o:OLEObject Type="Embed" ProgID="Equation.DSMT4" ShapeID="_x0000_i1031" DrawAspect="Content" ObjectID="_1572856299" r:id="rId19"/>
+          <o:OLEObject Type="Embed" ProgID="Equation.DSMT4" ShapeID="_x0000_i1031" DrawAspect="Content" ObjectID="_1572866801" r:id="rId19"/>
         </w:object>
       </w:r>
       <w:r>
@@ -1728,7 +1726,7 @@
           <v:shape id="_x0000_i1098" type="#_x0000_t75" style="width:269.45pt;height:1in" o:ole="">
             <v:imagedata r:id="rId20" o:title=""/>
           </v:shape>
-          <o:OLEObject Type="Embed" ProgID="Equation.DSMT4" ShapeID="_x0000_i1098" DrawAspect="Content" ObjectID="_1572856300" r:id="rId21"/>
+          <o:OLEObject Type="Embed" ProgID="Equation.DSMT4" ShapeID="_x0000_i1098" DrawAspect="Content" ObjectID="_1572866802" r:id="rId21"/>
         </w:object>
       </w:r>
       <w:r>
@@ -1798,7 +1796,7 @@
           <v:shape id="_x0000_i1032" type="#_x0000_t75" style="width:53pt;height:16.35pt" o:ole="">
             <v:imagedata r:id="rId22" o:title=""/>
           </v:shape>
-          <o:OLEObject Type="Embed" ProgID="Equation.DSMT4" ShapeID="_x0000_i1032" DrawAspect="Content" ObjectID="_1572856301" r:id="rId23"/>
+          <o:OLEObject Type="Embed" ProgID="Equation.DSMT4" ShapeID="_x0000_i1032" DrawAspect="Content" ObjectID="_1572866803" r:id="rId23"/>
         </w:object>
       </w:r>
       <w:r>
@@ -1825,11 +1823,11 @@
       <w:pPr>
         <w:pStyle w:val="Heading1"/>
       </w:pPr>
-      <w:bookmarkStart w:id="4" w:name="_Toc499114265"/>
+      <w:bookmarkStart w:id="3" w:name="_Toc499114265"/>
       <w:r>
         <w:t>Discretization</w:t>
       </w:r>
-      <w:bookmarkEnd w:id="4"/>
+      <w:bookmarkEnd w:id="3"/>
     </w:p>
     <w:p>
       <w:r>
@@ -1854,7 +1852,7 @@
           <v:shape id="_x0000_i1033" type="#_x0000_t75" style="width:230.15pt;height:28.25pt" o:ole="">
             <v:imagedata r:id="rId24" o:title=""/>
           </v:shape>
-          <o:OLEObject Type="Embed" ProgID="Equation.DSMT4" ShapeID="_x0000_i1033" DrawAspect="Content" ObjectID="_1572856302" r:id="rId25"/>
+          <o:OLEObject Type="Embed" ProgID="Equation.DSMT4" ShapeID="_x0000_i1033" DrawAspect="Content" ObjectID="_1572866804" r:id="rId25"/>
         </w:object>
       </w:r>
       <w:r>
@@ -1927,7 +1925,7 @@
           <v:shape id="_x0000_i1099" type="#_x0000_t75" style="width:348.05pt;height:77.75pt" o:ole="">
             <v:imagedata r:id="rId26" o:title=""/>
           </v:shape>
-          <o:OLEObject Type="Embed" ProgID="Equation.DSMT4" ShapeID="_x0000_i1099" DrawAspect="Content" ObjectID="_1572856303" r:id="rId27"/>
+          <o:OLEObject Type="Embed" ProgID="Equation.DSMT4" ShapeID="_x0000_i1099" DrawAspect="Content" ObjectID="_1572866805" r:id="rId27"/>
         </w:object>
       </w:r>
       <w:r>
@@ -2000,7 +1998,7 @@
           <v:shape id="_x0000_i1034" type="#_x0000_t75" style="width:91pt;height:20.3pt" o:ole="">
             <v:imagedata r:id="rId28" o:title=""/>
           </v:shape>
-          <o:OLEObject Type="Embed" ProgID="Equation.DSMT4" ShapeID="_x0000_i1034" DrawAspect="Content" ObjectID="_1572856304" r:id="rId29"/>
+          <o:OLEObject Type="Embed" ProgID="Equation.DSMT4" ShapeID="_x0000_i1034" DrawAspect="Content" ObjectID="_1572866806" r:id="rId29"/>
         </w:object>
       </w:r>
       <w:r>
@@ -2024,7 +2022,7 @@
       <w:r>
         <w:fldChar w:fldCharType="end"/>
       </w:r>
-      <w:bookmarkStart w:id="5" w:name="ZEqnNum196813"/>
+      <w:bookmarkStart w:id="4" w:name="ZEqnNum196813"/>
       <w:r>
         <w:instrText>(</w:instrText>
       </w:r>
@@ -2050,7 +2048,7 @@
       <w:r>
         <w:instrText>)</w:instrText>
       </w:r>
-      <w:bookmarkEnd w:id="5"/>
+      <w:bookmarkEnd w:id="4"/>
       <w:r>
         <w:fldChar w:fldCharType="end"/>
       </w:r>
@@ -2075,7 +2073,7 @@
           <v:shape id="_x0000_i1100" type="#_x0000_t75" style="width:212pt;height:98.05pt" o:ole="">
             <v:imagedata r:id="rId30" o:title=""/>
           </v:shape>
-          <o:OLEObject Type="Embed" ProgID="Equation.DSMT4" ShapeID="_x0000_i1100" DrawAspect="Content" ObjectID="_1572856305" r:id="rId31"/>
+          <o:OLEObject Type="Embed" ProgID="Equation.DSMT4" ShapeID="_x0000_i1100" DrawAspect="Content" ObjectID="_1572866807" r:id="rId31"/>
         </w:object>
       </w:r>
       <w:r>
@@ -2251,7 +2249,7 @@
           <v:shape id="_x0000_i1101" type="#_x0000_t75" style="width:309.2pt;height:20.3pt" o:ole="">
             <v:imagedata r:id="rId32" o:title=""/>
           </v:shape>
-          <o:OLEObject Type="Embed" ProgID="Equation.DSMT4" ShapeID="_x0000_i1101" DrawAspect="Content" ObjectID="_1572856306" r:id="rId33"/>
+          <o:OLEObject Type="Embed" ProgID="Equation.DSMT4" ShapeID="_x0000_i1101" DrawAspect="Content" ObjectID="_1572866808" r:id="rId33"/>
         </w:object>
       </w:r>
       <w:r>
@@ -2318,21 +2316,21 @@
       <w:pPr>
         <w:pStyle w:val="Heading1"/>
       </w:pPr>
-      <w:bookmarkStart w:id="6" w:name="_Toc499114266"/>
+      <w:bookmarkStart w:id="5" w:name="_Toc499114266"/>
       <w:r>
         <w:t>Time Integration</w:t>
       </w:r>
+      <w:bookmarkEnd w:id="5"/>
+    </w:p>
+    <w:p>
+      <w:pPr>
+        <w:pStyle w:val="Heading2"/>
+      </w:pPr>
+      <w:bookmarkStart w:id="6" w:name="_Toc499114267"/>
+      <w:r>
+        <w:t>Backward Euler</w:t>
+      </w:r>
       <w:bookmarkEnd w:id="6"/>
-    </w:p>
-    <w:p>
-      <w:pPr>
-        <w:pStyle w:val="Heading2"/>
-      </w:pPr>
-      <w:bookmarkStart w:id="7" w:name="_Toc499114267"/>
-      <w:r>
-        <w:t>Backward Euler</w:t>
-      </w:r>
-      <w:bookmarkEnd w:id="7"/>
     </w:p>
     <w:p>
       <w:proofErr w:type="gramStart"/>
@@ -2348,7 +2346,7 @@
           <v:shape id="_x0000_i1035" type="#_x0000_t75" style="width:28.25pt;height:14.15pt" o:ole="">
             <v:imagedata r:id="rId34" o:title=""/>
           </v:shape>
-          <o:OLEObject Type="Embed" ProgID="Equation.DSMT4" ShapeID="_x0000_i1035" DrawAspect="Content" ObjectID="_1572856307" r:id="rId35"/>
+          <o:OLEObject Type="Embed" ProgID="Equation.DSMT4" ShapeID="_x0000_i1035" DrawAspect="Content" ObjectID="_1572866809" r:id="rId35"/>
         </w:object>
       </w:r>
       <w:r>
@@ -2376,7 +2374,7 @@
           <v:shape id="_x0000_i1036" type="#_x0000_t75" style="width:175.35pt;height:20.3pt" o:ole="">
             <v:imagedata r:id="rId36" o:title=""/>
           </v:shape>
-          <o:OLEObject Type="Embed" ProgID="Equation.DSMT4" ShapeID="_x0000_i1036" DrawAspect="Content" ObjectID="_1572856308" r:id="rId37"/>
+          <o:OLEObject Type="Embed" ProgID="Equation.DSMT4" ShapeID="_x0000_i1036" DrawAspect="Content" ObjectID="_1572866810" r:id="rId37"/>
         </w:object>
       </w:r>
       <w:r>
@@ -2458,7 +2456,7 @@
           <v:shape id="_x0000_i1037" type="#_x0000_t75" style="width:236.3pt;height:40.2pt" o:ole="">
             <v:imagedata r:id="rId38" o:title=""/>
           </v:shape>
-          <o:OLEObject Type="Embed" ProgID="Equation.DSMT4" ShapeID="_x0000_i1037" DrawAspect="Content" ObjectID="_1572856309" r:id="rId39"/>
+          <o:OLEObject Type="Embed" ProgID="Equation.DSMT4" ShapeID="_x0000_i1037" DrawAspect="Content" ObjectID="_1572866811" r:id="rId39"/>
         </w:object>
       </w:r>
       <w:r>
@@ -2525,7 +2523,7 @@
           <v:shape id="_x0000_i1038" type="#_x0000_t75" style="width:67.15pt;height:16.35pt" o:ole="">
             <v:imagedata r:id="rId40" o:title=""/>
           </v:shape>
-          <o:OLEObject Type="Embed" ProgID="Equation.DSMT4" ShapeID="_x0000_i1038" DrawAspect="Content" ObjectID="_1572856310" r:id="rId41"/>
+          <o:OLEObject Type="Embed" ProgID="Equation.DSMT4" ShapeID="_x0000_i1038" DrawAspect="Content" ObjectID="_1572866812" r:id="rId41"/>
         </w:object>
       </w:r>
       <w:r>
@@ -2555,7 +2553,7 @@
           <v:shape id="_x0000_i1039" type="#_x0000_t75" style="width:211.6pt;height:21.65pt" o:ole="">
             <v:imagedata r:id="rId42" o:title=""/>
           </v:shape>
-          <o:OLEObject Type="Embed" ProgID="Equation.DSMT4" ShapeID="_x0000_i1039" DrawAspect="Content" ObjectID="_1572856311" r:id="rId43"/>
+          <o:OLEObject Type="Embed" ProgID="Equation.DSMT4" ShapeID="_x0000_i1039" DrawAspect="Content" ObjectID="_1572866813" r:id="rId43"/>
         </w:object>
       </w:r>
       <w:r>
@@ -2628,7 +2626,7 @@
           <v:shape id="_x0000_i1040" type="#_x0000_t75" style="width:109.1pt;height:65.8pt" o:ole="">
             <v:imagedata r:id="rId44" o:title=""/>
           </v:shape>
-          <o:OLEObject Type="Embed" ProgID="Equation.DSMT4" ShapeID="_x0000_i1040" DrawAspect="Content" ObjectID="_1572856312" r:id="rId45"/>
+          <o:OLEObject Type="Embed" ProgID="Equation.DSMT4" ShapeID="_x0000_i1040" DrawAspect="Content" ObjectID="_1572866814" r:id="rId45"/>
         </w:object>
       </w:r>
       <w:r>
@@ -2698,7 +2696,7 @@
           <v:shape id="_x0000_i1041" type="#_x0000_t75" style="width:20.3pt;height:14.15pt" o:ole="">
             <v:imagedata r:id="rId46" o:title=""/>
           </v:shape>
-          <o:OLEObject Type="Embed" ProgID="Equation.DSMT4" ShapeID="_x0000_i1041" DrawAspect="Content" ObjectID="_1572856313" r:id="rId47"/>
+          <o:OLEObject Type="Embed" ProgID="Equation.DSMT4" ShapeID="_x0000_i1041" DrawAspect="Content" ObjectID="_1572866815" r:id="rId47"/>
         </w:object>
       </w:r>
       <w:r>
@@ -2720,7 +2718,7 @@
           <v:shape id="_x0000_i1042" type="#_x0000_t75" style="width:57pt;height:14.15pt" o:ole="">
             <v:imagedata r:id="rId48" o:title=""/>
           </v:shape>
-          <o:OLEObject Type="Embed" ProgID="Equation.DSMT4" ShapeID="_x0000_i1042" DrawAspect="Content" ObjectID="_1572856314" r:id="rId49"/>
+          <o:OLEObject Type="Embed" ProgID="Equation.DSMT4" ShapeID="_x0000_i1042" DrawAspect="Content" ObjectID="_1572866816" r:id="rId49"/>
         </w:object>
       </w:r>
       <w:r>
@@ -2793,7 +2791,7 @@
           <v:shape id="_x0000_i1043" type="#_x0000_t75" style="width:85.25pt;height:19pt" o:ole="">
             <v:imagedata r:id="rId50" o:title=""/>
           </v:shape>
-          <o:OLEObject Type="Embed" ProgID="Equation.DSMT4" ShapeID="_x0000_i1043" DrawAspect="Content" ObjectID="_1572856315" r:id="rId51"/>
+          <o:OLEObject Type="Embed" ProgID="Equation.DSMT4" ShapeID="_x0000_i1043" DrawAspect="Content" ObjectID="_1572866817" r:id="rId51"/>
         </w:object>
       </w:r>
       <w:r>
@@ -2850,11 +2848,11 @@
       <w:pPr>
         <w:pStyle w:val="Heading2"/>
       </w:pPr>
-      <w:bookmarkStart w:id="8" w:name="_Toc499114268"/>
+      <w:bookmarkStart w:id="7" w:name="_Toc499114268"/>
       <w:r>
         <w:t>Generalized trapezoidal rule</w:t>
       </w:r>
-      <w:bookmarkEnd w:id="8"/>
+      <w:bookmarkEnd w:id="7"/>
     </w:p>
     <w:p>
       <w:r>
@@ -2876,7 +2874,7 @@
           <v:shape id="_x0000_i1095" type="#_x0000_t75" style="width:351.15pt;height:19.9pt" o:ole="">
             <v:imagedata r:id="rId52" o:title=""/>
           </v:shape>
-          <o:OLEObject Type="Embed" ProgID="Equation.DSMT4" ShapeID="_x0000_i1095" DrawAspect="Content" ObjectID="_1572856316" r:id="rId53"/>
+          <o:OLEObject Type="Embed" ProgID="Equation.DSMT4" ShapeID="_x0000_i1095" DrawAspect="Content" ObjectID="_1572866818" r:id="rId53"/>
         </w:object>
       </w:r>
       <w:r>
@@ -2949,7 +2947,7 @@
           <v:shape id="_x0000_i1096" type="#_x0000_t75" style="width:366.2pt;height:19.9pt" o:ole="">
             <v:imagedata r:id="rId54" o:title=""/>
           </v:shape>
-          <o:OLEObject Type="Embed" ProgID="Equation.DSMT4" ShapeID="_x0000_i1096" DrawAspect="Content" ObjectID="_1572856317" r:id="rId55"/>
+          <o:OLEObject Type="Embed" ProgID="Equation.DSMT4" ShapeID="_x0000_i1096" DrawAspect="Content" ObjectID="_1572866819" r:id="rId55"/>
         </w:object>
       </w:r>
       <w:r>
@@ -3023,7 +3021,7 @@
           <v:shape id="_x0000_i1097" type="#_x0000_t75" style="width:114.85pt;height:34pt" o:ole="">
             <v:imagedata r:id="rId56" o:title=""/>
           </v:shape>
-          <o:OLEObject Type="Embed" ProgID="Equation.DSMT4" ShapeID="_x0000_i1097" DrawAspect="Content" ObjectID="_1572856318" r:id="rId57"/>
+          <o:OLEObject Type="Embed" ProgID="Equation.DSMT4" ShapeID="_x0000_i1097" DrawAspect="Content" ObjectID="_1572866820" r:id="rId57"/>
         </w:object>
       </w:r>
       <w:r>
@@ -3080,11 +3078,11 @@
       <w:pPr>
         <w:pStyle w:val="Heading2"/>
       </w:pPr>
-      <w:bookmarkStart w:id="9" w:name="_Toc499114269"/>
+      <w:bookmarkStart w:id="8" w:name="_Toc499114269"/>
       <w:r>
         <w:t>Chemical reactions</w:t>
       </w:r>
-      <w:bookmarkEnd w:id="9"/>
+      <w:bookmarkEnd w:id="8"/>
     </w:p>
     <w:p>
       <w:r>
@@ -3112,15 +3110,7 @@
         <w:t>R</w:t>
       </w:r>
       <w:r>
-        <w:t xml:space="preserve">. We look now at the specific form this function takes when </w:t>
-      </w:r>
-      <w:proofErr w:type="gramStart"/>
-      <w:r>
-        <w:t>considering</w:t>
-      </w:r>
-      <w:proofErr w:type="gramEnd"/>
-      <w:r>
-        <w:t xml:space="preserve"> chemical reactions. </w:t>
+        <w:t xml:space="preserve">. We look now at the specific form this function takes when considering chemical reactions. </w:t>
       </w:r>
     </w:p>
     <w:p/>
@@ -3144,7 +3134,7 @@
           <v:shape id="_x0000_i1044" type="#_x0000_t75" style="width:96.75pt;height:13.7pt" o:ole="">
             <v:imagedata r:id="rId58" o:title=""/>
           </v:shape>
-          <o:OLEObject Type="Embed" ProgID="Equation.DSMT4" ShapeID="_x0000_i1044" DrawAspect="Content" ObjectID="_1572856319" r:id="rId59"/>
+          <o:OLEObject Type="Embed" ProgID="Equation.DSMT4" ShapeID="_x0000_i1044" DrawAspect="Content" ObjectID="_1572866821" r:id="rId59"/>
         </w:object>
       </w:r>
       <w:r>
@@ -3217,7 +3207,7 @@
           <v:shape id="_x0000_i1045" type="#_x0000_t75" style="width:176.25pt;height:30.9pt" o:ole="">
             <v:imagedata r:id="rId60" o:title=""/>
           </v:shape>
-          <o:OLEObject Type="Embed" ProgID="Equation.DSMT4" ShapeID="_x0000_i1045" DrawAspect="Content" ObjectID="_1572856320" r:id="rId61"/>
+          <o:OLEObject Type="Embed" ProgID="Equation.DSMT4" ShapeID="_x0000_i1045" DrawAspect="Content" ObjectID="_1572866822" r:id="rId61"/>
         </w:object>
       </w:r>
       <w:r>
@@ -3290,7 +3280,7 @@
           <v:shape id="_x0000_i1046" type="#_x0000_t75" style="width:51.7pt;height:15.9pt" o:ole="">
             <v:imagedata r:id="rId62" o:title=""/>
           </v:shape>
-          <o:OLEObject Type="Embed" ProgID="Equation.DSMT4" ShapeID="_x0000_i1046" DrawAspect="Content" ObjectID="_1572856321" r:id="rId63"/>
+          <o:OLEObject Type="Embed" ProgID="Equation.DSMT4" ShapeID="_x0000_i1046" DrawAspect="Content" ObjectID="_1572866823" r:id="rId63"/>
         </w:object>
       </w:r>
       <w:r>
@@ -3377,7 +3367,7 @@
           <v:shape id="_x0000_i1047" type="#_x0000_t75" style="width:95.85pt;height:35.35pt" o:ole="">
             <v:imagedata r:id="rId64" o:title=""/>
           </v:shape>
-          <o:OLEObject Type="Embed" ProgID="Equation.DSMT4" ShapeID="_x0000_i1047" DrawAspect="Content" ObjectID="_1572856322" r:id="rId65"/>
+          <o:OLEObject Type="Embed" ProgID="Equation.DSMT4" ShapeID="_x0000_i1047" DrawAspect="Content" ObjectID="_1572866824" r:id="rId65"/>
         </w:object>
       </w:r>
       <w:r>
@@ -3442,7 +3432,7 @@
           <v:shape id="_x0000_i1048" type="#_x0000_t75" style="width:16.8pt;height:18.1pt" o:ole="">
             <v:imagedata r:id="rId66" o:title=""/>
           </v:shape>
-          <o:OLEObject Type="Embed" ProgID="Equation.DSMT4" ShapeID="_x0000_i1048" DrawAspect="Content" ObjectID="_1572856323" r:id="rId67"/>
+          <o:OLEObject Type="Embed" ProgID="Equation.DSMT4" ShapeID="_x0000_i1048" DrawAspect="Content" ObjectID="_1572866825" r:id="rId67"/>
         </w:object>
       </w:r>
       <w:r>
@@ -3478,7 +3468,7 @@
           <v:shape id="_x0000_i1049" type="#_x0000_t75" style="width:64.95pt;height:35.35pt" o:ole="">
             <v:imagedata r:id="rId68" o:title=""/>
           </v:shape>
-          <o:OLEObject Type="Embed" ProgID="Equation.DSMT4" ShapeID="_x0000_i1049" DrawAspect="Content" ObjectID="_1572856324" r:id="rId69"/>
+          <o:OLEObject Type="Embed" ProgID="Equation.DSMT4" ShapeID="_x0000_i1049" DrawAspect="Content" ObjectID="_1572866826" r:id="rId69"/>
         </w:object>
       </w:r>
       <w:r>
@@ -3552,7 +3542,7 @@
           <v:shape id="_x0000_i1050" type="#_x0000_t75" style="width:56.1pt;height:19pt" o:ole="">
             <v:imagedata r:id="rId70" o:title=""/>
           </v:shape>
-          <o:OLEObject Type="Embed" ProgID="Equation.DSMT4" ShapeID="_x0000_i1050" DrawAspect="Content" ObjectID="_1572856325" r:id="rId71"/>
+          <o:OLEObject Type="Embed" ProgID="Equation.DSMT4" ShapeID="_x0000_i1050" DrawAspect="Content" ObjectID="_1572866827" r:id="rId71"/>
         </w:object>
       </w:r>
       <w:r>
@@ -3582,7 +3572,7 @@
           <v:shape id="_x0000_i1051" type="#_x0000_t75" style="width:85.7pt;height:34pt" o:ole="">
             <v:imagedata r:id="rId72" o:title=""/>
           </v:shape>
-          <o:OLEObject Type="Embed" ProgID="Equation.DSMT4" ShapeID="_x0000_i1051" DrawAspect="Content" ObjectID="_1572856326" r:id="rId73"/>
+          <o:OLEObject Type="Embed" ProgID="Equation.DSMT4" ShapeID="_x0000_i1051" DrawAspect="Content" ObjectID="_1572866828" r:id="rId73"/>
         </w:object>
       </w:r>
       <w:r>
@@ -3669,7 +3659,7 @@
           <v:shape id="_x0000_i1052" type="#_x0000_t75" style="width:38pt;height:19pt" o:ole="">
             <v:imagedata r:id="rId74" o:title=""/>
           </v:shape>
-          <o:OLEObject Type="Embed" ProgID="Equation.DSMT4" ShapeID="_x0000_i1052" DrawAspect="Content" ObjectID="_1572856327" r:id="rId75"/>
+          <o:OLEObject Type="Embed" ProgID="Equation.DSMT4" ShapeID="_x0000_i1052" DrawAspect="Content" ObjectID="_1572866829" r:id="rId75"/>
         </w:object>
       </w:r>
       <w:r>
@@ -3737,7 +3727,7 @@
           <v:shape id="_x0000_i1053" type="#_x0000_t75" style="width:125pt;height:35.35pt" o:ole="">
             <v:imagedata r:id="rId76" o:title=""/>
           </v:shape>
-          <o:OLEObject Type="Embed" ProgID="Equation.DSMT4" ShapeID="_x0000_i1053" DrawAspect="Content" ObjectID="_1572856328" r:id="rId77"/>
+          <o:OLEObject Type="Embed" ProgID="Equation.DSMT4" ShapeID="_x0000_i1053" DrawAspect="Content" ObjectID="_1572866830" r:id="rId77"/>
         </w:object>
       </w:r>
       <w:r>
@@ -3829,7 +3819,7 @@
           <v:shape id="_x0000_i1054" type="#_x0000_t75" style="width:63.15pt;height:38pt" o:ole="">
             <v:imagedata r:id="rId78" o:title=""/>
           </v:shape>
-          <o:OLEObject Type="Embed" ProgID="Equation.DSMT4" ShapeID="_x0000_i1054" DrawAspect="Content" ObjectID="_1572856329" r:id="rId79"/>
+          <o:OLEObject Type="Embed" ProgID="Equation.DSMT4" ShapeID="_x0000_i1054" DrawAspect="Content" ObjectID="_1572866831" r:id="rId79"/>
         </w:object>
       </w:r>
       <w:r>
@@ -3907,7 +3897,7 @@
           <v:shape id="_x0000_i1055" type="#_x0000_t75" style="width:79.05pt;height:34pt" o:ole="">
             <v:imagedata r:id="rId80" o:title=""/>
           </v:shape>
-          <o:OLEObject Type="Embed" ProgID="Equation.DSMT4" ShapeID="_x0000_i1055" DrawAspect="Content" ObjectID="_1572856330" r:id="rId81"/>
+          <o:OLEObject Type="Embed" ProgID="Equation.DSMT4" ShapeID="_x0000_i1055" DrawAspect="Content" ObjectID="_1572866832" r:id="rId81"/>
         </w:object>
       </w:r>
       <w:r>
@@ -3983,7 +3973,7 @@
           <v:shape id="_x0000_i1056" type="#_x0000_t75" style="width:92.75pt;height:30.05pt" o:ole="">
             <v:imagedata r:id="rId82" o:title=""/>
           </v:shape>
-          <o:OLEObject Type="Embed" ProgID="Equation.DSMT4" ShapeID="_x0000_i1056" DrawAspect="Content" ObjectID="_1572856331" r:id="rId83"/>
+          <o:OLEObject Type="Embed" ProgID="Equation.DSMT4" ShapeID="_x0000_i1056" DrawAspect="Content" ObjectID="_1572866833" r:id="rId83"/>
         </w:object>
       </w:r>
       <w:r>
@@ -4040,11 +4030,11 @@
       <w:pPr>
         <w:pStyle w:val="Heading1"/>
       </w:pPr>
-      <w:bookmarkStart w:id="10" w:name="_Toc499114270"/>
+      <w:bookmarkStart w:id="9" w:name="_Toc499114270"/>
       <w:r>
         <w:t>Mixtures</w:t>
       </w:r>
-      <w:bookmarkEnd w:id="10"/>
+      <w:bookmarkEnd w:id="9"/>
     </w:p>
     <w:p>
       <w:pPr>
@@ -4065,7 +4055,7 @@
           <v:shape id="_x0000_i1057" type="#_x0000_t75" style="width:16.8pt;height:16.8pt" o:ole="">
             <v:imagedata r:id="rId84" o:title=""/>
           </v:shape>
-          <o:OLEObject Type="Embed" ProgID="Equation.DSMT4" ShapeID="_x0000_i1057" DrawAspect="Content" ObjectID="_1572856332" r:id="rId85"/>
+          <o:OLEObject Type="Embed" ProgID="Equation.DSMT4" ShapeID="_x0000_i1057" DrawAspect="Content" ObjectID="_1572866834" r:id="rId85"/>
         </w:object>
       </w:r>
       <w:r>
@@ -4087,7 +4077,7 @@
           <v:shape id="_x0000_i1058" type="#_x0000_t75" style="width:51.25pt;height:19pt" o:ole="">
             <v:imagedata r:id="rId86" o:title=""/>
           </v:shape>
-          <o:OLEObject Type="Embed" ProgID="Equation.DSMT4" ShapeID="_x0000_i1058" DrawAspect="Content" ObjectID="_1572856333" r:id="rId87"/>
+          <o:OLEObject Type="Embed" ProgID="Equation.DSMT4" ShapeID="_x0000_i1058" DrawAspect="Content" ObjectID="_1572866835" r:id="rId87"/>
         </w:object>
       </w:r>
       <w:r>
@@ -4157,7 +4147,7 @@
           <v:shape id="_x0000_i1059" type="#_x0000_t75" style="width:11.05pt;height:13.25pt" o:ole="">
             <v:imagedata r:id="rId88" o:title=""/>
           </v:shape>
-          <o:OLEObject Type="Embed" ProgID="Equation.DSMT4" ShapeID="_x0000_i1059" DrawAspect="Content" ObjectID="_1572856334" r:id="rId89"/>
+          <o:OLEObject Type="Embed" ProgID="Equation.DSMT4" ShapeID="_x0000_i1059" DrawAspect="Content" ObjectID="_1572866836" r:id="rId89"/>
         </w:object>
       </w:r>
       <w:r>
@@ -4216,7 +4206,7 @@
           <v:shape id="_x0000_i1060" type="#_x0000_t75" style="width:191.25pt;height:23.85pt" o:ole="">
             <v:imagedata r:id="rId90" o:title=""/>
           </v:shape>
-          <o:OLEObject Type="Embed" ProgID="Equation.DSMT4" ShapeID="_x0000_i1060" DrawAspect="Content" ObjectID="_1572856335" r:id="rId91"/>
+          <o:OLEObject Type="Embed" ProgID="Equation.DSMT4" ShapeID="_x0000_i1060" DrawAspect="Content" ObjectID="_1572866837" r:id="rId91"/>
         </w:object>
       </w:r>
       <w:r>
@@ -4281,7 +4271,7 @@
           <v:shape id="_x0000_i1061" type="#_x0000_t75" style="width:11.05pt;height:13.25pt" o:ole="">
             <v:imagedata r:id="rId92" o:title=""/>
           </v:shape>
-          <o:OLEObject Type="Embed" ProgID="Equation.DSMT4" ShapeID="_x0000_i1061" DrawAspect="Content" ObjectID="_1572856336" r:id="rId93"/>
+          <o:OLEObject Type="Embed" ProgID="Equation.DSMT4" ShapeID="_x0000_i1061" DrawAspect="Content" ObjectID="_1572866838" r:id="rId93"/>
         </w:object>
       </w:r>
       <w:r>
@@ -4356,7 +4346,7 @@
           <v:shape id="_x0000_i1062" type="#_x0000_t75" style="width:151.95pt;height:23.85pt" o:ole="">
             <v:imagedata r:id="rId94" o:title=""/>
           </v:shape>
-          <o:OLEObject Type="Embed" ProgID="Equation.DSMT4" ShapeID="_x0000_i1062" DrawAspect="Content" ObjectID="_1572856337" r:id="rId95"/>
+          <o:OLEObject Type="Embed" ProgID="Equation.DSMT4" ShapeID="_x0000_i1062" DrawAspect="Content" ObjectID="_1572866839" r:id="rId95"/>
         </w:object>
       </w:r>
       <w:r>
@@ -4424,7 +4414,7 @@
           <v:shape id="_x0000_i1063" type="#_x0000_t75" style="width:337.05pt;height:30.9pt" o:ole="">
             <v:imagedata r:id="rId96" o:title=""/>
           </v:shape>
-          <o:OLEObject Type="Embed" ProgID="Equation.DSMT4" ShapeID="_x0000_i1063" DrawAspect="Content" ObjectID="_1572856338" r:id="rId97"/>
+          <o:OLEObject Type="Embed" ProgID="Equation.DSMT4" ShapeID="_x0000_i1063" DrawAspect="Content" ObjectID="_1572866840" r:id="rId97"/>
         </w:object>
       </w:r>
       <w:r>
@@ -4491,7 +4481,7 @@
           <v:shape id="_x0000_i1064" type="#_x0000_t75" style="width:90.1pt;height:19pt" o:ole="">
             <v:imagedata r:id="rId98" o:title=""/>
           </v:shape>
-          <o:OLEObject Type="Embed" ProgID="Equation.DSMT4" ShapeID="_x0000_i1064" DrawAspect="Content" ObjectID="_1572856339" r:id="rId99"/>
+          <o:OLEObject Type="Embed" ProgID="Equation.DSMT4" ShapeID="_x0000_i1064" DrawAspect="Content" ObjectID="_1572866841" r:id="rId99"/>
         </w:object>
       </w:r>
       <w:r>
@@ -4520,7 +4510,7 @@
           <v:shape id="_x0000_i1065" type="#_x0000_t75" style="width:353.8pt;height:30.05pt" o:ole="">
             <v:imagedata r:id="rId100" o:title=""/>
           </v:shape>
-          <o:OLEObject Type="Embed" ProgID="Equation.DSMT4" ShapeID="_x0000_i1065" DrawAspect="Content" ObjectID="_1572856340" r:id="rId101"/>
+          <o:OLEObject Type="Embed" ProgID="Equation.DSMT4" ShapeID="_x0000_i1065" DrawAspect="Content" ObjectID="_1572866842" r:id="rId101"/>
         </w:object>
       </w:r>
       <w:r>
@@ -4577,11 +4567,11 @@
       <w:pPr>
         <w:pStyle w:val="Heading2"/>
       </w:pPr>
-      <w:bookmarkStart w:id="11" w:name="_Toc499114271"/>
+      <w:bookmarkStart w:id="10" w:name="_Toc499114271"/>
       <w:r>
         <w:t>Solid-bound molecules</w:t>
       </w:r>
-      <w:bookmarkEnd w:id="11"/>
+      <w:bookmarkEnd w:id="10"/>
     </w:p>
     <w:p>
       <w:pPr>
@@ -4606,7 +4596,7 @@
           <v:shape id="_x0000_i1066" type="#_x0000_t75" style="width:56.1pt;height:18.1pt" o:ole="">
             <v:imagedata r:id="rId102" o:title=""/>
           </v:shape>
-          <o:OLEObject Type="Embed" ProgID="Equation.DSMT4" ShapeID="_x0000_i1066" DrawAspect="Content" ObjectID="_1572856341" r:id="rId103"/>
+          <o:OLEObject Type="Embed" ProgID="Equation.DSMT4" ShapeID="_x0000_i1066" DrawAspect="Content" ObjectID="_1572866843" r:id="rId103"/>
         </w:object>
       </w:r>
       <w:r>
@@ -4693,7 +4683,7 @@
           <v:shape id="_x0000_i1067" type="#_x0000_t75" style="width:16.8pt;height:18.1pt" o:ole="">
             <v:imagedata r:id="rId104" o:title=""/>
           </v:shape>
-          <o:OLEObject Type="Embed" ProgID="Equation.DSMT4" ShapeID="_x0000_i1067" DrawAspect="Content" ObjectID="_1572856342" r:id="rId105"/>
+          <o:OLEObject Type="Embed" ProgID="Equation.DSMT4" ShapeID="_x0000_i1067" DrawAspect="Content" ObjectID="_1572866844" r:id="rId105"/>
         </w:object>
       </w:r>
       <w:r>
@@ -4715,7 +4705,7 @@
           <v:shape id="_x0000_i1068" type="#_x0000_t75" style="width:53pt;height:32.7pt" o:ole="">
             <v:imagedata r:id="rId106" o:title=""/>
           </v:shape>
-          <o:OLEObject Type="Embed" ProgID="Equation.DSMT4" ShapeID="_x0000_i1068" DrawAspect="Content" ObjectID="_1572856343" r:id="rId107"/>
+          <o:OLEObject Type="Embed" ProgID="Equation.DSMT4" ShapeID="_x0000_i1068" DrawAspect="Content" ObjectID="_1572866845" r:id="rId107"/>
         </w:object>
       </w:r>
       <w:r>
@@ -4739,7 +4729,7 @@
       <w:r>
         <w:fldChar w:fldCharType="end"/>
       </w:r>
-      <w:bookmarkStart w:id="12" w:name="ZEqnNum484367"/>
+      <w:bookmarkStart w:id="11" w:name="ZEqnNum484367"/>
       <w:r>
         <w:instrText>(</w:instrText>
       </w:r>
@@ -4765,7 +4755,7 @@
       <w:r>
         <w:instrText>)</w:instrText>
       </w:r>
-      <w:bookmarkEnd w:id="12"/>
+      <w:bookmarkEnd w:id="11"/>
       <w:r>
         <w:fldChar w:fldCharType="end"/>
       </w:r>
@@ -4790,7 +4780,7 @@
           <v:shape id="_x0000_i1069" type="#_x0000_t75" style="width:16.8pt;height:18.1pt" o:ole="">
             <v:imagedata r:id="rId108" o:title=""/>
           </v:shape>
-          <o:OLEObject Type="Embed" ProgID="Equation.DSMT4" ShapeID="_x0000_i1069" DrawAspect="Content" ObjectID="_1572856344" r:id="rId109"/>
+          <o:OLEObject Type="Embed" ProgID="Equation.DSMT4" ShapeID="_x0000_i1069" DrawAspect="Content" ObjectID="_1572866846" r:id="rId109"/>
         </w:object>
       </w:r>
       <w:r>
@@ -4852,7 +4842,7 @@
           <v:shape id="_x0000_i1093" type="#_x0000_t75" style="width:99.85pt;height:19pt" o:ole="">
             <v:imagedata r:id="rId110" o:title=""/>
           </v:shape>
-          <o:OLEObject Type="Embed" ProgID="Equation.DSMT4" ShapeID="_x0000_i1093" DrawAspect="Content" ObjectID="_1572856345" r:id="rId111"/>
+          <o:OLEObject Type="Embed" ProgID="Equation.DSMT4" ShapeID="_x0000_i1093" DrawAspect="Content" ObjectID="_1572866847" r:id="rId111"/>
         </w:object>
       </w:r>
       <w:r>
@@ -4925,7 +4915,7 @@
           <v:shape id="_x0000_i1094" type="#_x0000_t75" style="width:139.15pt;height:30.9pt" o:ole="">
             <v:imagedata r:id="rId112" o:title=""/>
           </v:shape>
-          <o:OLEObject Type="Embed" ProgID="Equation.DSMT4" ShapeID="_x0000_i1094" DrawAspect="Content" ObjectID="_1572856346" r:id="rId113"/>
+          <o:OLEObject Type="Embed" ProgID="Equation.DSMT4" ShapeID="_x0000_i1094" DrawAspect="Content" ObjectID="_1572866848" r:id="rId113"/>
         </w:object>
       </w:r>
       <w:r>
@@ -4998,7 +4988,7 @@
           <v:shape id="_x0000_i1070" type="#_x0000_t75" style="width:77.75pt;height:26.95pt" o:ole="">
             <v:imagedata r:id="rId114" o:title=""/>
           </v:shape>
-          <o:OLEObject Type="Embed" ProgID="Equation.DSMT4" ShapeID="_x0000_i1070" DrawAspect="Content" ObjectID="_1572856347" r:id="rId115"/>
+          <o:OLEObject Type="Embed" ProgID="Equation.DSMT4" ShapeID="_x0000_i1070" DrawAspect="Content" ObjectID="_1572866849" r:id="rId115"/>
         </w:object>
       </w:r>
       <w:r>
@@ -5084,7 +5074,7 @@
           <v:shape id="_x0000_i1071" type="#_x0000_t75" style="width:45.95pt;height:36.2pt" o:ole="">
             <v:imagedata r:id="rId116" o:title=""/>
           </v:shape>
-          <o:OLEObject Type="Embed" ProgID="Equation.DSMT4" ShapeID="_x0000_i1071" DrawAspect="Content" ObjectID="_1572856348" r:id="rId117"/>
+          <o:OLEObject Type="Embed" ProgID="Equation.DSMT4" ShapeID="_x0000_i1071" DrawAspect="Content" ObjectID="_1572866850" r:id="rId117"/>
         </w:object>
       </w:r>
       <w:r>
@@ -5162,7 +5152,7 @@
           <v:shape id="_x0000_i1072" type="#_x0000_t75" style="width:47.7pt;height:18.1pt" o:ole="">
             <v:imagedata r:id="rId118" o:title=""/>
           </v:shape>
-          <o:OLEObject Type="Embed" ProgID="Equation.DSMT4" ShapeID="_x0000_i1072" DrawAspect="Content" ObjectID="_1572856349" r:id="rId119"/>
+          <o:OLEObject Type="Embed" ProgID="Equation.DSMT4" ShapeID="_x0000_i1072" DrawAspect="Content" ObjectID="_1572866851" r:id="rId119"/>
         </w:object>
       </w:r>
       <w:r>
@@ -5173,11 +5163,11 @@
       <w:pPr>
         <w:pStyle w:val="Heading1"/>
       </w:pPr>
-      <w:bookmarkStart w:id="13" w:name="_Toc499114272"/>
+      <w:bookmarkStart w:id="12" w:name="_Toc499114272"/>
       <w:r>
         <w:t>Analytical Solution</w:t>
       </w:r>
-      <w:bookmarkEnd w:id="13"/>
+      <w:bookmarkEnd w:id="12"/>
     </w:p>
     <w:p>
       <w:r>
@@ -5200,7 +5190,7 @@
           <v:shape id="_x0000_i1073" type="#_x0000_t75" style="width:1in;height:18.1pt" o:ole="">
             <v:imagedata r:id="rId120" o:title=""/>
           </v:shape>
-          <o:OLEObject Type="Embed" ProgID="Equation.DSMT4" ShapeID="_x0000_i1073" DrawAspect="Content" ObjectID="_1572856350" r:id="rId121"/>
+          <o:OLEObject Type="Embed" ProgID="Equation.DSMT4" ShapeID="_x0000_i1073" DrawAspect="Content" ObjectID="_1572866852" r:id="rId121"/>
         </w:object>
       </w:r>
       <w:r>
@@ -5292,7 +5282,7 @@
           <v:shape id="_x0000_i1074" type="#_x0000_t75" style="width:84.35pt;height:30.05pt" o:ole="">
             <v:imagedata r:id="rId122" o:title=""/>
           </v:shape>
-          <o:OLEObject Type="Embed" ProgID="Equation.DSMT4" ShapeID="_x0000_i1074" DrawAspect="Content" ObjectID="_1572856351" r:id="rId123"/>
+          <o:OLEObject Type="Embed" ProgID="Equation.DSMT4" ShapeID="_x0000_i1074" DrawAspect="Content" ObjectID="_1572866853" r:id="rId123"/>
         </w:object>
       </w:r>
       <w:r>
@@ -5365,7 +5355,7 @@
           <v:shape id="_x0000_i1075" type="#_x0000_t75" style="width:49.05pt;height:36.2pt" o:ole="">
             <v:imagedata r:id="rId124" o:title=""/>
           </v:shape>
-          <o:OLEObject Type="Embed" ProgID="Equation.DSMT4" ShapeID="_x0000_i1075" DrawAspect="Content" ObjectID="_1572856352" r:id="rId125"/>
+          <o:OLEObject Type="Embed" ProgID="Equation.DSMT4" ShapeID="_x0000_i1075" DrawAspect="Content" ObjectID="_1572866854" r:id="rId125"/>
         </w:object>
       </w:r>
       <w:r>
@@ -5438,7 +5428,7 @@
           <v:shape id="_x0000_i1076" type="#_x0000_t75" style="width:142.65pt;height:113.95pt" o:ole="">
             <v:imagedata r:id="rId126" o:title=""/>
           </v:shape>
-          <o:OLEObject Type="Embed" ProgID="Equation.DSMT4" ShapeID="_x0000_i1076" DrawAspect="Content" ObjectID="_1572856353" r:id="rId127"/>
+          <o:OLEObject Type="Embed" ProgID="Equation.DSMT4" ShapeID="_x0000_i1076" DrawAspect="Content" ObjectID="_1572866855" r:id="rId127"/>
         </w:object>
       </w:r>
       <w:r>
@@ -5506,7 +5496,7 @@
           <v:shape id="_x0000_i1077" type="#_x0000_t75" style="width:71.1pt;height:36.2pt" o:ole="">
             <v:imagedata r:id="rId128" o:title=""/>
           </v:shape>
-          <o:OLEObject Type="Embed" ProgID="Equation.DSMT4" ShapeID="_x0000_i1077" DrawAspect="Content" ObjectID="_1572856354" r:id="rId129"/>
+          <o:OLEObject Type="Embed" ProgID="Equation.DSMT4" ShapeID="_x0000_i1077" DrawAspect="Content" ObjectID="_1572866856" r:id="rId129"/>
         </w:object>
       </w:r>
       <w:r>
@@ -5571,7 +5561,7 @@
           <v:shape id="_x0000_i1078" type="#_x0000_t75" style="width:46.8pt;height:20.3pt" o:ole="">
             <v:imagedata r:id="rId130" o:title=""/>
           </v:shape>
-          <o:OLEObject Type="Embed" ProgID="Equation.DSMT4" ShapeID="_x0000_i1078" DrawAspect="Content" ObjectID="_1572856355" r:id="rId131"/>
+          <o:OLEObject Type="Embed" ProgID="Equation.DSMT4" ShapeID="_x0000_i1078" DrawAspect="Content" ObjectID="_1572866857" r:id="rId131"/>
         </w:object>
       </w:r>
       <w:r>
@@ -5590,7 +5580,7 @@
           <v:shape id="_x0000_i1079" type="#_x0000_t75" style="width:45.05pt;height:20.3pt" o:ole="">
             <v:imagedata r:id="rId132" o:title=""/>
           </v:shape>
-          <o:OLEObject Type="Embed" ProgID="Equation.DSMT4" ShapeID="_x0000_i1079" DrawAspect="Content" ObjectID="_1572856356" r:id="rId133"/>
+          <o:OLEObject Type="Embed" ProgID="Equation.DSMT4" ShapeID="_x0000_i1079" DrawAspect="Content" ObjectID="_1572866858" r:id="rId133"/>
         </w:object>
       </w:r>
       <w:r>
@@ -5609,7 +5599,7 @@
           <v:shape id="_x0000_i1080" type="#_x0000_t75" style="width:53pt;height:20.3pt" o:ole="">
             <v:imagedata r:id="rId134" o:title=""/>
           </v:shape>
-          <o:OLEObject Type="Embed" ProgID="Equation.DSMT4" ShapeID="_x0000_i1080" DrawAspect="Content" ObjectID="_1572856357" r:id="rId135"/>
+          <o:OLEObject Type="Embed" ProgID="Equation.DSMT4" ShapeID="_x0000_i1080" DrawAspect="Content" ObjectID="_1572866859" r:id="rId135"/>
         </w:object>
       </w:r>
       <w:r>
@@ -5631,7 +5621,7 @@
           <v:shape id="_x0000_i1081" type="#_x0000_t75" style="width:63.15pt;height:31.35pt" o:ole="">
             <v:imagedata r:id="rId136" o:title=""/>
           </v:shape>
-          <o:OLEObject Type="Embed" ProgID="Equation.DSMT4" ShapeID="_x0000_i1081" DrawAspect="Content" ObjectID="_1572856358" r:id="rId137"/>
+          <o:OLEObject Type="Embed" ProgID="Equation.DSMT4" ShapeID="_x0000_i1081" DrawAspect="Content" ObjectID="_1572866860" r:id="rId137"/>
         </w:object>
       </w:r>
       <w:r>
@@ -5709,7 +5699,7 @@
           <v:shape id="_x0000_i1082" type="#_x0000_t75" style="width:145.35pt;height:31.35pt" o:ole="">
             <v:imagedata r:id="rId138" o:title=""/>
           </v:shape>
-          <o:OLEObject Type="Embed" ProgID="Equation.DSMT4" ShapeID="_x0000_i1082" DrawAspect="Content" ObjectID="_1572856359" r:id="rId139"/>
+          <o:OLEObject Type="Embed" ProgID="Equation.DSMT4" ShapeID="_x0000_i1082" DrawAspect="Content" ObjectID="_1572866861" r:id="rId139"/>
         </w:object>
       </w:r>
       <w:r>
@@ -5800,7 +5790,7 @@
           <v:shape id="_x0000_i1083" type="#_x0000_t75" style="width:82.6pt;height:31.35pt" o:ole="">
             <v:imagedata r:id="rId140" o:title=""/>
           </v:shape>
-          <o:OLEObject Type="Embed" ProgID="Equation.DSMT4" ShapeID="_x0000_i1083" DrawAspect="Content" ObjectID="_1572856360" r:id="rId141"/>
+          <o:OLEObject Type="Embed" ProgID="Equation.DSMT4" ShapeID="_x0000_i1083" DrawAspect="Content" ObjectID="_1572866862" r:id="rId141"/>
         </w:object>
       </w:r>
       <w:r>
@@ -5873,7 +5863,7 @@
           <v:shape id="_x0000_i1084" type="#_x0000_t75" style="width:152.85pt;height:31.35pt" o:ole="">
             <v:imagedata r:id="rId142" o:title=""/>
           </v:shape>
-          <o:OLEObject Type="Embed" ProgID="Equation.DSMT4" ShapeID="_x0000_i1084" DrawAspect="Content" ObjectID="_1572856361" r:id="rId143"/>
+          <o:OLEObject Type="Embed" ProgID="Equation.DSMT4" ShapeID="_x0000_i1084" DrawAspect="Content" ObjectID="_1572866863" r:id="rId143"/>
         </w:object>
       </w:r>
       <w:r>
@@ -5947,7 +5937,7 @@
           <v:shape id="_x0000_i1085" type="#_x0000_t75" style="width:247.8pt;height:1in" o:ole="">
             <v:imagedata r:id="rId144" o:title=""/>
           </v:shape>
-          <o:OLEObject Type="Embed" ProgID="Equation.DSMT4" ShapeID="_x0000_i1085" DrawAspect="Content" ObjectID="_1572856362" r:id="rId145"/>
+          <o:OLEObject Type="Embed" ProgID="Equation.DSMT4" ShapeID="_x0000_i1085" DrawAspect="Content" ObjectID="_1572866864" r:id="rId145"/>
         </w:object>
       </w:r>
       <w:r>
@@ -6004,11 +5994,11 @@
       <w:pPr>
         <w:pStyle w:val="Heading1"/>
       </w:pPr>
-      <w:bookmarkStart w:id="14" w:name="_Toc499114273"/>
+      <w:bookmarkStart w:id="13" w:name="_Toc499114273"/>
       <w:r>
         <w:t>Prescribed concentrations in NL analyses</w:t>
       </w:r>
-      <w:bookmarkEnd w:id="14"/>
+      <w:bookmarkEnd w:id="13"/>
     </w:p>
     <w:p>
       <w:pPr>
@@ -6025,7 +6015,7 @@
           <v:shape id="_x0000_i1086" type="#_x0000_t75" style="width:110.85pt;height:21.65pt" o:ole="">
             <v:imagedata r:id="rId146" o:title=""/>
           </v:shape>
-          <o:OLEObject Type="Embed" ProgID="Equation.DSMT4" ShapeID="_x0000_i1086" DrawAspect="Content" ObjectID="_1572856363" r:id="rId147"/>
+          <o:OLEObject Type="Embed" ProgID="Equation.DSMT4" ShapeID="_x0000_i1086" DrawAspect="Content" ObjectID="_1572866865" r:id="rId147"/>
         </w:object>
       </w:r>
       <w:r>
@@ -6093,7 +6083,7 @@
           <v:shape id="_x0000_i1087" type="#_x0000_t75" style="width:268.1pt;height:21.65pt" o:ole="">
             <v:imagedata r:id="rId148" o:title=""/>
           </v:shape>
-          <o:OLEObject Type="Embed" ProgID="Equation.DSMT4" ShapeID="_x0000_i1087" DrawAspect="Content" ObjectID="_1572856364" r:id="rId149"/>
+          <o:OLEObject Type="Embed" ProgID="Equation.DSMT4" ShapeID="_x0000_i1087" DrawAspect="Content" ObjectID="_1572866866" r:id="rId149"/>
         </w:object>
       </w:r>
       <w:r>
@@ -6144,6 +6134,350 @@
       </w:r>
       <w:r>
         <w:fldChar w:fldCharType="end"/>
+      </w:r>
+    </w:p>
+    <w:p>
+      <w:pPr>
+        <w:pStyle w:val="Heading1"/>
+      </w:pPr>
+      <w:r>
+        <w:t>Analytical solutions for diffusion equations</w:t>
+      </w:r>
+    </w:p>
+    <w:p>
+      <w:pPr>
+        <w:pStyle w:val="Heading2"/>
+      </w:pPr>
+      <w:r>
+        <w:t xml:space="preserve">Example 1 </w:t>
+      </w:r>
+    </w:p>
+    <w:p>
+      <w:r>
+        <w:t>Consider the following 1D - IC/BC problem,</w:t>
+      </w:r>
+    </w:p>
+    <w:p>
+      <w:pPr>
+        <w:pStyle w:val="MTDisplayEquation"/>
+      </w:pPr>
+      <w:r>
+        <w:tab/>
+      </w:r>
+      <w:r>
+        <w:rPr>
+          <w:position w:val="-54"/>
+        </w:rPr>
+        <w:object w:dxaOrig="3040" w:dyaOrig="1160">
+          <v:shape id="_x0000_i1104" type="#_x0000_t75" style="width:151.95pt;height:57.85pt" o:ole="">
+            <v:imagedata r:id="rId150" o:title=""/>
+          </v:shape>
+          <o:OLEObject Type="Embed" ProgID="Equation.DSMT4" ShapeID="_x0000_i1104" DrawAspect="Content" ObjectID="_1572866867" r:id="rId151"/>
+        </w:object>
+      </w:r>
+      <w:r>
+        <w:t xml:space="preserve"> </w:t>
+      </w:r>
+      <w:r>
+        <w:tab/>
+      </w:r>
+      <w:r>
+        <w:fldChar w:fldCharType="begin"/>
+      </w:r>
+      <w:r>
+        <w:instrText xml:space="preserve"> MACROBUTTON MTPlaceRef \* MERGEFORMAT </w:instrText>
+      </w:r>
+      <w:r>
+        <w:fldChar w:fldCharType="begin"/>
+      </w:r>
+      <w:r>
+        <w:instrText xml:space="preserve"> SEQ MTEqn \h \* MERGEFORMAT </w:instrText>
+      </w:r>
+      <w:r>
+        <w:fldChar w:fldCharType="end"/>
+      </w:r>
+      <w:r>
+        <w:instrText>(</w:instrText>
+      </w:r>
+      <w:fldSimple w:instr=" SEQ MTSec \c \* Arabic \* MERGEFORMAT ">
+        <w:r>
+          <w:rPr>
+            <w:noProof/>
+          </w:rPr>
+          <w:instrText>1</w:instrText>
+        </w:r>
+      </w:fldSimple>
+      <w:r>
+        <w:instrText>.</w:instrText>
+      </w:r>
+      <w:fldSimple w:instr=" SEQ MTEqn \c \* Arabic \* MERGEFORMAT ">
+        <w:r>
+          <w:rPr>
+            <w:noProof/>
+          </w:rPr>
+          <w:instrText>52</w:instrText>
+        </w:r>
+      </w:fldSimple>
+      <w:r>
+        <w:instrText>)</w:instrText>
+      </w:r>
+      <w:r>
+        <w:fldChar w:fldCharType="end"/>
+      </w:r>
+    </w:p>
+    <w:p>
+      <w:r>
+        <w:t>The solution is given by,</w:t>
+      </w:r>
+    </w:p>
+    <w:p>
+      <w:pPr>
+        <w:pStyle w:val="MTDisplayEquation"/>
+      </w:pPr>
+      <w:r>
+        <w:tab/>
+      </w:r>
+      <w:r>
+        <w:rPr>
+          <w:position w:val="-66"/>
+        </w:rPr>
+        <w:object w:dxaOrig="2980" w:dyaOrig="1440">
+          <v:shape id="_x0000_i1105" type="#_x0000_t75" style="width:148.85pt;height:1in" o:ole="">
+            <v:imagedata r:id="rId152" o:title=""/>
+          </v:shape>
+          <o:OLEObject Type="Embed" ProgID="Equation.DSMT4" ShapeID="_x0000_i1105" DrawAspect="Content" ObjectID="_1572866868" r:id="rId153"/>
+        </w:object>
+      </w:r>
+      <w:r>
+        <w:t xml:space="preserve"> </w:t>
+      </w:r>
+      <w:r>
+        <w:tab/>
+      </w:r>
+      <w:r>
+        <w:fldChar w:fldCharType="begin"/>
+      </w:r>
+      <w:r>
+        <w:instrText xml:space="preserve"> MACROBUTTON MTPlaceRef \* MERGEFORMAT </w:instrText>
+      </w:r>
+      <w:r>
+        <w:fldChar w:fldCharType="begin"/>
+      </w:r>
+      <w:r>
+        <w:instrText xml:space="preserve"> SEQ MTEqn \h \* MERGEFORMAT </w:instrText>
+      </w:r>
+      <w:r>
+        <w:fldChar w:fldCharType="end"/>
+      </w:r>
+      <w:r>
+        <w:instrText>(</w:instrText>
+      </w:r>
+      <w:fldSimple w:instr=" SEQ MTSec \c \* Arabic \* MERGEFORMAT ">
+        <w:r>
+          <w:rPr>
+            <w:noProof/>
+          </w:rPr>
+          <w:instrText>1</w:instrText>
+        </w:r>
+      </w:fldSimple>
+      <w:r>
+        <w:instrText>.</w:instrText>
+      </w:r>
+      <w:fldSimple w:instr=" SEQ MTEqn \c \* Arabic \* MERGEFORMAT ">
+        <w:r>
+          <w:rPr>
+            <w:noProof/>
+          </w:rPr>
+          <w:instrText>53</w:instrText>
+        </w:r>
+      </w:fldSimple>
+      <w:r>
+        <w:instrText>)</w:instrText>
+      </w:r>
+      <w:r>
+        <w:fldChar w:fldCharType="end"/>
+      </w:r>
+    </w:p>
+    <w:p>
+      <w:pPr>
+        <w:pStyle w:val="Heading2"/>
+      </w:pPr>
+      <w:r>
+        <w:t>Example 2</w:t>
+      </w:r>
+    </w:p>
+    <w:p>
+      <w:r>
+        <w:t>Consider the following 1D - IC/BC problem,</w:t>
+      </w:r>
+    </w:p>
+    <w:p>
+      <w:pPr>
+        <w:pStyle w:val="MTDisplayEquation"/>
+      </w:pPr>
+      <w:r>
+        <w:tab/>
+      </w:r>
+      <w:r>
+        <w:rPr>
+          <w:position w:val="-54"/>
+        </w:rPr>
+        <w:object w:dxaOrig="3040" w:dyaOrig="1160">
+          <v:shape id="_x0000_i1107" type="#_x0000_t75" style="width:151.95pt;height:57.85pt" o:ole="">
+            <v:imagedata r:id="rId154" o:title=""/>
+          </v:shape>
+          <o:OLEObject Type="Embed" ProgID="Equation.DSMT4" ShapeID="_x0000_i1107" DrawAspect="Content" ObjectID="_1572866869" r:id="rId155"/>
+        </w:object>
+      </w:r>
+      <w:r>
+        <w:t xml:space="preserve"> </w:t>
+      </w:r>
+      <w:r>
+        <w:tab/>
+      </w:r>
+      <w:r>
+        <w:fldChar w:fldCharType="begin"/>
+      </w:r>
+      <w:r>
+        <w:instrText xml:space="preserve"> MACROBUTTON MTPlaceRef \* MERGEFORMAT </w:instrText>
+      </w:r>
+      <w:r>
+        <w:fldChar w:fldCharType="begin"/>
+      </w:r>
+      <w:r>
+        <w:instrText xml:space="preserve"> SEQ MTEqn \h \* MERGEFORMAT </w:instrText>
+      </w:r>
+      <w:r>
+        <w:fldChar w:fldCharType="end"/>
+      </w:r>
+      <w:r>
+        <w:instrText>(</w:instrText>
+      </w:r>
+      <w:r>
+        <w:fldChar w:fldCharType="begin"/>
+      </w:r>
+      <w:r>
+        <w:instrText xml:space="preserve"> SEQ MTSec \c \* Arabic \* MERGEFORMAT </w:instrText>
+      </w:r>
+      <w:r>
+        <w:fldChar w:fldCharType="separate"/>
+      </w:r>
+      <w:r>
+        <w:rPr>
+          <w:noProof/>
+        </w:rPr>
+        <w:instrText>1</w:instrText>
+      </w:r>
+      <w:r>
+        <w:fldChar w:fldCharType="end"/>
+      </w:r>
+      <w:r>
+        <w:instrText>.</w:instrText>
+      </w:r>
+      <w:r>
+        <w:fldChar w:fldCharType="begin"/>
+      </w:r>
+      <w:r>
+        <w:instrText xml:space="preserve"> SEQ MTEqn \c \* Arabic \* MERGEFORMAT </w:instrText>
+      </w:r>
+      <w:r>
+        <w:fldChar w:fldCharType="separate"/>
+      </w:r>
+      <w:r>
+        <w:rPr>
+          <w:noProof/>
+        </w:rPr>
+        <w:instrText>54</w:instrText>
+      </w:r>
+      <w:r>
+        <w:fldChar w:fldCharType="end"/>
+      </w:r>
+      <w:r>
+        <w:instrText>)</w:instrText>
+      </w:r>
+      <w:r>
+        <w:fldChar w:fldCharType="end"/>
+      </w:r>
+    </w:p>
+    <w:p>
+      <w:r>
+        <w:t>The solution is given by,</w:t>
+      </w:r>
+      <w:bookmarkStart w:id="14" w:name="_GoBack"/>
+      <w:bookmarkEnd w:id="14"/>
+    </w:p>
+    <w:p>
+      <w:pPr>
+        <w:pStyle w:val="MTDisplayEquation"/>
+      </w:pPr>
+      <w:r>
+        <w:tab/>
+      </w:r>
+      <w:r>
+        <w:rPr>
+          <w:position w:val="-72"/>
+        </w:rPr>
+        <w:object w:dxaOrig="3920" w:dyaOrig="1560">
+          <v:shape id="_x0000_i1106" type="#_x0000_t75" style="width:196.1pt;height:78.2pt" o:ole="">
+            <v:imagedata r:id="rId156" o:title=""/>
+          </v:shape>
+          <o:OLEObject Type="Embed" ProgID="Equation.DSMT4" ShapeID="_x0000_i1106" DrawAspect="Content" ObjectID="_1572866870" r:id="rId157"/>
+        </w:object>
+      </w:r>
+      <w:r>
+        <w:t xml:space="preserve"> </w:t>
+      </w:r>
+      <w:r>
+        <w:tab/>
+      </w:r>
+      <w:r>
+        <w:fldChar w:fldCharType="begin"/>
+      </w:r>
+      <w:r>
+        <w:instrText xml:space="preserve"> MACROBUTTON MTPlaceRef \* MERGEFORMAT </w:instrText>
+      </w:r>
+      <w:r>
+        <w:fldChar w:fldCharType="begin"/>
+      </w:r>
+      <w:r>
+        <w:instrText xml:space="preserve"> SEQ MTEqn \h \* MERGEFORMAT </w:instrText>
+      </w:r>
+      <w:r>
+        <w:fldChar w:fldCharType="end"/>
+      </w:r>
+      <w:r>
+        <w:instrText>(</w:instrText>
+      </w:r>
+      <w:fldSimple w:instr=" SEQ MTSec \c \* Arabic \* MERGEFORMAT ">
+        <w:r>
+          <w:rPr>
+            <w:noProof/>
+          </w:rPr>
+          <w:instrText>1</w:instrText>
+        </w:r>
+      </w:fldSimple>
+      <w:r>
+        <w:instrText>.</w:instrText>
+      </w:r>
+      <w:fldSimple w:instr=" SEQ MTEqn \c \* Arabic \* MERGEFORMAT ">
+        <w:r>
+          <w:rPr>
+            <w:noProof/>
+          </w:rPr>
+          <w:instrText>55</w:instrText>
+        </w:r>
+      </w:fldSimple>
+      <w:r>
+        <w:instrText>)</w:instrText>
+      </w:r>
+      <w:r>
+        <w:fldChar w:fldCharType="end"/>
+      </w:r>
+    </w:p>
+    <w:p>
+      <w:r>
+        <w:lastRenderedPageBreak/>
+        <w:tab/>
       </w:r>
     </w:p>
     <w:p>
@@ -6184,9 +6518,9 @@
         </w:rPr>
         <w:object w:dxaOrig="680" w:dyaOrig="460">
           <v:shape id="_x0000_i1088" type="#_x0000_t75" style="width:34pt;height:22.95pt" o:ole="">
-            <v:imagedata r:id="rId150" o:title=""/>
+            <v:imagedata r:id="rId158" o:title=""/>
           </v:shape>
-          <o:OLEObject Type="Embed" ProgID="Equation.DSMT4" ShapeID="_x0000_i1088" DrawAspect="Content" ObjectID="_1572856365" r:id="rId151"/>
+          <o:OLEObject Type="Embed" ProgID="Equation.DSMT4" ShapeID="_x0000_i1088" DrawAspect="Content" ObjectID="_1572866871" r:id="rId159"/>
         </w:object>
       </w:r>
       <w:r>
@@ -6229,7 +6563,7 @@
           <w:rPr>
             <w:noProof/>
           </w:rPr>
-          <w:instrText>52</w:instrText>
+          <w:instrText>56</w:instrText>
         </w:r>
       </w:fldSimple>
       <w:r>
@@ -6262,9 +6596,9 @@
         </w:rPr>
         <w:object w:dxaOrig="2480" w:dyaOrig="840">
           <v:shape id="_x0000_i1089" type="#_x0000_t75" style="width:123.7pt;height:41.95pt" o:ole="">
-            <v:imagedata r:id="rId152" o:title=""/>
+            <v:imagedata r:id="rId160" o:title=""/>
           </v:shape>
-          <o:OLEObject Type="Embed" ProgID="Equation.DSMT4" ShapeID="_x0000_i1089" DrawAspect="Content" ObjectID="_1572856366" r:id="rId153"/>
+          <o:OLEObject Type="Embed" ProgID="Equation.DSMT4" ShapeID="_x0000_i1089" DrawAspect="Content" ObjectID="_1572866872" r:id="rId161"/>
         </w:object>
       </w:r>
       <w:r>
@@ -6307,7 +6641,7 @@
           <w:rPr>
             <w:noProof/>
           </w:rPr>
-          <w:instrText>53</w:instrText>
+          <w:instrText>57</w:instrText>
         </w:r>
       </w:fldSimple>
       <w:r>
@@ -6345,9 +6679,9 @@
         </w:rPr>
         <w:object w:dxaOrig="700" w:dyaOrig="960">
           <v:shape id="_x0000_i1090" type="#_x0000_t75" style="width:34.9pt;height:47.7pt" o:ole="">
-            <v:imagedata r:id="rId154" o:title=""/>
+            <v:imagedata r:id="rId162" o:title=""/>
           </v:shape>
-          <o:OLEObject Type="Embed" ProgID="Equation.DSMT4" ShapeID="_x0000_i1090" DrawAspect="Content" ObjectID="_1572856367" r:id="rId155"/>
+          <o:OLEObject Type="Embed" ProgID="Equation.DSMT4" ShapeID="_x0000_i1090" DrawAspect="Content" ObjectID="_1572866873" r:id="rId163"/>
         </w:object>
       </w:r>
       <w:r>
@@ -6390,7 +6724,7 @@
           <w:rPr>
             <w:noProof/>
           </w:rPr>
-          <w:instrText>54</w:instrText>
+          <w:instrText>58</w:instrText>
         </w:r>
       </w:fldSimple>
       <w:r>
@@ -6415,9 +6749,9 @@
         </w:rPr>
         <w:object w:dxaOrig="680" w:dyaOrig="360">
           <v:shape id="_x0000_i1091" type="#_x0000_t75" style="width:34pt;height:18.1pt" o:ole="">
-            <v:imagedata r:id="rId156" o:title=""/>
+            <v:imagedata r:id="rId164" o:title=""/>
           </v:shape>
-          <o:OLEObject Type="Embed" ProgID="Equation.DSMT4" ShapeID="_x0000_i1091" DrawAspect="Content" ObjectID="_1572856368" r:id="rId157"/>
+          <o:OLEObject Type="Embed" ProgID="Equation.DSMT4" ShapeID="_x0000_i1091" DrawAspect="Content" ObjectID="_1572866874" r:id="rId165"/>
         </w:object>
       </w:r>
       <w:r>
@@ -6437,9 +6771,9 @@
         </w:rPr>
         <w:object w:dxaOrig="5300" w:dyaOrig="1780">
           <v:shape id="_x0000_i1092" type="#_x0000_t75" style="width:265.05pt;height:88.8pt" o:ole="">
-            <v:imagedata r:id="rId158" o:title=""/>
+            <v:imagedata r:id="rId166" o:title=""/>
           </v:shape>
-          <o:OLEObject Type="Embed" ProgID="Equation.DSMT4" ShapeID="_x0000_i1092" DrawAspect="Content" ObjectID="_1572856369" r:id="rId159"/>
+          <o:OLEObject Type="Embed" ProgID="Equation.DSMT4" ShapeID="_x0000_i1092" DrawAspect="Content" ObjectID="_1572866875" r:id="rId167"/>
         </w:object>
       </w:r>
       <w:r>
@@ -6482,7 +6816,96 @@
           <w:rPr>
             <w:noProof/>
           </w:rPr>
-          <w:instrText>55</w:instrText>
+          <w:instrText>59</w:instrText>
+        </w:r>
+      </w:fldSimple>
+      <w:r>
+        <w:instrText>)</w:instrText>
+      </w:r>
+      <w:r>
+        <w:fldChar w:fldCharType="end"/>
+      </w:r>
+    </w:p>
+    <w:p>
+      <w:proofErr w:type="gramStart"/>
+      <w:r>
+        <w:t xml:space="preserve">If </w:t>
+      </w:r>
+      <w:proofErr w:type="gramEnd"/>
+      <w:r>
+        <w:rPr>
+          <w:position w:val="-12"/>
+        </w:rPr>
+        <w:object w:dxaOrig="680" w:dyaOrig="360">
+          <v:shape id="_x0000_i1102" type="#_x0000_t75" style="width:34pt;height:18.1pt" o:ole="">
+            <v:imagedata r:id="rId168" o:title=""/>
+          </v:shape>
+          <o:OLEObject Type="Embed" ProgID="Equation.DSMT4" ShapeID="_x0000_i1102" DrawAspect="Content" ObjectID="_1572866876" r:id="rId169"/>
+        </w:object>
+      </w:r>
+      <w:r>
+        <w:t>, then the solution is</w:t>
+      </w:r>
+    </w:p>
+    <w:p>
+      <w:pPr>
+        <w:pStyle w:val="MTDisplayEquation"/>
+      </w:pPr>
+      <w:r>
+        <w:tab/>
+      </w:r>
+      <w:r>
+        <w:rPr>
+          <w:position w:val="-58"/>
+        </w:rPr>
+        <w:object w:dxaOrig="3120" w:dyaOrig="1240">
+          <v:shape id="_x0000_i1103" type="#_x0000_t75" style="width:155.95pt;height:61.85pt" o:ole="">
+            <v:imagedata r:id="rId170" o:title=""/>
+          </v:shape>
+          <o:OLEObject Type="Embed" ProgID="Equation.DSMT4" ShapeID="_x0000_i1103" DrawAspect="Content" ObjectID="_1572866877" r:id="rId171"/>
+        </w:object>
+      </w:r>
+      <w:r>
+        <w:t xml:space="preserve"> </w:t>
+      </w:r>
+      <w:r>
+        <w:tab/>
+      </w:r>
+      <w:r>
+        <w:fldChar w:fldCharType="begin"/>
+      </w:r>
+      <w:r>
+        <w:instrText xml:space="preserve"> MACROBUTTON MTPlaceRef \* MERGEFORMAT </w:instrText>
+      </w:r>
+      <w:r>
+        <w:fldChar w:fldCharType="begin"/>
+      </w:r>
+      <w:r>
+        <w:instrText xml:space="preserve"> SEQ MTEqn \h \* MERGEFORMAT </w:instrText>
+      </w:r>
+      <w:r>
+        <w:fldChar w:fldCharType="end"/>
+      </w:r>
+      <w:r>
+        <w:instrText>(</w:instrText>
+      </w:r>
+      <w:fldSimple w:instr=" SEQ MTSec \c \* Arabic \* MERGEFORMAT ">
+        <w:r>
+          <w:rPr>
+            <w:noProof/>
+          </w:rPr>
+          <w:instrText>1</w:instrText>
+        </w:r>
+      </w:fldSimple>
+      <w:r>
+        <w:instrText>.</w:instrText>
+      </w:r>
+      <w:fldSimple w:instr=" SEQ MTEqn \c \* Arabic \* MERGEFORMAT ">
+        <w:r>
+          <w:rPr>
+            <w:noProof/>
+          </w:rPr>
+          <w:instrText>60</w:instrText>
         </w:r>
       </w:fldSimple>
       <w:r>
@@ -7772,7 +8195,7 @@
 </file>
 
 <file path=customXml/itemProps1.xml><?xml version="1.0" encoding="utf-8"?>
-<ds:datastoreItem xmlns:ds="http://schemas.openxmlformats.org/officeDocument/2006/customXml" ds:itemID="{0F70B685-7B44-43F2-95D3-91F336FFBE17}">
+<ds:datastoreItem xmlns:ds="http://schemas.openxmlformats.org/officeDocument/2006/customXml" ds:itemID="{2A696381-7786-470B-B2BC-B2F502547411}">
   <ds:schemaRefs>
     <ds:schemaRef ds:uri="http://schemas.openxmlformats.org/officeDocument/2006/bibliography"/>
   </ds:schemaRefs>

</xml_diff>

<commit_message>
FEBioChem: The nonlinear solver now uses the QN methods of the FENewtonSolver base class.
git-svn-id: https://gforge.sci.utah.edu/svn/MRLProjects/Plugins/FEBioChem@10870 b505bdfe-9d5c-0410-8600-697d5fc8e487
</commit_message>
<xml_diff>
--- a/docs/reaction diffusion.docx
+++ b/docs/reaction diffusion.docx
@@ -923,7 +923,7 @@
                 <w:noProof/>
                 <w:webHidden/>
               </w:rPr>
-              <w:t>6</w:t>
+              <w:t>7</w:t>
             </w:r>
             <w:r>
               <w:rPr>
@@ -1364,7 +1364,7 @@
           <v:shape id="_x0000_i1025" type="#_x0000_t75" style="width:262.8pt;height:23.85pt" o:ole="">
             <v:imagedata r:id="rId6" o:title=""/>
           </v:shape>
-          <o:OLEObject Type="Embed" ProgID="Equation.DSMT4" ShapeID="_x0000_i1025" DrawAspect="Content" ObjectID="_1572866795" r:id="rId7"/>
+          <o:OLEObject Type="Embed" ProgID="Equation.DSMT4" ShapeID="_x0000_i1025" DrawAspect="Content" ObjectID="_1587891729" r:id="rId7"/>
         </w:object>
       </w:r>
       <w:r>
@@ -1431,7 +1431,7 @@
           <v:shape id="_x0000_i1026" type="#_x0000_t75" style="width:18.1pt;height:16.8pt" o:ole="">
             <v:imagedata r:id="rId8" o:title=""/>
           </v:shape>
-          <o:OLEObject Type="Embed" ProgID="Equation.DSMT4" ShapeID="_x0000_i1026" DrawAspect="Content" ObjectID="_1572866796" r:id="rId9"/>
+          <o:OLEObject Type="Embed" ProgID="Equation.DSMT4" ShapeID="_x0000_i1026" DrawAspect="Content" ObjectID="_1587891730" r:id="rId9"/>
         </w:object>
       </w:r>
       <w:r>
@@ -1468,7 +1468,7 @@
           <v:shape id="_x0000_i1027" type="#_x0000_t75" style="width:20.3pt;height:16.35pt" o:ole="">
             <v:imagedata r:id="rId10" o:title=""/>
           </v:shape>
-          <o:OLEObject Type="Embed" ProgID="Equation.DSMT4" ShapeID="_x0000_i1027" DrawAspect="Content" ObjectID="_1572866797" r:id="rId11"/>
+          <o:OLEObject Type="Embed" ProgID="Equation.DSMT4" ShapeID="_x0000_i1027" DrawAspect="Content" ObjectID="_1587891731" r:id="rId11"/>
         </w:object>
       </w:r>
       <w:r>
@@ -1499,7 +1499,7 @@
           <v:shape id="_x0000_i1028" type="#_x0000_t75" style="width:19pt;height:16.35pt" o:ole="">
             <v:imagedata r:id="rId12" o:title=""/>
           </v:shape>
-          <o:OLEObject Type="Embed" ProgID="Equation.DSMT4" ShapeID="_x0000_i1028" DrawAspect="Content" ObjectID="_1572866798" r:id="rId13"/>
+          <o:OLEObject Type="Embed" ProgID="Equation.DSMT4" ShapeID="_x0000_i1028" DrawAspect="Content" ObjectID="_1587891732" r:id="rId13"/>
         </w:object>
       </w:r>
       <w:r>
@@ -1533,7 +1533,7 @@
           <v:shape id="_x0000_i1029" type="#_x0000_t75" style="width:90.1pt;height:23.85pt" o:ole="">
             <v:imagedata r:id="rId14" o:title=""/>
           </v:shape>
-          <o:OLEObject Type="Embed" ProgID="Equation.DSMT4" ShapeID="_x0000_i1029" DrawAspect="Content" ObjectID="_1572866799" r:id="rId15"/>
+          <o:OLEObject Type="Embed" ProgID="Equation.DSMT4" ShapeID="_x0000_i1029" DrawAspect="Content" ObjectID="_1587891733" r:id="rId15"/>
         </w:object>
       </w:r>
       <w:r>
@@ -1570,7 +1570,7 @@
           <v:shape id="_x0000_i1030" type="#_x0000_t75" style="width:227.05pt;height:23.85pt" o:ole="">
             <v:imagedata r:id="rId16" o:title=""/>
           </v:shape>
-          <o:OLEObject Type="Embed" ProgID="Equation.DSMT4" ShapeID="_x0000_i1030" DrawAspect="Content" ObjectID="_1572866800" r:id="rId17"/>
+          <o:OLEObject Type="Embed" ProgID="Equation.DSMT4" ShapeID="_x0000_i1030" DrawAspect="Content" ObjectID="_1587891734" r:id="rId17"/>
         </w:object>
       </w:r>
       <w:r>
@@ -1653,7 +1653,7 @@
           <v:shape id="_x0000_i1031" type="#_x0000_t75" style="width:293.3pt;height:36.2pt" o:ole="">
             <v:imagedata r:id="rId18" o:title=""/>
           </v:shape>
-          <o:OLEObject Type="Embed" ProgID="Equation.DSMT4" ShapeID="_x0000_i1031" DrawAspect="Content" ObjectID="_1572866801" r:id="rId19"/>
+          <o:OLEObject Type="Embed" ProgID="Equation.DSMT4" ShapeID="_x0000_i1031" DrawAspect="Content" ObjectID="_1587891735" r:id="rId19"/>
         </w:object>
       </w:r>
       <w:r>
@@ -1723,10 +1723,10 @@
           <w:position w:val="-66"/>
         </w:rPr>
         <w:object w:dxaOrig="5380" w:dyaOrig="1440">
-          <v:shape id="_x0000_i1098" type="#_x0000_t75" style="width:269.45pt;height:1in" o:ole="">
+          <v:shape id="_x0000_i1032" type="#_x0000_t75" style="width:269.45pt;height:1in" o:ole="">
             <v:imagedata r:id="rId20" o:title=""/>
           </v:shape>
-          <o:OLEObject Type="Embed" ProgID="Equation.DSMT4" ShapeID="_x0000_i1098" DrawAspect="Content" ObjectID="_1572866802" r:id="rId21"/>
+          <o:OLEObject Type="Embed" ProgID="Equation.DSMT4" ShapeID="_x0000_i1032" DrawAspect="Content" ObjectID="_1587891736" r:id="rId21"/>
         </w:object>
       </w:r>
       <w:r>
@@ -1793,10 +1793,10 @@
           <w:position w:val="-10"/>
         </w:rPr>
         <w:object w:dxaOrig="1060" w:dyaOrig="320">
-          <v:shape id="_x0000_i1032" type="#_x0000_t75" style="width:53pt;height:16.35pt" o:ole="">
+          <v:shape id="_x0000_i1033" type="#_x0000_t75" style="width:53pt;height:16.35pt" o:ole="">
             <v:imagedata r:id="rId22" o:title=""/>
           </v:shape>
-          <o:OLEObject Type="Embed" ProgID="Equation.DSMT4" ShapeID="_x0000_i1032" DrawAspect="Content" ObjectID="_1572866803" r:id="rId23"/>
+          <o:OLEObject Type="Embed" ProgID="Equation.DSMT4" ShapeID="_x0000_i1033" DrawAspect="Content" ObjectID="_1587891737" r:id="rId23"/>
         </w:object>
       </w:r>
       <w:r>
@@ -1849,10 +1849,10 @@
           <w:position w:val="-28"/>
         </w:rPr>
         <w:object w:dxaOrig="4599" w:dyaOrig="560">
-          <v:shape id="_x0000_i1033" type="#_x0000_t75" style="width:230.15pt;height:28.25pt" o:ole="">
+          <v:shape id="_x0000_i1034" type="#_x0000_t75" style="width:230.15pt;height:28.25pt" o:ole="">
             <v:imagedata r:id="rId24" o:title=""/>
           </v:shape>
-          <o:OLEObject Type="Embed" ProgID="Equation.DSMT4" ShapeID="_x0000_i1033" DrawAspect="Content" ObjectID="_1572866804" r:id="rId25"/>
+          <o:OLEObject Type="Embed" ProgID="Equation.DSMT4" ShapeID="_x0000_i1034" DrawAspect="Content" ObjectID="_1587891738" r:id="rId25"/>
         </w:object>
       </w:r>
       <w:r>
@@ -1922,10 +1922,10 @@
           <w:position w:val="-72"/>
         </w:rPr>
         <w:object w:dxaOrig="6960" w:dyaOrig="1560">
-          <v:shape id="_x0000_i1099" type="#_x0000_t75" style="width:348.05pt;height:77.75pt" o:ole="">
+          <v:shape id="_x0000_i1035" type="#_x0000_t75" style="width:348.05pt;height:77.75pt" o:ole="">
             <v:imagedata r:id="rId26" o:title=""/>
           </v:shape>
-          <o:OLEObject Type="Embed" ProgID="Equation.DSMT4" ShapeID="_x0000_i1099" DrawAspect="Content" ObjectID="_1572866805" r:id="rId27"/>
+          <o:OLEObject Type="Embed" ProgID="Equation.DSMT4" ShapeID="_x0000_i1035" DrawAspect="Content" ObjectID="_1587891739" r:id="rId27"/>
         </w:object>
       </w:r>
       <w:r>
@@ -1995,10 +1995,10 @@
           <w:position w:val="-14"/>
         </w:rPr>
         <w:object w:dxaOrig="1820" w:dyaOrig="400">
-          <v:shape id="_x0000_i1034" type="#_x0000_t75" style="width:91pt;height:20.3pt" o:ole="">
+          <v:shape id="_x0000_i1036" type="#_x0000_t75" style="width:91pt;height:20.3pt" o:ole="">
             <v:imagedata r:id="rId28" o:title=""/>
           </v:shape>
-          <o:OLEObject Type="Embed" ProgID="Equation.DSMT4" ShapeID="_x0000_i1034" DrawAspect="Content" ObjectID="_1572866806" r:id="rId29"/>
+          <o:OLEObject Type="Embed" ProgID="Equation.DSMT4" ShapeID="_x0000_i1036" DrawAspect="Content" ObjectID="_1587891740" r:id="rId29"/>
         </w:object>
       </w:r>
       <w:r>
@@ -2070,10 +2070,10 @@
           <w:position w:val="-104"/>
         </w:rPr>
         <w:object w:dxaOrig="4239" w:dyaOrig="1960">
-          <v:shape id="_x0000_i1100" type="#_x0000_t75" style="width:212pt;height:98.05pt" o:ole="">
+          <v:shape id="_x0000_i1037" type="#_x0000_t75" style="width:212pt;height:98.05pt" o:ole="">
             <v:imagedata r:id="rId30" o:title=""/>
           </v:shape>
-          <o:OLEObject Type="Embed" ProgID="Equation.DSMT4" ShapeID="_x0000_i1100" DrawAspect="Content" ObjectID="_1572866807" r:id="rId31"/>
+          <o:OLEObject Type="Embed" ProgID="Equation.DSMT4" ShapeID="_x0000_i1037" DrawAspect="Content" ObjectID="_1587891741" r:id="rId31"/>
         </w:object>
       </w:r>
       <w:r>
@@ -2246,10 +2246,10 @@
           <w:position w:val="-14"/>
         </w:rPr>
         <w:object w:dxaOrig="6180" w:dyaOrig="400">
-          <v:shape id="_x0000_i1101" type="#_x0000_t75" style="width:309.2pt;height:20.3pt" o:ole="">
+          <v:shape id="_x0000_i1038" type="#_x0000_t75" style="width:309.2pt;height:20.3pt" o:ole="">
             <v:imagedata r:id="rId32" o:title=""/>
           </v:shape>
-          <o:OLEObject Type="Embed" ProgID="Equation.DSMT4" ShapeID="_x0000_i1101" DrawAspect="Content" ObjectID="_1572866808" r:id="rId33"/>
+          <o:OLEObject Type="Embed" ProgID="Equation.DSMT4" ShapeID="_x0000_i1038" DrawAspect="Content" ObjectID="_1587891742" r:id="rId33"/>
         </w:object>
       </w:r>
       <w:r>
@@ -2343,10 +2343,10 @@
           <w:position w:val="-6"/>
         </w:rPr>
         <w:object w:dxaOrig="560" w:dyaOrig="279">
-          <v:shape id="_x0000_i1035" type="#_x0000_t75" style="width:28.25pt;height:14.15pt" o:ole="">
+          <v:shape id="_x0000_i1039" type="#_x0000_t75" style="width:28.25pt;height:14.15pt" o:ole="">
             <v:imagedata r:id="rId34" o:title=""/>
           </v:shape>
-          <o:OLEObject Type="Embed" ProgID="Equation.DSMT4" ShapeID="_x0000_i1035" DrawAspect="Content" ObjectID="_1572866809" r:id="rId35"/>
+          <o:OLEObject Type="Embed" ProgID="Equation.DSMT4" ShapeID="_x0000_i1039" DrawAspect="Content" ObjectID="_1587891743" r:id="rId35"/>
         </w:object>
       </w:r>
       <w:r>
@@ -2371,10 +2371,10 @@
           <w:position w:val="-14"/>
         </w:rPr>
         <w:object w:dxaOrig="3500" w:dyaOrig="400">
-          <v:shape id="_x0000_i1036" type="#_x0000_t75" style="width:175.35pt;height:20.3pt" o:ole="">
+          <v:shape id="_x0000_i1040" type="#_x0000_t75" style="width:175.35pt;height:20.3pt" o:ole="">
             <v:imagedata r:id="rId36" o:title=""/>
           </v:shape>
-          <o:OLEObject Type="Embed" ProgID="Equation.DSMT4" ShapeID="_x0000_i1036" DrawAspect="Content" ObjectID="_1572866810" r:id="rId37"/>
+          <o:OLEObject Type="Embed" ProgID="Equation.DSMT4" ShapeID="_x0000_i1040" DrawAspect="Content" ObjectID="_1587891744" r:id="rId37"/>
         </w:object>
       </w:r>
       <w:r>
@@ -2453,10 +2453,10 @@
           <w:position w:val="-34"/>
         </w:rPr>
         <w:object w:dxaOrig="4720" w:dyaOrig="800">
-          <v:shape id="_x0000_i1037" type="#_x0000_t75" style="width:236.3pt;height:40.2pt" o:ole="">
+          <v:shape id="_x0000_i1041" type="#_x0000_t75" style="width:236.3pt;height:40.2pt" o:ole="">
             <v:imagedata r:id="rId38" o:title=""/>
           </v:shape>
-          <o:OLEObject Type="Embed" ProgID="Equation.DSMT4" ShapeID="_x0000_i1037" DrawAspect="Content" ObjectID="_1572866811" r:id="rId39"/>
+          <o:OLEObject Type="Embed" ProgID="Equation.DSMT4" ShapeID="_x0000_i1041" DrawAspect="Content" ObjectID="_1587891745" r:id="rId39"/>
         </w:object>
       </w:r>
       <w:r>
@@ -2520,10 +2520,10 @@
           <w:position w:val="-6"/>
         </w:rPr>
         <w:object w:dxaOrig="1340" w:dyaOrig="320">
-          <v:shape id="_x0000_i1038" type="#_x0000_t75" style="width:67.15pt;height:16.35pt" o:ole="">
+          <v:shape id="_x0000_i1042" type="#_x0000_t75" style="width:67.15pt;height:16.35pt" o:ole="">
             <v:imagedata r:id="rId40" o:title=""/>
           </v:shape>
-          <o:OLEObject Type="Embed" ProgID="Equation.DSMT4" ShapeID="_x0000_i1038" DrawAspect="Content" ObjectID="_1572866812" r:id="rId41"/>
+          <o:OLEObject Type="Embed" ProgID="Equation.DSMT4" ShapeID="_x0000_i1042" DrawAspect="Content" ObjectID="_1587891746" r:id="rId41"/>
         </w:object>
       </w:r>
       <w:r>
@@ -2550,10 +2550,10 @@
           <w:position w:val="-16"/>
         </w:rPr>
         <w:object w:dxaOrig="4239" w:dyaOrig="440">
-          <v:shape id="_x0000_i1039" type="#_x0000_t75" style="width:211.6pt;height:21.65pt" o:ole="">
+          <v:shape id="_x0000_i1043" type="#_x0000_t75" style="width:211.6pt;height:21.65pt" o:ole="">
             <v:imagedata r:id="rId42" o:title=""/>
           </v:shape>
-          <o:OLEObject Type="Embed" ProgID="Equation.DSMT4" ShapeID="_x0000_i1039" DrawAspect="Content" ObjectID="_1572866813" r:id="rId43"/>
+          <o:OLEObject Type="Embed" ProgID="Equation.DSMT4" ShapeID="_x0000_i1043" DrawAspect="Content" ObjectID="_1587891747" r:id="rId43"/>
         </w:object>
       </w:r>
       <w:r>
@@ -2623,10 +2623,10 @@
           <w:position w:val="-60"/>
         </w:rPr>
         <w:object w:dxaOrig="2180" w:dyaOrig="1320">
-          <v:shape id="_x0000_i1040" type="#_x0000_t75" style="width:109.1pt;height:65.8pt" o:ole="">
+          <v:shape id="_x0000_i1044" type="#_x0000_t75" style="width:109.1pt;height:65.8pt" o:ole="">
             <v:imagedata r:id="rId44" o:title=""/>
           </v:shape>
-          <o:OLEObject Type="Embed" ProgID="Equation.DSMT4" ShapeID="_x0000_i1040" DrawAspect="Content" ObjectID="_1572866814" r:id="rId45"/>
+          <o:OLEObject Type="Embed" ProgID="Equation.DSMT4" ShapeID="_x0000_i1044" DrawAspect="Content" ObjectID="_1587891748" r:id="rId45"/>
         </w:object>
       </w:r>
       <w:r>
@@ -2693,10 +2693,10 @@
           <w:position w:val="-6"/>
         </w:rPr>
         <w:object w:dxaOrig="400" w:dyaOrig="279">
-          <v:shape id="_x0000_i1041" type="#_x0000_t75" style="width:20.3pt;height:14.15pt" o:ole="">
+          <v:shape id="_x0000_i1045" type="#_x0000_t75" style="width:20.3pt;height:14.15pt" o:ole="">
             <v:imagedata r:id="rId46" o:title=""/>
           </v:shape>
-          <o:OLEObject Type="Embed" ProgID="Equation.DSMT4" ShapeID="_x0000_i1041" DrawAspect="Content" ObjectID="_1572866815" r:id="rId47"/>
+          <o:OLEObject Type="Embed" ProgID="Equation.DSMT4" ShapeID="_x0000_i1045" DrawAspect="Content" ObjectID="_1587891749" r:id="rId47"/>
         </w:object>
       </w:r>
       <w:r>
@@ -2715,10 +2715,10 @@
           <w:position w:val="-6"/>
         </w:rPr>
         <w:object w:dxaOrig="1140" w:dyaOrig="279">
-          <v:shape id="_x0000_i1042" type="#_x0000_t75" style="width:57pt;height:14.15pt" o:ole="">
+          <v:shape id="_x0000_i1046" type="#_x0000_t75" style="width:57pt;height:14.15pt" o:ole="">
             <v:imagedata r:id="rId48" o:title=""/>
           </v:shape>
-          <o:OLEObject Type="Embed" ProgID="Equation.DSMT4" ShapeID="_x0000_i1042" DrawAspect="Content" ObjectID="_1572866816" r:id="rId49"/>
+          <o:OLEObject Type="Embed" ProgID="Equation.DSMT4" ShapeID="_x0000_i1046" DrawAspect="Content" ObjectID="_1587891750" r:id="rId49"/>
         </w:object>
       </w:r>
       <w:r>
@@ -2788,10 +2788,10 @@
           <w:position w:val="-12"/>
         </w:rPr>
         <w:object w:dxaOrig="1700" w:dyaOrig="380">
-          <v:shape id="_x0000_i1043" type="#_x0000_t75" style="width:85.25pt;height:19pt" o:ole="">
+          <v:shape id="_x0000_i1047" type="#_x0000_t75" style="width:85.25pt;height:19pt" o:ole="">
             <v:imagedata r:id="rId50" o:title=""/>
           </v:shape>
-          <o:OLEObject Type="Embed" ProgID="Equation.DSMT4" ShapeID="_x0000_i1043" DrawAspect="Content" ObjectID="_1572866817" r:id="rId51"/>
+          <o:OLEObject Type="Embed" ProgID="Equation.DSMT4" ShapeID="_x0000_i1047" DrawAspect="Content" ObjectID="_1587891751" r:id="rId51"/>
         </w:object>
       </w:r>
       <w:r>
@@ -2871,10 +2871,10 @@
           <w:position w:val="-14"/>
         </w:rPr>
         <w:object w:dxaOrig="7020" w:dyaOrig="400">
-          <v:shape id="_x0000_i1095" type="#_x0000_t75" style="width:351.15pt;height:19.9pt" o:ole="">
+          <v:shape id="_x0000_i1048" type="#_x0000_t75" style="width:351.15pt;height:19.9pt" o:ole="">
             <v:imagedata r:id="rId52" o:title=""/>
           </v:shape>
-          <o:OLEObject Type="Embed" ProgID="Equation.DSMT4" ShapeID="_x0000_i1095" DrawAspect="Content" ObjectID="_1572866818" r:id="rId53"/>
+          <o:OLEObject Type="Embed" ProgID="Equation.DSMT4" ShapeID="_x0000_i1048" DrawAspect="Content" ObjectID="_1587891752" r:id="rId53"/>
         </w:object>
       </w:r>
       <w:r>
@@ -2944,10 +2944,10 @@
           <w:position w:val="-14"/>
         </w:rPr>
         <w:object w:dxaOrig="7320" w:dyaOrig="400">
-          <v:shape id="_x0000_i1096" type="#_x0000_t75" style="width:366.2pt;height:19.9pt" o:ole="">
+          <v:shape id="_x0000_i1049" type="#_x0000_t75" style="width:366.2pt;height:19.9pt" o:ole="">
             <v:imagedata r:id="rId54" o:title=""/>
           </v:shape>
-          <o:OLEObject Type="Embed" ProgID="Equation.DSMT4" ShapeID="_x0000_i1096" DrawAspect="Content" ObjectID="_1572866819" r:id="rId55"/>
+          <o:OLEObject Type="Embed" ProgID="Equation.DSMT4" ShapeID="_x0000_i1049" DrawAspect="Content" ObjectID="_1587891753" r:id="rId55"/>
         </w:object>
       </w:r>
       <w:r>
@@ -3018,10 +3018,10 @@
           <w:position w:val="-28"/>
         </w:rPr>
         <w:object w:dxaOrig="2299" w:dyaOrig="680">
-          <v:shape id="_x0000_i1097" type="#_x0000_t75" style="width:114.85pt;height:34pt" o:ole="">
+          <v:shape id="_x0000_i1050" type="#_x0000_t75" style="width:114.85pt;height:34pt" o:ole="">
             <v:imagedata r:id="rId56" o:title=""/>
           </v:shape>
-          <o:OLEObject Type="Embed" ProgID="Equation.DSMT4" ShapeID="_x0000_i1097" DrawAspect="Content" ObjectID="_1572866820" r:id="rId57"/>
+          <o:OLEObject Type="Embed" ProgID="Equation.DSMT4" ShapeID="_x0000_i1050" DrawAspect="Content" ObjectID="_1587891754" r:id="rId57"/>
         </w:object>
       </w:r>
       <w:r>
@@ -3131,10 +3131,10 @@
           <w:position w:val="-6"/>
         </w:rPr>
         <w:object w:dxaOrig="1939" w:dyaOrig="279">
-          <v:shape id="_x0000_i1044" type="#_x0000_t75" style="width:96.75pt;height:13.7pt" o:ole="">
+          <v:shape id="_x0000_i1051" type="#_x0000_t75" style="width:96.75pt;height:13.7pt" o:ole="">
             <v:imagedata r:id="rId58" o:title=""/>
           </v:shape>
-          <o:OLEObject Type="Embed" ProgID="Equation.DSMT4" ShapeID="_x0000_i1044" DrawAspect="Content" ObjectID="_1572866821" r:id="rId59"/>
+          <o:OLEObject Type="Embed" ProgID="Equation.DSMT4" ShapeID="_x0000_i1051" DrawAspect="Content" ObjectID="_1587891755" r:id="rId59"/>
         </w:object>
       </w:r>
       <w:r>
@@ -3204,10 +3204,10 @@
           <w:position w:val="-24"/>
         </w:rPr>
         <w:object w:dxaOrig="3519" w:dyaOrig="620">
-          <v:shape id="_x0000_i1045" type="#_x0000_t75" style="width:176.25pt;height:30.9pt" o:ole="">
+          <v:shape id="_x0000_i1052" type="#_x0000_t75" style="width:176.25pt;height:30.9pt" o:ole="">
             <v:imagedata r:id="rId60" o:title=""/>
           </v:shape>
-          <o:OLEObject Type="Embed" ProgID="Equation.DSMT4" ShapeID="_x0000_i1045" DrawAspect="Content" ObjectID="_1572866822" r:id="rId61"/>
+          <o:OLEObject Type="Embed" ProgID="Equation.DSMT4" ShapeID="_x0000_i1052" DrawAspect="Content" ObjectID="_1587891756" r:id="rId61"/>
         </w:object>
       </w:r>
       <w:r>
@@ -3277,10 +3277,10 @@
           <w:position w:val="-6"/>
         </w:rPr>
         <w:object w:dxaOrig="1040" w:dyaOrig="320">
-          <v:shape id="_x0000_i1046" type="#_x0000_t75" style="width:51.7pt;height:15.9pt" o:ole="">
+          <v:shape id="_x0000_i1053" type="#_x0000_t75" style="width:51.7pt;height:15.9pt" o:ole="">
             <v:imagedata r:id="rId62" o:title=""/>
           </v:shape>
-          <o:OLEObject Type="Embed" ProgID="Equation.DSMT4" ShapeID="_x0000_i1046" DrawAspect="Content" ObjectID="_1572866823" r:id="rId63"/>
+          <o:OLEObject Type="Embed" ProgID="Equation.DSMT4" ShapeID="_x0000_i1053" DrawAspect="Content" ObjectID="_1587891757" r:id="rId63"/>
         </w:object>
       </w:r>
       <w:r>
@@ -3364,10 +3364,10 @@
           <w:position w:val="-28"/>
         </w:rPr>
         <w:object w:dxaOrig="1920" w:dyaOrig="700">
-          <v:shape id="_x0000_i1047" type="#_x0000_t75" style="width:95.85pt;height:35.35pt" o:ole="">
+          <v:shape id="_x0000_i1054" type="#_x0000_t75" style="width:95.85pt;height:35.35pt" o:ole="">
             <v:imagedata r:id="rId64" o:title=""/>
           </v:shape>
-          <o:OLEObject Type="Embed" ProgID="Equation.DSMT4" ShapeID="_x0000_i1047" DrawAspect="Content" ObjectID="_1572866824" r:id="rId65"/>
+          <o:OLEObject Type="Embed" ProgID="Equation.DSMT4" ShapeID="_x0000_i1054" DrawAspect="Content" ObjectID="_1587891758" r:id="rId65"/>
         </w:object>
       </w:r>
       <w:r>
@@ -3429,10 +3429,10 @@
           <w:position w:val="-12"/>
         </w:rPr>
         <w:object w:dxaOrig="340" w:dyaOrig="360">
-          <v:shape id="_x0000_i1048" type="#_x0000_t75" style="width:16.8pt;height:18.1pt" o:ole="">
+          <v:shape id="_x0000_i1055" type="#_x0000_t75" style="width:16.8pt;height:18.1pt" o:ole="">
             <v:imagedata r:id="rId66" o:title=""/>
           </v:shape>
-          <o:OLEObject Type="Embed" ProgID="Equation.DSMT4" ShapeID="_x0000_i1048" DrawAspect="Content" ObjectID="_1572866825" r:id="rId67"/>
+          <o:OLEObject Type="Embed" ProgID="Equation.DSMT4" ShapeID="_x0000_i1055" DrawAspect="Content" ObjectID="_1587891759" r:id="rId67"/>
         </w:object>
       </w:r>
       <w:r>
@@ -3465,10 +3465,10 @@
           <w:position w:val="-30"/>
         </w:rPr>
         <w:object w:dxaOrig="1300" w:dyaOrig="700">
-          <v:shape id="_x0000_i1049" type="#_x0000_t75" style="width:64.95pt;height:35.35pt" o:ole="">
+          <v:shape id="_x0000_i1056" type="#_x0000_t75" style="width:64.95pt;height:35.35pt" o:ole="">
             <v:imagedata r:id="rId68" o:title=""/>
           </v:shape>
-          <o:OLEObject Type="Embed" ProgID="Equation.DSMT4" ShapeID="_x0000_i1049" DrawAspect="Content" ObjectID="_1572866826" r:id="rId69"/>
+          <o:OLEObject Type="Embed" ProgID="Equation.DSMT4" ShapeID="_x0000_i1056" DrawAspect="Content" ObjectID="_1587891760" r:id="rId69"/>
         </w:object>
       </w:r>
       <w:r>
@@ -3539,10 +3539,10 @@
           <w:position w:val="-14"/>
         </w:rPr>
         <w:object w:dxaOrig="1120" w:dyaOrig="380">
-          <v:shape id="_x0000_i1050" type="#_x0000_t75" style="width:56.1pt;height:19pt" o:ole="">
+          <v:shape id="_x0000_i1057" type="#_x0000_t75" style="width:56.1pt;height:19pt" o:ole="">
             <v:imagedata r:id="rId70" o:title=""/>
           </v:shape>
-          <o:OLEObject Type="Embed" ProgID="Equation.DSMT4" ShapeID="_x0000_i1050" DrawAspect="Content" ObjectID="_1572866827" r:id="rId71"/>
+          <o:OLEObject Type="Embed" ProgID="Equation.DSMT4" ShapeID="_x0000_i1057" DrawAspect="Content" ObjectID="_1587891761" r:id="rId71"/>
         </w:object>
       </w:r>
       <w:r>
@@ -3569,10 +3569,10 @@
           <w:position w:val="-28"/>
         </w:rPr>
         <w:object w:dxaOrig="1719" w:dyaOrig="680">
-          <v:shape id="_x0000_i1051" type="#_x0000_t75" style="width:85.7pt;height:34pt" o:ole="">
+          <v:shape id="_x0000_i1058" type="#_x0000_t75" style="width:85.7pt;height:34pt" o:ole="">
             <v:imagedata r:id="rId72" o:title=""/>
           </v:shape>
-          <o:OLEObject Type="Embed" ProgID="Equation.DSMT4" ShapeID="_x0000_i1051" DrawAspect="Content" ObjectID="_1572866828" r:id="rId73"/>
+          <o:OLEObject Type="Embed" ProgID="Equation.DSMT4" ShapeID="_x0000_i1058" DrawAspect="Content" ObjectID="_1587891762" r:id="rId73"/>
         </w:object>
       </w:r>
       <w:r>
@@ -3656,10 +3656,10 @@
           <w:position w:val="-14"/>
         </w:rPr>
         <w:object w:dxaOrig="760" w:dyaOrig="380">
-          <v:shape id="_x0000_i1052" type="#_x0000_t75" style="width:38pt;height:19pt" o:ole="">
+          <v:shape id="_x0000_i1059" type="#_x0000_t75" style="width:38pt;height:19pt" o:ole="">
             <v:imagedata r:id="rId74" o:title=""/>
           </v:shape>
-          <o:OLEObject Type="Embed" ProgID="Equation.DSMT4" ShapeID="_x0000_i1052" DrawAspect="Content" ObjectID="_1572866829" r:id="rId75"/>
+          <o:OLEObject Type="Embed" ProgID="Equation.DSMT4" ShapeID="_x0000_i1059" DrawAspect="Content" ObjectID="_1587891763" r:id="rId75"/>
         </w:object>
       </w:r>
       <w:r>
@@ -3724,10 +3724,10 @@
           <w:position w:val="-32"/>
         </w:rPr>
         <w:object w:dxaOrig="2500" w:dyaOrig="700">
-          <v:shape id="_x0000_i1053" type="#_x0000_t75" style="width:125pt;height:35.35pt" o:ole="">
+          <v:shape id="_x0000_i1060" type="#_x0000_t75" style="width:125pt;height:35.35pt" o:ole="">
             <v:imagedata r:id="rId76" o:title=""/>
           </v:shape>
-          <o:OLEObject Type="Embed" ProgID="Equation.DSMT4" ShapeID="_x0000_i1053" DrawAspect="Content" ObjectID="_1572866830" r:id="rId77"/>
+          <o:OLEObject Type="Embed" ProgID="Equation.DSMT4" ShapeID="_x0000_i1060" DrawAspect="Content" ObjectID="_1587891764" r:id="rId77"/>
         </w:object>
       </w:r>
       <w:r>
@@ -3816,10 +3816,10 @@
           <w:position w:val="-32"/>
         </w:rPr>
         <w:object w:dxaOrig="1260" w:dyaOrig="760">
-          <v:shape id="_x0000_i1054" type="#_x0000_t75" style="width:63.15pt;height:38pt" o:ole="">
+          <v:shape id="_x0000_i1061" type="#_x0000_t75" style="width:63.15pt;height:38pt" o:ole="">
             <v:imagedata r:id="rId78" o:title=""/>
           </v:shape>
-          <o:OLEObject Type="Embed" ProgID="Equation.DSMT4" ShapeID="_x0000_i1054" DrawAspect="Content" ObjectID="_1572866831" r:id="rId79"/>
+          <o:OLEObject Type="Embed" ProgID="Equation.DSMT4" ShapeID="_x0000_i1061" DrawAspect="Content" ObjectID="_1587891765" r:id="rId79"/>
         </w:object>
       </w:r>
       <w:r>
@@ -3894,10 +3894,10 @@
           <w:position w:val="-28"/>
         </w:rPr>
         <w:object w:dxaOrig="1579" w:dyaOrig="680">
-          <v:shape id="_x0000_i1055" type="#_x0000_t75" style="width:79.05pt;height:34pt" o:ole="">
+          <v:shape id="_x0000_i1062" type="#_x0000_t75" style="width:79.05pt;height:34pt" o:ole="">
             <v:imagedata r:id="rId80" o:title=""/>
           </v:shape>
-          <o:OLEObject Type="Embed" ProgID="Equation.DSMT4" ShapeID="_x0000_i1055" DrawAspect="Content" ObjectID="_1572866832" r:id="rId81"/>
+          <o:OLEObject Type="Embed" ProgID="Equation.DSMT4" ShapeID="_x0000_i1062" DrawAspect="Content" ObjectID="_1587891766" r:id="rId81"/>
         </w:object>
       </w:r>
       <w:r>
@@ -3970,10 +3970,10 @@
           <w:position w:val="-32"/>
         </w:rPr>
         <w:object w:dxaOrig="1860" w:dyaOrig="600">
-          <v:shape id="_x0000_i1056" type="#_x0000_t75" style="width:92.75pt;height:30.05pt" o:ole="">
+          <v:shape id="_x0000_i1063" type="#_x0000_t75" style="width:92.75pt;height:30.05pt" o:ole="">
             <v:imagedata r:id="rId82" o:title=""/>
           </v:shape>
-          <o:OLEObject Type="Embed" ProgID="Equation.DSMT4" ShapeID="_x0000_i1056" DrawAspect="Content" ObjectID="_1572866833" r:id="rId83"/>
+          <o:OLEObject Type="Embed" ProgID="Equation.DSMT4" ShapeID="_x0000_i1063" DrawAspect="Content" ObjectID="_1587891767" r:id="rId83"/>
         </w:object>
       </w:r>
       <w:r>
@@ -4052,10 +4052,10 @@
           <w:position w:val="-6"/>
         </w:rPr>
         <w:object w:dxaOrig="340" w:dyaOrig="340">
-          <v:shape id="_x0000_i1057" type="#_x0000_t75" style="width:16.8pt;height:16.8pt" o:ole="">
+          <v:shape id="_x0000_i1064" type="#_x0000_t75" style="width:16.8pt;height:16.8pt" o:ole="">
             <v:imagedata r:id="rId84" o:title=""/>
           </v:shape>
-          <o:OLEObject Type="Embed" ProgID="Equation.DSMT4" ShapeID="_x0000_i1057" DrawAspect="Content" ObjectID="_1572866834" r:id="rId85"/>
+          <o:OLEObject Type="Embed" ProgID="Equation.DSMT4" ShapeID="_x0000_i1064" DrawAspect="Content" ObjectID="_1587891768" r:id="rId85"/>
         </w:object>
       </w:r>
       <w:r>
@@ -4074,10 +4074,10 @@
           <w:position w:val="-10"/>
         </w:rPr>
         <w:object w:dxaOrig="1020" w:dyaOrig="380">
-          <v:shape id="_x0000_i1058" type="#_x0000_t75" style="width:51.25pt;height:19pt" o:ole="">
+          <v:shape id="_x0000_i1065" type="#_x0000_t75" style="width:51.25pt;height:19pt" o:ole="">
             <v:imagedata r:id="rId86" o:title=""/>
           </v:shape>
-          <o:OLEObject Type="Embed" ProgID="Equation.DSMT4" ShapeID="_x0000_i1058" DrawAspect="Content" ObjectID="_1572866835" r:id="rId87"/>
+          <o:OLEObject Type="Embed" ProgID="Equation.DSMT4" ShapeID="_x0000_i1065" DrawAspect="Content" ObjectID="_1587891769" r:id="rId87"/>
         </w:object>
       </w:r>
       <w:r>
@@ -4144,10 +4144,10 @@
           <w:position w:val="-10"/>
         </w:rPr>
         <w:object w:dxaOrig="220" w:dyaOrig="260">
-          <v:shape id="_x0000_i1059" type="#_x0000_t75" style="width:11.05pt;height:13.25pt" o:ole="">
+          <v:shape id="_x0000_i1066" type="#_x0000_t75" style="width:11.05pt;height:13.25pt" o:ole="">
             <v:imagedata r:id="rId88" o:title=""/>
           </v:shape>
-          <o:OLEObject Type="Embed" ProgID="Equation.DSMT4" ShapeID="_x0000_i1059" DrawAspect="Content" ObjectID="_1572866836" r:id="rId89"/>
+          <o:OLEObject Type="Embed" ProgID="Equation.DSMT4" ShapeID="_x0000_i1066" DrawAspect="Content" ObjectID="_1587891770" r:id="rId89"/>
         </w:object>
       </w:r>
       <w:r>
@@ -4203,10 +4203,10 @@
           <w:position w:val="-18"/>
         </w:rPr>
         <w:object w:dxaOrig="3820" w:dyaOrig="480">
-          <v:shape id="_x0000_i1060" type="#_x0000_t75" style="width:191.25pt;height:23.85pt" o:ole="">
+          <v:shape id="_x0000_i1067" type="#_x0000_t75" style="width:191.25pt;height:23.85pt" o:ole="">
             <v:imagedata r:id="rId90" o:title=""/>
           </v:shape>
-          <o:OLEObject Type="Embed" ProgID="Equation.DSMT4" ShapeID="_x0000_i1060" DrawAspect="Content" ObjectID="_1572866837" r:id="rId91"/>
+          <o:OLEObject Type="Embed" ProgID="Equation.DSMT4" ShapeID="_x0000_i1067" DrawAspect="Content" ObjectID="_1587891771" r:id="rId91"/>
         </w:object>
       </w:r>
       <w:r>
@@ -4268,10 +4268,10 @@
           <w:position w:val="-10"/>
         </w:rPr>
         <w:object w:dxaOrig="220" w:dyaOrig="260">
-          <v:shape id="_x0000_i1061" type="#_x0000_t75" style="width:11.05pt;height:13.25pt" o:ole="">
+          <v:shape id="_x0000_i1068" type="#_x0000_t75" style="width:11.05pt;height:13.25pt" o:ole="">
             <v:imagedata r:id="rId92" o:title=""/>
           </v:shape>
-          <o:OLEObject Type="Embed" ProgID="Equation.DSMT4" ShapeID="_x0000_i1061" DrawAspect="Content" ObjectID="_1572866838" r:id="rId93"/>
+          <o:OLEObject Type="Embed" ProgID="Equation.DSMT4" ShapeID="_x0000_i1068" DrawAspect="Content" ObjectID="_1587891772" r:id="rId93"/>
         </w:object>
       </w:r>
       <w:r>
@@ -4343,10 +4343,10 @@
           <w:position w:val="-18"/>
         </w:rPr>
         <w:object w:dxaOrig="3040" w:dyaOrig="480">
-          <v:shape id="_x0000_i1062" type="#_x0000_t75" style="width:151.95pt;height:23.85pt" o:ole="">
+          <v:shape id="_x0000_i1069" type="#_x0000_t75" style="width:151.95pt;height:23.85pt" o:ole="">
             <v:imagedata r:id="rId94" o:title=""/>
           </v:shape>
-          <o:OLEObject Type="Embed" ProgID="Equation.DSMT4" ShapeID="_x0000_i1062" DrawAspect="Content" ObjectID="_1572866839" r:id="rId95"/>
+          <o:OLEObject Type="Embed" ProgID="Equation.DSMT4" ShapeID="_x0000_i1069" DrawAspect="Content" ObjectID="_1587891773" r:id="rId95"/>
         </w:object>
       </w:r>
       <w:r>
@@ -4411,10 +4411,10 @@
           <w:position w:val="-32"/>
         </w:rPr>
         <w:object w:dxaOrig="6740" w:dyaOrig="620">
-          <v:shape id="_x0000_i1063" type="#_x0000_t75" style="width:337.05pt;height:30.9pt" o:ole="">
+          <v:shape id="_x0000_i1070" type="#_x0000_t75" style="width:337.05pt;height:30.9pt" o:ole="">
             <v:imagedata r:id="rId96" o:title=""/>
           </v:shape>
-          <o:OLEObject Type="Embed" ProgID="Equation.DSMT4" ShapeID="_x0000_i1063" DrawAspect="Content" ObjectID="_1572866840" r:id="rId97"/>
+          <o:OLEObject Type="Embed" ProgID="Equation.DSMT4" ShapeID="_x0000_i1070" DrawAspect="Content" ObjectID="_1587891774" r:id="rId97"/>
         </w:object>
       </w:r>
       <w:r>
@@ -4478,10 +4478,10 @@
           <w:position w:val="-10"/>
         </w:rPr>
         <w:object w:dxaOrig="1800" w:dyaOrig="380">
-          <v:shape id="_x0000_i1064" type="#_x0000_t75" style="width:90.1pt;height:19pt" o:ole="">
+          <v:shape id="_x0000_i1071" type="#_x0000_t75" style="width:90.1pt;height:19pt" o:ole="">
             <v:imagedata r:id="rId98" o:title=""/>
           </v:shape>
-          <o:OLEObject Type="Embed" ProgID="Equation.DSMT4" ShapeID="_x0000_i1064" DrawAspect="Content" ObjectID="_1572866841" r:id="rId99"/>
+          <o:OLEObject Type="Embed" ProgID="Equation.DSMT4" ShapeID="_x0000_i1071" DrawAspect="Content" ObjectID="_1587891775" r:id="rId99"/>
         </w:object>
       </w:r>
       <w:r>
@@ -4507,10 +4507,10 @@
           <w:position w:val="-32"/>
         </w:rPr>
         <w:object w:dxaOrig="7080" w:dyaOrig="600">
-          <v:shape id="_x0000_i1065" type="#_x0000_t75" style="width:353.8pt;height:30.05pt" o:ole="">
+          <v:shape id="_x0000_i1072" type="#_x0000_t75" style="width:353.8pt;height:30.05pt" o:ole="">
             <v:imagedata r:id="rId100" o:title=""/>
           </v:shape>
-          <o:OLEObject Type="Embed" ProgID="Equation.DSMT4" ShapeID="_x0000_i1065" DrawAspect="Content" ObjectID="_1572866842" r:id="rId101"/>
+          <o:OLEObject Type="Embed" ProgID="Equation.DSMT4" ShapeID="_x0000_i1072" DrawAspect="Content" ObjectID="_1587891776" r:id="rId101"/>
         </w:object>
       </w:r>
       <w:r>
@@ -4593,10 +4593,10 @@
           <w:position w:val="-10"/>
         </w:rPr>
         <w:object w:dxaOrig="1120" w:dyaOrig="360">
-          <v:shape id="_x0000_i1066" type="#_x0000_t75" style="width:56.1pt;height:18.1pt" o:ole="">
+          <v:shape id="_x0000_i1073" type="#_x0000_t75" style="width:56.1pt;height:18.1pt" o:ole="">
             <v:imagedata r:id="rId102" o:title=""/>
           </v:shape>
-          <o:OLEObject Type="Embed" ProgID="Equation.DSMT4" ShapeID="_x0000_i1066" DrawAspect="Content" ObjectID="_1572866843" r:id="rId103"/>
+          <o:OLEObject Type="Embed" ProgID="Equation.DSMT4" ShapeID="_x0000_i1073" DrawAspect="Content" ObjectID="_1587891777" r:id="rId103"/>
         </w:object>
       </w:r>
       <w:r>
@@ -4680,10 +4680,10 @@
           <w:position w:val="-10"/>
         </w:rPr>
         <w:object w:dxaOrig="340" w:dyaOrig="360">
-          <v:shape id="_x0000_i1067" type="#_x0000_t75" style="width:16.8pt;height:18.1pt" o:ole="">
+          <v:shape id="_x0000_i1074" type="#_x0000_t75" style="width:16.8pt;height:18.1pt" o:ole="">
             <v:imagedata r:id="rId104" o:title=""/>
           </v:shape>
-          <o:OLEObject Type="Embed" ProgID="Equation.DSMT4" ShapeID="_x0000_i1067" DrawAspect="Content" ObjectID="_1572866844" r:id="rId105"/>
+          <o:OLEObject Type="Embed" ProgID="Equation.DSMT4" ShapeID="_x0000_i1074" DrawAspect="Content" ObjectID="_1587891778" r:id="rId105"/>
         </w:object>
       </w:r>
       <w:r>
@@ -4702,10 +4702,10 @@
           <w:position w:val="-24"/>
         </w:rPr>
         <w:object w:dxaOrig="1060" w:dyaOrig="660">
-          <v:shape id="_x0000_i1068" type="#_x0000_t75" style="width:53pt;height:32.7pt" o:ole="">
+          <v:shape id="_x0000_i1075" type="#_x0000_t75" style="width:53pt;height:32.7pt" o:ole="">
             <v:imagedata r:id="rId106" o:title=""/>
           </v:shape>
-          <o:OLEObject Type="Embed" ProgID="Equation.DSMT4" ShapeID="_x0000_i1068" DrawAspect="Content" ObjectID="_1572866845" r:id="rId107"/>
+          <o:OLEObject Type="Embed" ProgID="Equation.DSMT4" ShapeID="_x0000_i1075" DrawAspect="Content" ObjectID="_1587891779" r:id="rId107"/>
         </w:object>
       </w:r>
       <w:r>
@@ -4777,10 +4777,10 @@
           <w:position w:val="-10"/>
         </w:rPr>
         <w:object w:dxaOrig="340" w:dyaOrig="360">
-          <v:shape id="_x0000_i1069" type="#_x0000_t75" style="width:16.8pt;height:18.1pt" o:ole="">
+          <v:shape id="_x0000_i1076" type="#_x0000_t75" style="width:16.8pt;height:18.1pt" o:ole="">
             <v:imagedata r:id="rId108" o:title=""/>
           </v:shape>
-          <o:OLEObject Type="Embed" ProgID="Equation.DSMT4" ShapeID="_x0000_i1069" DrawAspect="Content" ObjectID="_1572866846" r:id="rId109"/>
+          <o:OLEObject Type="Embed" ProgID="Equation.DSMT4" ShapeID="_x0000_i1076" DrawAspect="Content" ObjectID="_1587891780" r:id="rId109"/>
         </w:object>
       </w:r>
       <w:r>
@@ -4839,10 +4839,10 @@
           <w:position w:val="-12"/>
         </w:rPr>
         <w:object w:dxaOrig="2000" w:dyaOrig="380">
-          <v:shape id="_x0000_i1093" type="#_x0000_t75" style="width:99.85pt;height:19pt" o:ole="">
+          <v:shape id="_x0000_i1077" type="#_x0000_t75" style="width:99.85pt;height:19pt" o:ole="">
             <v:imagedata r:id="rId110" o:title=""/>
           </v:shape>
-          <o:OLEObject Type="Embed" ProgID="Equation.DSMT4" ShapeID="_x0000_i1093" DrawAspect="Content" ObjectID="_1572866847" r:id="rId111"/>
+          <o:OLEObject Type="Embed" ProgID="Equation.DSMT4" ShapeID="_x0000_i1077" DrawAspect="Content" ObjectID="_1587891781" r:id="rId111"/>
         </w:object>
       </w:r>
       <w:r>
@@ -4912,10 +4912,10 @@
           <w:position w:val="-24"/>
         </w:rPr>
         <w:object w:dxaOrig="2780" w:dyaOrig="620">
-          <v:shape id="_x0000_i1094" type="#_x0000_t75" style="width:139.15pt;height:30.9pt" o:ole="">
+          <v:shape id="_x0000_i1078" type="#_x0000_t75" style="width:139.15pt;height:30.9pt" o:ole="">
             <v:imagedata r:id="rId112" o:title=""/>
           </v:shape>
-          <o:OLEObject Type="Embed" ProgID="Equation.DSMT4" ShapeID="_x0000_i1094" DrawAspect="Content" ObjectID="_1572866848" r:id="rId113"/>
+          <o:OLEObject Type="Embed" ProgID="Equation.DSMT4" ShapeID="_x0000_i1078" DrawAspect="Content" ObjectID="_1587891782" r:id="rId113"/>
         </w:object>
       </w:r>
       <w:r>
@@ -4939,6 +4939,7 @@
       <w:r>
         <w:fldChar w:fldCharType="end"/>
       </w:r>
+      <w:bookmarkStart w:id="12" w:name="ZEqnNum992718"/>
       <w:r>
         <w:instrText>(</w:instrText>
       </w:r>
@@ -4964,6 +4965,7 @@
       <w:r>
         <w:instrText>)</w:instrText>
       </w:r>
+      <w:bookmarkEnd w:id="12"/>
       <w:r>
         <w:fldChar w:fldCharType="end"/>
       </w:r>
@@ -4985,10 +4987,10 @@
           <w:position w:val="-28"/>
         </w:rPr>
         <w:object w:dxaOrig="1560" w:dyaOrig="540">
-          <v:shape id="_x0000_i1070" type="#_x0000_t75" style="width:77.75pt;height:26.95pt" o:ole="">
+          <v:shape id="_x0000_i1079" type="#_x0000_t75" style="width:77.75pt;height:26.95pt" o:ole="">
             <v:imagedata r:id="rId114" o:title=""/>
           </v:shape>
-          <o:OLEObject Type="Embed" ProgID="Equation.DSMT4" ShapeID="_x0000_i1070" DrawAspect="Content" ObjectID="_1572866849" r:id="rId115"/>
+          <o:OLEObject Type="Embed" ProgID="Equation.DSMT4" ShapeID="_x0000_i1079" DrawAspect="Content" ObjectID="_1587891783" r:id="rId115"/>
         </w:object>
       </w:r>
       <w:r>
@@ -5071,10 +5073,10 @@
           <w:position w:val="-30"/>
         </w:rPr>
         <w:object w:dxaOrig="920" w:dyaOrig="720">
-          <v:shape id="_x0000_i1071" type="#_x0000_t75" style="width:45.95pt;height:36.2pt" o:ole="">
+          <v:shape id="_x0000_i1080" type="#_x0000_t75" style="width:45.95pt;height:36.2pt" o:ole="">
             <v:imagedata r:id="rId116" o:title=""/>
           </v:shape>
-          <o:OLEObject Type="Embed" ProgID="Equation.DSMT4" ShapeID="_x0000_i1071" DrawAspect="Content" ObjectID="_1572866850" r:id="rId117"/>
+          <o:OLEObject Type="Embed" ProgID="Equation.DSMT4" ShapeID="_x0000_i1080" DrawAspect="Content" ObjectID="_1587891784" r:id="rId117"/>
         </w:object>
       </w:r>
       <w:r>
@@ -5149,25 +5151,146 @@
           <w:position w:val="-10"/>
         </w:rPr>
         <w:object w:dxaOrig="960" w:dyaOrig="360">
-          <v:shape id="_x0000_i1072" type="#_x0000_t75" style="width:47.7pt;height:18.1pt" o:ole="">
+          <v:shape id="_x0000_i1081" type="#_x0000_t75" style="width:47.7pt;height:18.1pt" o:ole="">
             <v:imagedata r:id="rId118" o:title=""/>
           </v:shape>
-          <o:OLEObject Type="Embed" ProgID="Equation.DSMT4" ShapeID="_x0000_i1072" DrawAspect="Content" ObjectID="_1572866851" r:id="rId119"/>
+          <o:OLEObject Type="Embed" ProgID="Equation.DSMT4" ShapeID="_x0000_i1081" DrawAspect="Content" ObjectID="_1587891785" r:id="rId119"/>
         </w:object>
       </w:r>
       <w:r>
         <w:t xml:space="preserve">. </w:t>
       </w:r>
     </w:p>
+    <w:p/>
+    <w:p>
+      <w:pPr>
+        <w:rPr>
+          <w:color w:val="FF0000"/>
+        </w:rPr>
+      </w:pPr>
+      <w:r>
+        <w:rPr>
+          <w:color w:val="FF0000"/>
+        </w:rPr>
+        <w:lastRenderedPageBreak/>
+        <w:t xml:space="preserve">Equation </w:t>
+      </w:r>
+      <w:r>
+        <w:rPr>
+          <w:color w:val="FF0000"/>
+        </w:rPr>
+        <w:fldChar w:fldCharType="begin"/>
+      </w:r>
+      <w:r>
+        <w:rPr>
+          <w:color w:val="FF0000"/>
+        </w:rPr>
+        <w:instrText xml:space="preserve"> GOTOBUTTON ZEqnNum992718  \* MERGEFORMAT </w:instrText>
+      </w:r>
+      <w:r>
+        <w:rPr>
+          <w:color w:val="FF0000"/>
+        </w:rPr>
+        <w:fldChar w:fldCharType="begin"/>
+      </w:r>
+      <w:r>
+        <w:rPr>
+          <w:color w:val="FF0000"/>
+        </w:rPr>
+        <w:instrText xml:space="preserve"> REF ZEqnNum992718 \* Charformat \! \* MERGEFORMAT </w:instrText>
+      </w:r>
+      <w:r>
+        <w:rPr>
+          <w:color w:val="FF0000"/>
+        </w:rPr>
+        <w:fldChar w:fldCharType="separate"/>
+      </w:r>
+      <w:r>
+        <w:rPr>
+          <w:color w:val="FF0000"/>
+        </w:rPr>
+        <w:instrText>(1.37)</w:instrText>
+      </w:r>
+      <w:r>
+        <w:rPr>
+          <w:color w:val="FF0000"/>
+        </w:rPr>
+        <w:fldChar w:fldCharType="end"/>
+      </w:r>
+      <w:r>
+        <w:rPr>
+          <w:color w:val="FF0000"/>
+        </w:rPr>
+        <w:fldChar w:fldCharType="end"/>
+      </w:r>
+      <w:r>
+        <w:rPr>
+          <w:color w:val="FF0000"/>
+        </w:rPr>
+        <w:t xml:space="preserve"> is implicit, but in the code it is not implemented implicitly. In fact, it appears that the solid-bound molecules do not contribute to the residual, making the code converge even when </w:t>
+      </w:r>
+      <w:proofErr w:type="spellStart"/>
+      <w:r>
+        <w:rPr>
+          <w:color w:val="FF0000"/>
+        </w:rPr>
+        <w:t>sbms</w:t>
+      </w:r>
+      <w:proofErr w:type="spellEnd"/>
+      <w:r>
+        <w:rPr>
+          <w:color w:val="FF0000"/>
+        </w:rPr>
+        <w:t xml:space="preserve"> concentrations are not converged yet.</w:t>
+      </w:r>
+      <w:r>
+        <w:rPr>
+          <w:color w:val="FF0000"/>
+        </w:rPr>
+        <w:t xml:space="preserve"> For first order reactions A </w:t>
+      </w:r>
+      <w:r>
+        <w:rPr>
+          <w:color w:val="FF0000"/>
+        </w:rPr>
+        <w:sym w:font="Wingdings" w:char="F0E0"/>
+      </w:r>
+      <w:r>
+        <w:rPr>
+          <w:color w:val="FF0000"/>
+        </w:rPr>
+        <w:t xml:space="preserve"> B, where B is SBM it appears to work, but not sure about B</w:t>
+      </w:r>
+      <w:r>
+        <w:rPr>
+          <w:color w:val="FF0000"/>
+        </w:rPr>
+        <w:sym w:font="Wingdings" w:char="F0E0"/>
+      </w:r>
+      <w:r>
+        <w:rPr>
+          <w:color w:val="FF0000"/>
+        </w:rPr>
+        <w:t xml:space="preserve">A or more complex equations. </w:t>
+      </w:r>
+      <w:r>
+        <w:rPr>
+          <w:color w:val="FF0000"/>
+        </w:rPr>
+        <w:t xml:space="preserve">Perhaps I need to implement a predictor-corrector approach. </w:t>
+      </w:r>
+      <w:bookmarkStart w:id="13" w:name="_GoBack"/>
+      <w:bookmarkEnd w:id="13"/>
+    </w:p>
     <w:p>
       <w:pPr>
         <w:pStyle w:val="Heading1"/>
       </w:pPr>
-      <w:bookmarkStart w:id="12" w:name="_Toc499114272"/>
+      <w:bookmarkStart w:id="14" w:name="_Toc499114272"/>
       <w:r>
         <w:t>Analytical Solution</w:t>
       </w:r>
-      <w:bookmarkEnd w:id="12"/>
+      <w:bookmarkEnd w:id="14"/>
     </w:p>
     <w:p>
       <w:r>
@@ -5179,7 +5302,6 @@
         <w:pStyle w:val="MTDisplayEquation"/>
       </w:pPr>
       <w:r>
-        <w:lastRenderedPageBreak/>
         <w:tab/>
       </w:r>
       <w:r>
@@ -5187,10 +5309,10 @@
           <w:position w:val="-12"/>
         </w:rPr>
         <w:object w:dxaOrig="1440" w:dyaOrig="360">
-          <v:shape id="_x0000_i1073" type="#_x0000_t75" style="width:1in;height:18.1pt" o:ole="">
+          <v:shape id="_x0000_i1082" type="#_x0000_t75" style="width:1in;height:18.1pt" o:ole="">
             <v:imagedata r:id="rId120" o:title=""/>
           </v:shape>
-          <o:OLEObject Type="Embed" ProgID="Equation.DSMT4" ShapeID="_x0000_i1073" DrawAspect="Content" ObjectID="_1572866852" r:id="rId121"/>
+          <o:OLEObject Type="Embed" ProgID="Equation.DSMT4" ShapeID="_x0000_i1082" DrawAspect="Content" ObjectID="_1587891786" r:id="rId121"/>
         </w:object>
       </w:r>
       <w:r>
@@ -5279,10 +5401,10 @@
           <w:position w:val="-32"/>
         </w:rPr>
         <w:object w:dxaOrig="1680" w:dyaOrig="600">
-          <v:shape id="_x0000_i1074" type="#_x0000_t75" style="width:84.35pt;height:30.05pt" o:ole="">
+          <v:shape id="_x0000_i1083" type="#_x0000_t75" style="width:84.35pt;height:30.05pt" o:ole="">
             <v:imagedata r:id="rId122" o:title=""/>
           </v:shape>
-          <o:OLEObject Type="Embed" ProgID="Equation.DSMT4" ShapeID="_x0000_i1074" DrawAspect="Content" ObjectID="_1572866853" r:id="rId123"/>
+          <o:OLEObject Type="Embed" ProgID="Equation.DSMT4" ShapeID="_x0000_i1083" DrawAspect="Content" ObjectID="_1587891787" r:id="rId123"/>
         </w:object>
       </w:r>
       <w:r>
@@ -5352,10 +5474,10 @@
           <w:position w:val="-30"/>
         </w:rPr>
         <w:object w:dxaOrig="980" w:dyaOrig="720">
-          <v:shape id="_x0000_i1075" type="#_x0000_t75" style="width:49.05pt;height:36.2pt" o:ole="">
+          <v:shape id="_x0000_i1084" type="#_x0000_t75" style="width:49.05pt;height:36.2pt" o:ole="">
             <v:imagedata r:id="rId124" o:title=""/>
           </v:shape>
-          <o:OLEObject Type="Embed" ProgID="Equation.DSMT4" ShapeID="_x0000_i1075" DrawAspect="Content" ObjectID="_1572866854" r:id="rId125"/>
+          <o:OLEObject Type="Embed" ProgID="Equation.DSMT4" ShapeID="_x0000_i1084" DrawAspect="Content" ObjectID="_1587891788" r:id="rId125"/>
         </w:object>
       </w:r>
       <w:r>
@@ -5425,10 +5547,10 @@
           <w:position w:val="-108"/>
         </w:rPr>
         <w:object w:dxaOrig="2860" w:dyaOrig="2280">
-          <v:shape id="_x0000_i1076" type="#_x0000_t75" style="width:142.65pt;height:113.95pt" o:ole="">
+          <v:shape id="_x0000_i1085" type="#_x0000_t75" style="width:142.65pt;height:113.95pt" o:ole="">
             <v:imagedata r:id="rId126" o:title=""/>
           </v:shape>
-          <o:OLEObject Type="Embed" ProgID="Equation.DSMT4" ShapeID="_x0000_i1076" DrawAspect="Content" ObjectID="_1572866855" r:id="rId127"/>
+          <o:OLEObject Type="Embed" ProgID="Equation.DSMT4" ShapeID="_x0000_i1085" DrawAspect="Content" ObjectID="_1587891789" r:id="rId127"/>
         </w:object>
       </w:r>
       <w:r>
@@ -5493,10 +5615,10 @@
           <w:position w:val="-30"/>
         </w:rPr>
         <w:object w:dxaOrig="1420" w:dyaOrig="720">
-          <v:shape id="_x0000_i1077" type="#_x0000_t75" style="width:71.1pt;height:36.2pt" o:ole="">
+          <v:shape id="_x0000_i1086" type="#_x0000_t75" style="width:71.1pt;height:36.2pt" o:ole="">
             <v:imagedata r:id="rId128" o:title=""/>
           </v:shape>
-          <o:OLEObject Type="Embed" ProgID="Equation.DSMT4" ShapeID="_x0000_i1077" DrawAspect="Content" ObjectID="_1572866856" r:id="rId129"/>
+          <o:OLEObject Type="Embed" ProgID="Equation.DSMT4" ShapeID="_x0000_i1086" DrawAspect="Content" ObjectID="_1587891790" r:id="rId129"/>
         </w:object>
       </w:r>
       <w:r>
@@ -5558,10 +5680,10 @@
           <w:position w:val="-14"/>
         </w:rPr>
         <w:object w:dxaOrig="940" w:dyaOrig="400">
-          <v:shape id="_x0000_i1078" type="#_x0000_t75" style="width:46.8pt;height:20.3pt" o:ole="">
+          <v:shape id="_x0000_i1087" type="#_x0000_t75" style="width:46.8pt;height:20.3pt" o:ole="">
             <v:imagedata r:id="rId130" o:title=""/>
           </v:shape>
-          <o:OLEObject Type="Embed" ProgID="Equation.DSMT4" ShapeID="_x0000_i1078" DrawAspect="Content" ObjectID="_1572866857" r:id="rId131"/>
+          <o:OLEObject Type="Embed" ProgID="Equation.DSMT4" ShapeID="_x0000_i1087" DrawAspect="Content" ObjectID="_1587891791" r:id="rId131"/>
         </w:object>
       </w:r>
       <w:r>
@@ -5577,10 +5699,10 @@
           <w:position w:val="-14"/>
         </w:rPr>
         <w:object w:dxaOrig="900" w:dyaOrig="400">
-          <v:shape id="_x0000_i1079" type="#_x0000_t75" style="width:45.05pt;height:20.3pt" o:ole="">
+          <v:shape id="_x0000_i1088" type="#_x0000_t75" style="width:45.05pt;height:20.3pt" o:ole="">
             <v:imagedata r:id="rId132" o:title=""/>
           </v:shape>
-          <o:OLEObject Type="Embed" ProgID="Equation.DSMT4" ShapeID="_x0000_i1079" DrawAspect="Content" ObjectID="_1572866858" r:id="rId133"/>
+          <o:OLEObject Type="Embed" ProgID="Equation.DSMT4" ShapeID="_x0000_i1088" DrawAspect="Content" ObjectID="_1587891792" r:id="rId133"/>
         </w:object>
       </w:r>
       <w:r>
@@ -5596,10 +5718,10 @@
           <w:position w:val="-14"/>
         </w:rPr>
         <w:object w:dxaOrig="1060" w:dyaOrig="400">
-          <v:shape id="_x0000_i1080" type="#_x0000_t75" style="width:53pt;height:20.3pt" o:ole="">
+          <v:shape id="_x0000_i1089" type="#_x0000_t75" style="width:53pt;height:20.3pt" o:ole="">
             <v:imagedata r:id="rId134" o:title=""/>
           </v:shape>
-          <o:OLEObject Type="Embed" ProgID="Equation.DSMT4" ShapeID="_x0000_i1080" DrawAspect="Content" ObjectID="_1572866859" r:id="rId135"/>
+          <o:OLEObject Type="Embed" ProgID="Equation.DSMT4" ShapeID="_x0000_i1089" DrawAspect="Content" ObjectID="_1587891793" r:id="rId135"/>
         </w:object>
       </w:r>
       <w:r>
@@ -5618,10 +5740,10 @@
           <w:position w:val="-24"/>
         </w:rPr>
         <w:object w:dxaOrig="1260" w:dyaOrig="620">
-          <v:shape id="_x0000_i1081" type="#_x0000_t75" style="width:63.15pt;height:31.35pt" o:ole="">
+          <v:shape id="_x0000_i1090" type="#_x0000_t75" style="width:63.15pt;height:31.35pt" o:ole="">
             <v:imagedata r:id="rId136" o:title=""/>
           </v:shape>
-          <o:OLEObject Type="Embed" ProgID="Equation.DSMT4" ShapeID="_x0000_i1081" DrawAspect="Content" ObjectID="_1572866860" r:id="rId137"/>
+          <o:OLEObject Type="Embed" ProgID="Equation.DSMT4" ShapeID="_x0000_i1090" DrawAspect="Content" ObjectID="_1587891794" r:id="rId137"/>
         </w:object>
       </w:r>
       <w:r>
@@ -5696,10 +5818,10 @@
           <w:position w:val="-24"/>
         </w:rPr>
         <w:object w:dxaOrig="2900" w:dyaOrig="620">
-          <v:shape id="_x0000_i1082" type="#_x0000_t75" style="width:145.35pt;height:31.35pt" o:ole="">
+          <v:shape id="_x0000_i1091" type="#_x0000_t75" style="width:145.35pt;height:31.35pt" o:ole="">
             <v:imagedata r:id="rId138" o:title=""/>
           </v:shape>
-          <o:OLEObject Type="Embed" ProgID="Equation.DSMT4" ShapeID="_x0000_i1082" DrawAspect="Content" ObjectID="_1572866861" r:id="rId139"/>
+          <o:OLEObject Type="Embed" ProgID="Equation.DSMT4" ShapeID="_x0000_i1091" DrawAspect="Content" ObjectID="_1587891795" r:id="rId139"/>
         </w:object>
       </w:r>
       <w:r>
@@ -5754,6 +5876,7 @@
     </w:p>
     <w:p>
       <w:r>
+        <w:lastRenderedPageBreak/>
         <w:t xml:space="preserve">Assuming the increment in </w:t>
       </w:r>
       <w:r>
@@ -5787,10 +5910,10 @@
           <w:position w:val="-24"/>
         </w:rPr>
         <w:object w:dxaOrig="1660" w:dyaOrig="620">
-          <v:shape id="_x0000_i1083" type="#_x0000_t75" style="width:82.6pt;height:31.35pt" o:ole="">
+          <v:shape id="_x0000_i1092" type="#_x0000_t75" style="width:82.6pt;height:31.35pt" o:ole="">
             <v:imagedata r:id="rId140" o:title=""/>
           </v:shape>
-          <o:OLEObject Type="Embed" ProgID="Equation.DSMT4" ShapeID="_x0000_i1083" DrawAspect="Content" ObjectID="_1572866862" r:id="rId141"/>
+          <o:OLEObject Type="Embed" ProgID="Equation.DSMT4" ShapeID="_x0000_i1092" DrawAspect="Content" ObjectID="_1587891796" r:id="rId141"/>
         </w:object>
       </w:r>
       <w:r>
@@ -5860,10 +5983,10 @@
           <w:position w:val="-24"/>
         </w:rPr>
         <w:object w:dxaOrig="3060" w:dyaOrig="620">
-          <v:shape id="_x0000_i1084" type="#_x0000_t75" style="width:152.85pt;height:31.35pt" o:ole="">
+          <v:shape id="_x0000_i1093" type="#_x0000_t75" style="width:152.85pt;height:31.35pt" o:ole="">
             <v:imagedata r:id="rId142" o:title=""/>
           </v:shape>
-          <o:OLEObject Type="Embed" ProgID="Equation.DSMT4" ShapeID="_x0000_i1084" DrawAspect="Content" ObjectID="_1572866863" r:id="rId143"/>
+          <o:OLEObject Type="Embed" ProgID="Equation.DSMT4" ShapeID="_x0000_i1093" DrawAspect="Content" ObjectID="_1587891797" r:id="rId143"/>
         </w:object>
       </w:r>
       <w:r>
@@ -5918,7 +6041,6 @@
     </w:p>
     <w:p>
       <w:r>
-        <w:lastRenderedPageBreak/>
         <w:t>Thus,</w:t>
       </w:r>
     </w:p>
@@ -5934,10 +6056,10 @@
           <w:position w:val="-66"/>
         </w:rPr>
         <w:object w:dxaOrig="4959" w:dyaOrig="1440">
-          <v:shape id="_x0000_i1085" type="#_x0000_t75" style="width:247.8pt;height:1in" o:ole="">
+          <v:shape id="_x0000_i1094" type="#_x0000_t75" style="width:247.8pt;height:1in" o:ole="">
             <v:imagedata r:id="rId144" o:title=""/>
           </v:shape>
-          <o:OLEObject Type="Embed" ProgID="Equation.DSMT4" ShapeID="_x0000_i1085" DrawAspect="Content" ObjectID="_1572866864" r:id="rId145"/>
+          <o:OLEObject Type="Embed" ProgID="Equation.DSMT4" ShapeID="_x0000_i1094" DrawAspect="Content" ObjectID="_1587891798" r:id="rId145"/>
         </w:object>
       </w:r>
       <w:r>
@@ -5994,11 +6116,11 @@
       <w:pPr>
         <w:pStyle w:val="Heading1"/>
       </w:pPr>
-      <w:bookmarkStart w:id="13" w:name="_Toc499114273"/>
+      <w:bookmarkStart w:id="15" w:name="_Toc499114273"/>
       <w:r>
         <w:t>Prescribed concentrations in NL analyses</w:t>
       </w:r>
-      <w:bookmarkEnd w:id="13"/>
+      <w:bookmarkEnd w:id="15"/>
     </w:p>
     <w:p>
       <w:pPr>
@@ -6012,10 +6134,10 @@
           <w:position w:val="-16"/>
         </w:rPr>
         <w:object w:dxaOrig="2220" w:dyaOrig="440">
-          <v:shape id="_x0000_i1086" type="#_x0000_t75" style="width:110.85pt;height:21.65pt" o:ole="">
+          <v:shape id="_x0000_i1095" type="#_x0000_t75" style="width:110.85pt;height:21.65pt" o:ole="">
             <v:imagedata r:id="rId146" o:title=""/>
           </v:shape>
-          <o:OLEObject Type="Embed" ProgID="Equation.DSMT4" ShapeID="_x0000_i1086" DrawAspect="Content" ObjectID="_1572866865" r:id="rId147"/>
+          <o:OLEObject Type="Embed" ProgID="Equation.DSMT4" ShapeID="_x0000_i1095" DrawAspect="Content" ObjectID="_1587891799" r:id="rId147"/>
         </w:object>
       </w:r>
       <w:r>
@@ -6080,10 +6202,10 @@
           <w:position w:val="-16"/>
         </w:rPr>
         <w:object w:dxaOrig="5360" w:dyaOrig="440">
-          <v:shape id="_x0000_i1087" type="#_x0000_t75" style="width:268.1pt;height:21.65pt" o:ole="">
+          <v:shape id="_x0000_i1096" type="#_x0000_t75" style="width:268.1pt;height:21.65pt" o:ole="">
             <v:imagedata r:id="rId148" o:title=""/>
           </v:shape>
-          <o:OLEObject Type="Embed" ProgID="Equation.DSMT4" ShapeID="_x0000_i1087" DrawAspect="Content" ObjectID="_1572866866" r:id="rId149"/>
+          <o:OLEObject Type="Embed" ProgID="Equation.DSMT4" ShapeID="_x0000_i1096" DrawAspect="Content" ObjectID="_1587891800" r:id="rId149"/>
         </w:object>
       </w:r>
       <w:r>
@@ -6169,10 +6291,10 @@
           <w:position w:val="-54"/>
         </w:rPr>
         <w:object w:dxaOrig="3040" w:dyaOrig="1160">
-          <v:shape id="_x0000_i1104" type="#_x0000_t75" style="width:151.95pt;height:57.85pt" o:ole="">
+          <v:shape id="_x0000_i1097" type="#_x0000_t75" style="width:151.95pt;height:57.85pt" o:ole="">
             <v:imagedata r:id="rId150" o:title=""/>
           </v:shape>
-          <o:OLEObject Type="Embed" ProgID="Equation.DSMT4" ShapeID="_x0000_i1104" DrawAspect="Content" ObjectID="_1572866867" r:id="rId151"/>
+          <o:OLEObject Type="Embed" ProgID="Equation.DSMT4" ShapeID="_x0000_i1097" DrawAspect="Content" ObjectID="_1587891801" r:id="rId151"/>
         </w:object>
       </w:r>
       <w:r>
@@ -6242,10 +6364,10 @@
           <w:position w:val="-66"/>
         </w:rPr>
         <w:object w:dxaOrig="2980" w:dyaOrig="1440">
-          <v:shape id="_x0000_i1105" type="#_x0000_t75" style="width:148.85pt;height:1in" o:ole="">
+          <v:shape id="_x0000_i1098" type="#_x0000_t75" style="width:148.85pt;height:1in" o:ole="">
             <v:imagedata r:id="rId152" o:title=""/>
           </v:shape>
-          <o:OLEObject Type="Embed" ProgID="Equation.DSMT4" ShapeID="_x0000_i1105" DrawAspect="Content" ObjectID="_1572866868" r:id="rId153"/>
+          <o:OLEObject Type="Embed" ProgID="Equation.DSMT4" ShapeID="_x0000_i1098" DrawAspect="Content" ObjectID="_1587891802" r:id="rId153"/>
         </w:object>
       </w:r>
       <w:r>
@@ -6323,10 +6445,10 @@
           <w:position w:val="-54"/>
         </w:rPr>
         <w:object w:dxaOrig="3040" w:dyaOrig="1160">
-          <v:shape id="_x0000_i1107" type="#_x0000_t75" style="width:151.95pt;height:57.85pt" o:ole="">
+          <v:shape id="_x0000_i1099" type="#_x0000_t75" style="width:151.95pt;height:57.85pt" o:ole="">
             <v:imagedata r:id="rId154" o:title=""/>
           </v:shape>
-          <o:OLEObject Type="Embed" ProgID="Equation.DSMT4" ShapeID="_x0000_i1107" DrawAspect="Content" ObjectID="_1572866869" r:id="rId155"/>
+          <o:OLEObject Type="Embed" ProgID="Equation.DSMT4" ShapeID="_x0000_i1099" DrawAspect="Content" ObjectID="_1587891803" r:id="rId155"/>
         </w:object>
       </w:r>
       <w:r>
@@ -6353,45 +6475,25 @@
       <w:r>
         <w:instrText>(</w:instrText>
       </w:r>
-      <w:r>
-        <w:fldChar w:fldCharType="begin"/>
-      </w:r>
-      <w:r>
-        <w:instrText xml:space="preserve"> SEQ MTSec \c \* Arabic \* MERGEFORMAT </w:instrText>
-      </w:r>
-      <w:r>
-        <w:fldChar w:fldCharType="separate"/>
-      </w:r>
-      <w:r>
-        <w:rPr>
-          <w:noProof/>
-        </w:rPr>
-        <w:instrText>1</w:instrText>
-      </w:r>
-      <w:r>
-        <w:fldChar w:fldCharType="end"/>
-      </w:r>
+      <w:fldSimple w:instr=" SEQ MTSec \c \* Arabic \* MERGEFORMAT ">
+        <w:r>
+          <w:rPr>
+            <w:noProof/>
+          </w:rPr>
+          <w:instrText>1</w:instrText>
+        </w:r>
+      </w:fldSimple>
       <w:r>
         <w:instrText>.</w:instrText>
       </w:r>
-      <w:r>
-        <w:fldChar w:fldCharType="begin"/>
-      </w:r>
-      <w:r>
-        <w:instrText xml:space="preserve"> SEQ MTEqn \c \* Arabic \* MERGEFORMAT </w:instrText>
-      </w:r>
-      <w:r>
-        <w:fldChar w:fldCharType="separate"/>
-      </w:r>
-      <w:r>
-        <w:rPr>
-          <w:noProof/>
-        </w:rPr>
-        <w:instrText>54</w:instrText>
-      </w:r>
-      <w:r>
-        <w:fldChar w:fldCharType="end"/>
-      </w:r>
+      <w:fldSimple w:instr=" SEQ MTEqn \c \* Arabic \* MERGEFORMAT ">
+        <w:r>
+          <w:rPr>
+            <w:noProof/>
+          </w:rPr>
+          <w:instrText>54</w:instrText>
+        </w:r>
+      </w:fldSimple>
       <w:r>
         <w:instrText>)</w:instrText>
       </w:r>
@@ -6401,10 +6503,9 @@
     </w:p>
     <w:p>
       <w:r>
+        <w:lastRenderedPageBreak/>
         <w:t>The solution is given by,</w:t>
       </w:r>
-      <w:bookmarkStart w:id="14" w:name="_GoBack"/>
-      <w:bookmarkEnd w:id="14"/>
     </w:p>
     <w:p>
       <w:pPr>
@@ -6418,10 +6519,10 @@
           <w:position w:val="-72"/>
         </w:rPr>
         <w:object w:dxaOrig="3920" w:dyaOrig="1560">
-          <v:shape id="_x0000_i1106" type="#_x0000_t75" style="width:196.1pt;height:78.2pt" o:ole="">
+          <v:shape id="_x0000_i1100" type="#_x0000_t75" style="width:196.1pt;height:78.2pt" o:ole="">
             <v:imagedata r:id="rId156" o:title=""/>
           </v:shape>
-          <o:OLEObject Type="Embed" ProgID="Equation.DSMT4" ShapeID="_x0000_i1106" DrawAspect="Content" ObjectID="_1572866870" r:id="rId157"/>
+          <o:OLEObject Type="Embed" ProgID="Equation.DSMT4" ShapeID="_x0000_i1100" DrawAspect="Content" ObjectID="_1587891804" r:id="rId157"/>
         </w:object>
       </w:r>
       <w:r>
@@ -6476,7 +6577,6 @@
     </w:p>
     <w:p>
       <w:r>
-        <w:lastRenderedPageBreak/>
         <w:tab/>
       </w:r>
     </w:p>
@@ -6484,21 +6584,21 @@
       <w:pPr>
         <w:pStyle w:val="Heading1"/>
       </w:pPr>
-      <w:bookmarkStart w:id="15" w:name="_Toc499114274"/>
+      <w:bookmarkStart w:id="16" w:name="_Toc499114274"/>
       <w:r>
         <w:t>Analytical solutions for reaction equations</w:t>
       </w:r>
-      <w:bookmarkEnd w:id="15"/>
+      <w:bookmarkEnd w:id="16"/>
     </w:p>
     <w:p>
       <w:pPr>
         <w:pStyle w:val="Heading2"/>
       </w:pPr>
-      <w:bookmarkStart w:id="16" w:name="_Toc499114275"/>
+      <w:bookmarkStart w:id="17" w:name="_Toc499114275"/>
       <w:r>
         <w:t>Example 1</w:t>
       </w:r>
-      <w:bookmarkEnd w:id="16"/>
+      <w:bookmarkEnd w:id="17"/>
     </w:p>
     <w:p>
       <w:r>
@@ -6517,10 +6617,10 @@
           <w:position w:val="-6"/>
         </w:rPr>
         <w:object w:dxaOrig="680" w:dyaOrig="460">
-          <v:shape id="_x0000_i1088" type="#_x0000_t75" style="width:34pt;height:22.95pt" o:ole="">
+          <v:shape id="_x0000_i1101" type="#_x0000_t75" style="width:34pt;height:22.95pt" o:ole="">
             <v:imagedata r:id="rId158" o:title=""/>
           </v:shape>
-          <o:OLEObject Type="Embed" ProgID="Equation.DSMT4" ShapeID="_x0000_i1088" DrawAspect="Content" ObjectID="_1572866871" r:id="rId159"/>
+          <o:OLEObject Type="Embed" ProgID="Equation.DSMT4" ShapeID="_x0000_i1101" DrawAspect="Content" ObjectID="_1587891805" r:id="rId159"/>
         </w:object>
       </w:r>
       <w:r>
@@ -6595,10 +6695,10 @@
           <w:position w:val="-36"/>
         </w:rPr>
         <w:object w:dxaOrig="2480" w:dyaOrig="840">
-          <v:shape id="_x0000_i1089" type="#_x0000_t75" style="width:123.7pt;height:41.95pt" o:ole="">
+          <v:shape id="_x0000_i1102" type="#_x0000_t75" style="width:123.7pt;height:41.95pt" o:ole="">
             <v:imagedata r:id="rId160" o:title=""/>
           </v:shape>
-          <o:OLEObject Type="Embed" ProgID="Equation.DSMT4" ShapeID="_x0000_i1089" DrawAspect="Content" ObjectID="_1572866872" r:id="rId161"/>
+          <o:OLEObject Type="Embed" ProgID="Equation.DSMT4" ShapeID="_x0000_i1102" DrawAspect="Content" ObjectID="_1587891806" r:id="rId161"/>
         </w:object>
       </w:r>
       <w:r>
@@ -6655,11 +6755,11 @@
       <w:pPr>
         <w:pStyle w:val="Heading2"/>
       </w:pPr>
-      <w:bookmarkStart w:id="17" w:name="_Toc499114276"/>
+      <w:bookmarkStart w:id="18" w:name="_Toc499114276"/>
       <w:r>
         <w:t>Example 2</w:t>
       </w:r>
-      <w:bookmarkEnd w:id="17"/>
+      <w:bookmarkEnd w:id="18"/>
     </w:p>
     <w:p>
       <w:r>
@@ -6678,10 +6778,10 @@
           <w:position w:val="-42"/>
         </w:rPr>
         <w:object w:dxaOrig="700" w:dyaOrig="960">
-          <v:shape id="_x0000_i1090" type="#_x0000_t75" style="width:34.9pt;height:47.7pt" o:ole="">
+          <v:shape id="_x0000_i1103" type="#_x0000_t75" style="width:34.9pt;height:47.7pt" o:ole="">
             <v:imagedata r:id="rId162" o:title=""/>
           </v:shape>
-          <o:OLEObject Type="Embed" ProgID="Equation.DSMT4" ShapeID="_x0000_i1090" DrawAspect="Content" ObjectID="_1572866873" r:id="rId163"/>
+          <o:OLEObject Type="Embed" ProgID="Equation.DSMT4" ShapeID="_x0000_i1103" DrawAspect="Content" ObjectID="_1587891807" r:id="rId163"/>
         </w:object>
       </w:r>
       <w:r>
@@ -6748,10 +6848,10 @@
           <w:position w:val="-12"/>
         </w:rPr>
         <w:object w:dxaOrig="680" w:dyaOrig="360">
-          <v:shape id="_x0000_i1091" type="#_x0000_t75" style="width:34pt;height:18.1pt" o:ole="">
+          <v:shape id="_x0000_i1104" type="#_x0000_t75" style="width:34pt;height:18.1pt" o:ole="">
             <v:imagedata r:id="rId164" o:title=""/>
           </v:shape>
-          <o:OLEObject Type="Embed" ProgID="Equation.DSMT4" ShapeID="_x0000_i1091" DrawAspect="Content" ObjectID="_1572866874" r:id="rId165"/>
+          <o:OLEObject Type="Embed" ProgID="Equation.DSMT4" ShapeID="_x0000_i1104" DrawAspect="Content" ObjectID="_1587891808" r:id="rId165"/>
         </w:object>
       </w:r>
       <w:r>
@@ -6770,10 +6870,10 @@
           <w:position w:val="-100"/>
         </w:rPr>
         <w:object w:dxaOrig="5300" w:dyaOrig="1780">
-          <v:shape id="_x0000_i1092" type="#_x0000_t75" style="width:265.05pt;height:88.8pt" o:ole="">
+          <v:shape id="_x0000_i1105" type="#_x0000_t75" style="width:265.05pt;height:88.8pt" o:ole="">
             <v:imagedata r:id="rId166" o:title=""/>
           </v:shape>
-          <o:OLEObject Type="Embed" ProgID="Equation.DSMT4" ShapeID="_x0000_i1092" DrawAspect="Content" ObjectID="_1572866875" r:id="rId167"/>
+          <o:OLEObject Type="Embed" ProgID="Equation.DSMT4" ShapeID="_x0000_i1105" DrawAspect="Content" ObjectID="_1587891809" r:id="rId167"/>
         </w:object>
       </w:r>
       <w:r>
@@ -6837,10 +6937,10 @@
           <w:position w:val="-12"/>
         </w:rPr>
         <w:object w:dxaOrig="680" w:dyaOrig="360">
-          <v:shape id="_x0000_i1102" type="#_x0000_t75" style="width:34pt;height:18.1pt" o:ole="">
+          <v:shape id="_x0000_i1106" type="#_x0000_t75" style="width:34pt;height:18.1pt" o:ole="">
             <v:imagedata r:id="rId168" o:title=""/>
           </v:shape>
-          <o:OLEObject Type="Embed" ProgID="Equation.DSMT4" ShapeID="_x0000_i1102" DrawAspect="Content" ObjectID="_1572866876" r:id="rId169"/>
+          <o:OLEObject Type="Embed" ProgID="Equation.DSMT4" ShapeID="_x0000_i1106" DrawAspect="Content" ObjectID="_1587891810" r:id="rId169"/>
         </w:object>
       </w:r>
       <w:r>
@@ -6859,10 +6959,10 @@
           <w:position w:val="-58"/>
         </w:rPr>
         <w:object w:dxaOrig="3120" w:dyaOrig="1240">
-          <v:shape id="_x0000_i1103" type="#_x0000_t75" style="width:155.95pt;height:61.85pt" o:ole="">
+          <v:shape id="_x0000_i1107" type="#_x0000_t75" style="width:155.95pt;height:61.85pt" o:ole="">
             <v:imagedata r:id="rId170" o:title=""/>
           </v:shape>
-          <o:OLEObject Type="Embed" ProgID="Equation.DSMT4" ShapeID="_x0000_i1103" DrawAspect="Content" ObjectID="_1572866877" r:id="rId171"/>
+          <o:OLEObject Type="Embed" ProgID="Equation.DSMT4" ShapeID="_x0000_i1107" DrawAspect="Content" ObjectID="_1587891811" r:id="rId171"/>
         </w:object>
       </w:r>
       <w:r>
@@ -8195,7 +8295,7 @@
 </file>
 
 <file path=customXml/itemProps1.xml><?xml version="1.0" encoding="utf-8"?>
-<ds:datastoreItem xmlns:ds="http://schemas.openxmlformats.org/officeDocument/2006/customXml" ds:itemID="{2A696381-7786-470B-B2BC-B2F502547411}">
+<ds:datastoreItem xmlns:ds="http://schemas.openxmlformats.org/officeDocument/2006/customXml" ds:itemID="{EA7873F7-07CB-4BD8-BD48-BF707A17492A}">
   <ds:schemaRefs>
     <ds:schemaRef ds:uri="http://schemas.openxmlformats.org/officeDocument/2006/bibliography"/>
   </ds:schemaRefs>

</xml_diff>

<commit_message>
FEBioChem: now using FECore dll.
git-svn-id: https://gforge.sci.utah.edu/svn/MRLProjects/Plugins/FEBioChem@10906 b505bdfe-9d5c-0410-8600-697d5fc8e487
</commit_message>
<xml_diff>
--- a/docs/reaction diffusion.docx
+++ b/docs/reaction diffusion.docx
@@ -1364,7 +1364,7 @@
           <v:shape id="_x0000_i1025" type="#_x0000_t75" style="width:262.8pt;height:23.85pt" o:ole="">
             <v:imagedata r:id="rId6" o:title=""/>
           </v:shape>
-          <o:OLEObject Type="Embed" ProgID="Equation.DSMT4" ShapeID="_x0000_i1025" DrawAspect="Content" ObjectID="_1587891729" r:id="rId7"/>
+          <o:OLEObject Type="Embed" ProgID="Equation.DSMT4" ShapeID="_x0000_i1025" DrawAspect="Content" ObjectID="_1587978961" r:id="rId7"/>
         </w:object>
       </w:r>
       <w:r>
@@ -1431,7 +1431,7 @@
           <v:shape id="_x0000_i1026" type="#_x0000_t75" style="width:18.1pt;height:16.8pt" o:ole="">
             <v:imagedata r:id="rId8" o:title=""/>
           </v:shape>
-          <o:OLEObject Type="Embed" ProgID="Equation.DSMT4" ShapeID="_x0000_i1026" DrawAspect="Content" ObjectID="_1587891730" r:id="rId9"/>
+          <o:OLEObject Type="Embed" ProgID="Equation.DSMT4" ShapeID="_x0000_i1026" DrawAspect="Content" ObjectID="_1587978962" r:id="rId9"/>
         </w:object>
       </w:r>
       <w:r>
@@ -1468,14 +1468,17 @@
           <v:shape id="_x0000_i1027" type="#_x0000_t75" style="width:20.3pt;height:16.35pt" o:ole="">
             <v:imagedata r:id="rId10" o:title=""/>
           </v:shape>
-          <o:OLEObject Type="Embed" ProgID="Equation.DSMT4" ShapeID="_x0000_i1027" DrawAspect="Content" ObjectID="_1587891731" r:id="rId11"/>
+          <o:OLEObject Type="Embed" ProgID="Equation.DSMT4" ShapeID="_x0000_i1027" DrawAspect="Content" ObjectID="_1587978963" r:id="rId11"/>
         </w:object>
       </w:r>
       <w:r>
         <w:t xml:space="preserve"> </w:t>
       </w:r>
       <w:r>
-        <w:t>the diffusion constant</w:t>
+        <w:t xml:space="preserve">the diffusion </w:t>
+      </w:r>
+      <w:r>
+        <w:t>tensor</w:t>
       </w:r>
       <w:r>
         <w:t xml:space="preserve"> of species </w:t>
@@ -1499,7 +1502,7 @@
           <v:shape id="_x0000_i1028" type="#_x0000_t75" style="width:19pt;height:16.35pt" o:ole="">
             <v:imagedata r:id="rId12" o:title=""/>
           </v:shape>
-          <o:OLEObject Type="Embed" ProgID="Equation.DSMT4" ShapeID="_x0000_i1028" DrawAspect="Content" ObjectID="_1587891732" r:id="rId13"/>
+          <o:OLEObject Type="Embed" ProgID="Equation.DSMT4" ShapeID="_x0000_i1028" DrawAspect="Content" ObjectID="_1587978964" r:id="rId13"/>
         </w:object>
       </w:r>
       <w:r>
@@ -1533,7 +1536,7 @@
           <v:shape id="_x0000_i1029" type="#_x0000_t75" style="width:90.1pt;height:23.85pt" o:ole="">
             <v:imagedata r:id="rId14" o:title=""/>
           </v:shape>
-          <o:OLEObject Type="Embed" ProgID="Equation.DSMT4" ShapeID="_x0000_i1029" DrawAspect="Content" ObjectID="_1587891733" r:id="rId15"/>
+          <o:OLEObject Type="Embed" ProgID="Equation.DSMT4" ShapeID="_x0000_i1029" DrawAspect="Content" ObjectID="_1587978965" r:id="rId15"/>
         </w:object>
       </w:r>
       <w:r>
@@ -1570,7 +1573,7 @@
           <v:shape id="_x0000_i1030" type="#_x0000_t75" style="width:227.05pt;height:23.85pt" o:ole="">
             <v:imagedata r:id="rId16" o:title=""/>
           </v:shape>
-          <o:OLEObject Type="Embed" ProgID="Equation.DSMT4" ShapeID="_x0000_i1030" DrawAspect="Content" ObjectID="_1587891734" r:id="rId17"/>
+          <o:OLEObject Type="Embed" ProgID="Equation.DSMT4" ShapeID="_x0000_i1030" DrawAspect="Content" ObjectID="_1587978966" r:id="rId17"/>
         </w:object>
       </w:r>
       <w:r>
@@ -1653,7 +1656,7 @@
           <v:shape id="_x0000_i1031" type="#_x0000_t75" style="width:293.3pt;height:36.2pt" o:ole="">
             <v:imagedata r:id="rId18" o:title=""/>
           </v:shape>
-          <o:OLEObject Type="Embed" ProgID="Equation.DSMT4" ShapeID="_x0000_i1031" DrawAspect="Content" ObjectID="_1587891735" r:id="rId19"/>
+          <o:OLEObject Type="Embed" ProgID="Equation.DSMT4" ShapeID="_x0000_i1031" DrawAspect="Content" ObjectID="_1587978967" r:id="rId19"/>
         </w:object>
       </w:r>
       <w:r>
@@ -1726,7 +1729,7 @@
           <v:shape id="_x0000_i1032" type="#_x0000_t75" style="width:269.45pt;height:1in" o:ole="">
             <v:imagedata r:id="rId20" o:title=""/>
           </v:shape>
-          <o:OLEObject Type="Embed" ProgID="Equation.DSMT4" ShapeID="_x0000_i1032" DrawAspect="Content" ObjectID="_1587891736" r:id="rId21"/>
+          <o:OLEObject Type="Embed" ProgID="Equation.DSMT4" ShapeID="_x0000_i1032" DrawAspect="Content" ObjectID="_1587978968" r:id="rId21"/>
         </w:object>
       </w:r>
       <w:r>
@@ -1796,7 +1799,7 @@
           <v:shape id="_x0000_i1033" type="#_x0000_t75" style="width:53pt;height:16.35pt" o:ole="">
             <v:imagedata r:id="rId22" o:title=""/>
           </v:shape>
-          <o:OLEObject Type="Embed" ProgID="Equation.DSMT4" ShapeID="_x0000_i1033" DrawAspect="Content" ObjectID="_1587891737" r:id="rId23"/>
+          <o:OLEObject Type="Embed" ProgID="Equation.DSMT4" ShapeID="_x0000_i1033" DrawAspect="Content" ObjectID="_1587978969" r:id="rId23"/>
         </w:object>
       </w:r>
       <w:r>
@@ -1852,7 +1855,7 @@
           <v:shape id="_x0000_i1034" type="#_x0000_t75" style="width:230.15pt;height:28.25pt" o:ole="">
             <v:imagedata r:id="rId24" o:title=""/>
           </v:shape>
-          <o:OLEObject Type="Embed" ProgID="Equation.DSMT4" ShapeID="_x0000_i1034" DrawAspect="Content" ObjectID="_1587891738" r:id="rId25"/>
+          <o:OLEObject Type="Embed" ProgID="Equation.DSMT4" ShapeID="_x0000_i1034" DrawAspect="Content" ObjectID="_1587978970" r:id="rId25"/>
         </w:object>
       </w:r>
       <w:r>
@@ -1925,7 +1928,7 @@
           <v:shape id="_x0000_i1035" type="#_x0000_t75" style="width:348.05pt;height:77.75pt" o:ole="">
             <v:imagedata r:id="rId26" o:title=""/>
           </v:shape>
-          <o:OLEObject Type="Embed" ProgID="Equation.DSMT4" ShapeID="_x0000_i1035" DrawAspect="Content" ObjectID="_1587891739" r:id="rId27"/>
+          <o:OLEObject Type="Embed" ProgID="Equation.DSMT4" ShapeID="_x0000_i1035" DrawAspect="Content" ObjectID="_1587978971" r:id="rId27"/>
         </w:object>
       </w:r>
       <w:r>
@@ -1982,6 +1985,8 @@
       <w:r>
         <w:t>This can be written as a matrix equation,</w:t>
       </w:r>
+      <w:bookmarkStart w:id="4" w:name="_GoBack"/>
+      <w:bookmarkEnd w:id="4"/>
     </w:p>
     <w:p>
       <w:pPr>
@@ -1998,7 +2003,7 @@
           <v:shape id="_x0000_i1036" type="#_x0000_t75" style="width:91pt;height:20.3pt" o:ole="">
             <v:imagedata r:id="rId28" o:title=""/>
           </v:shape>
-          <o:OLEObject Type="Embed" ProgID="Equation.DSMT4" ShapeID="_x0000_i1036" DrawAspect="Content" ObjectID="_1587891740" r:id="rId29"/>
+          <o:OLEObject Type="Embed" ProgID="Equation.DSMT4" ShapeID="_x0000_i1036" DrawAspect="Content" ObjectID="_1587978972" r:id="rId29"/>
         </w:object>
       </w:r>
       <w:r>
@@ -2022,7 +2027,7 @@
       <w:r>
         <w:fldChar w:fldCharType="end"/>
       </w:r>
-      <w:bookmarkStart w:id="4" w:name="ZEqnNum196813"/>
+      <w:bookmarkStart w:id="5" w:name="ZEqnNum196813"/>
       <w:r>
         <w:instrText>(</w:instrText>
       </w:r>
@@ -2048,7 +2053,7 @@
       <w:r>
         <w:instrText>)</w:instrText>
       </w:r>
-      <w:bookmarkEnd w:id="4"/>
+      <w:bookmarkEnd w:id="5"/>
       <w:r>
         <w:fldChar w:fldCharType="end"/>
       </w:r>
@@ -2073,7 +2078,7 @@
           <v:shape id="_x0000_i1037" type="#_x0000_t75" style="width:212pt;height:98.05pt" o:ole="">
             <v:imagedata r:id="rId30" o:title=""/>
           </v:shape>
-          <o:OLEObject Type="Embed" ProgID="Equation.DSMT4" ShapeID="_x0000_i1037" DrawAspect="Content" ObjectID="_1587891741" r:id="rId31"/>
+          <o:OLEObject Type="Embed" ProgID="Equation.DSMT4" ShapeID="_x0000_i1037" DrawAspect="Content" ObjectID="_1587978973" r:id="rId31"/>
         </w:object>
       </w:r>
       <w:r>
@@ -2249,7 +2254,7 @@
           <v:shape id="_x0000_i1038" type="#_x0000_t75" style="width:309.2pt;height:20.3pt" o:ole="">
             <v:imagedata r:id="rId32" o:title=""/>
           </v:shape>
-          <o:OLEObject Type="Embed" ProgID="Equation.DSMT4" ShapeID="_x0000_i1038" DrawAspect="Content" ObjectID="_1587891742" r:id="rId33"/>
+          <o:OLEObject Type="Embed" ProgID="Equation.DSMT4" ShapeID="_x0000_i1038" DrawAspect="Content" ObjectID="_1587978974" r:id="rId33"/>
         </w:object>
       </w:r>
       <w:r>
@@ -2316,21 +2321,21 @@
       <w:pPr>
         <w:pStyle w:val="Heading1"/>
       </w:pPr>
-      <w:bookmarkStart w:id="5" w:name="_Toc499114266"/>
+      <w:bookmarkStart w:id="6" w:name="_Toc499114266"/>
       <w:r>
         <w:t>Time Integration</w:t>
       </w:r>
-      <w:bookmarkEnd w:id="5"/>
+      <w:bookmarkEnd w:id="6"/>
     </w:p>
     <w:p>
       <w:pPr>
         <w:pStyle w:val="Heading2"/>
       </w:pPr>
-      <w:bookmarkStart w:id="6" w:name="_Toc499114267"/>
+      <w:bookmarkStart w:id="7" w:name="_Toc499114267"/>
       <w:r>
         <w:t>Backward Euler</w:t>
       </w:r>
-      <w:bookmarkEnd w:id="6"/>
+      <w:bookmarkEnd w:id="7"/>
     </w:p>
     <w:p>
       <w:proofErr w:type="gramStart"/>
@@ -2346,7 +2351,7 @@
           <v:shape id="_x0000_i1039" type="#_x0000_t75" style="width:28.25pt;height:14.15pt" o:ole="">
             <v:imagedata r:id="rId34" o:title=""/>
           </v:shape>
-          <o:OLEObject Type="Embed" ProgID="Equation.DSMT4" ShapeID="_x0000_i1039" DrawAspect="Content" ObjectID="_1587891743" r:id="rId35"/>
+          <o:OLEObject Type="Embed" ProgID="Equation.DSMT4" ShapeID="_x0000_i1039" DrawAspect="Content" ObjectID="_1587978975" r:id="rId35"/>
         </w:object>
       </w:r>
       <w:r>
@@ -2374,7 +2379,7 @@
           <v:shape id="_x0000_i1040" type="#_x0000_t75" style="width:175.35pt;height:20.3pt" o:ole="">
             <v:imagedata r:id="rId36" o:title=""/>
           </v:shape>
-          <o:OLEObject Type="Embed" ProgID="Equation.DSMT4" ShapeID="_x0000_i1040" DrawAspect="Content" ObjectID="_1587891744" r:id="rId37"/>
+          <o:OLEObject Type="Embed" ProgID="Equation.DSMT4" ShapeID="_x0000_i1040" DrawAspect="Content" ObjectID="_1587978976" r:id="rId37"/>
         </w:object>
       </w:r>
       <w:r>
@@ -2456,7 +2461,7 @@
           <v:shape id="_x0000_i1041" type="#_x0000_t75" style="width:236.3pt;height:40.2pt" o:ole="">
             <v:imagedata r:id="rId38" o:title=""/>
           </v:shape>
-          <o:OLEObject Type="Embed" ProgID="Equation.DSMT4" ShapeID="_x0000_i1041" DrawAspect="Content" ObjectID="_1587891745" r:id="rId39"/>
+          <o:OLEObject Type="Embed" ProgID="Equation.DSMT4" ShapeID="_x0000_i1041" DrawAspect="Content" ObjectID="_1587978977" r:id="rId39"/>
         </w:object>
       </w:r>
       <w:r>
@@ -2523,7 +2528,7 @@
           <v:shape id="_x0000_i1042" type="#_x0000_t75" style="width:67.15pt;height:16.35pt" o:ole="">
             <v:imagedata r:id="rId40" o:title=""/>
           </v:shape>
-          <o:OLEObject Type="Embed" ProgID="Equation.DSMT4" ShapeID="_x0000_i1042" DrawAspect="Content" ObjectID="_1587891746" r:id="rId41"/>
+          <o:OLEObject Type="Embed" ProgID="Equation.DSMT4" ShapeID="_x0000_i1042" DrawAspect="Content" ObjectID="_1587978978" r:id="rId41"/>
         </w:object>
       </w:r>
       <w:r>
@@ -2553,7 +2558,7 @@
           <v:shape id="_x0000_i1043" type="#_x0000_t75" style="width:211.6pt;height:21.65pt" o:ole="">
             <v:imagedata r:id="rId42" o:title=""/>
           </v:shape>
-          <o:OLEObject Type="Embed" ProgID="Equation.DSMT4" ShapeID="_x0000_i1043" DrawAspect="Content" ObjectID="_1587891747" r:id="rId43"/>
+          <o:OLEObject Type="Embed" ProgID="Equation.DSMT4" ShapeID="_x0000_i1043" DrawAspect="Content" ObjectID="_1587978979" r:id="rId43"/>
         </w:object>
       </w:r>
       <w:r>
@@ -2626,7 +2631,7 @@
           <v:shape id="_x0000_i1044" type="#_x0000_t75" style="width:109.1pt;height:65.8pt" o:ole="">
             <v:imagedata r:id="rId44" o:title=""/>
           </v:shape>
-          <o:OLEObject Type="Embed" ProgID="Equation.DSMT4" ShapeID="_x0000_i1044" DrawAspect="Content" ObjectID="_1587891748" r:id="rId45"/>
+          <o:OLEObject Type="Embed" ProgID="Equation.DSMT4" ShapeID="_x0000_i1044" DrawAspect="Content" ObjectID="_1587978980" r:id="rId45"/>
         </w:object>
       </w:r>
       <w:r>
@@ -2696,7 +2701,7 @@
           <v:shape id="_x0000_i1045" type="#_x0000_t75" style="width:20.3pt;height:14.15pt" o:ole="">
             <v:imagedata r:id="rId46" o:title=""/>
           </v:shape>
-          <o:OLEObject Type="Embed" ProgID="Equation.DSMT4" ShapeID="_x0000_i1045" DrawAspect="Content" ObjectID="_1587891749" r:id="rId47"/>
+          <o:OLEObject Type="Embed" ProgID="Equation.DSMT4" ShapeID="_x0000_i1045" DrawAspect="Content" ObjectID="_1587978981" r:id="rId47"/>
         </w:object>
       </w:r>
       <w:r>
@@ -2718,7 +2723,7 @@
           <v:shape id="_x0000_i1046" type="#_x0000_t75" style="width:57pt;height:14.15pt" o:ole="">
             <v:imagedata r:id="rId48" o:title=""/>
           </v:shape>
-          <o:OLEObject Type="Embed" ProgID="Equation.DSMT4" ShapeID="_x0000_i1046" DrawAspect="Content" ObjectID="_1587891750" r:id="rId49"/>
+          <o:OLEObject Type="Embed" ProgID="Equation.DSMT4" ShapeID="_x0000_i1046" DrawAspect="Content" ObjectID="_1587978982" r:id="rId49"/>
         </w:object>
       </w:r>
       <w:r>
@@ -2791,7 +2796,7 @@
           <v:shape id="_x0000_i1047" type="#_x0000_t75" style="width:85.25pt;height:19pt" o:ole="">
             <v:imagedata r:id="rId50" o:title=""/>
           </v:shape>
-          <o:OLEObject Type="Embed" ProgID="Equation.DSMT4" ShapeID="_x0000_i1047" DrawAspect="Content" ObjectID="_1587891751" r:id="rId51"/>
+          <o:OLEObject Type="Embed" ProgID="Equation.DSMT4" ShapeID="_x0000_i1047" DrawAspect="Content" ObjectID="_1587978983" r:id="rId51"/>
         </w:object>
       </w:r>
       <w:r>
@@ -2848,11 +2853,11 @@
       <w:pPr>
         <w:pStyle w:val="Heading2"/>
       </w:pPr>
-      <w:bookmarkStart w:id="7" w:name="_Toc499114268"/>
+      <w:bookmarkStart w:id="8" w:name="_Toc499114268"/>
       <w:r>
         <w:t>Generalized trapezoidal rule</w:t>
       </w:r>
-      <w:bookmarkEnd w:id="7"/>
+      <w:bookmarkEnd w:id="8"/>
     </w:p>
     <w:p>
       <w:r>
@@ -2874,7 +2879,7 @@
           <v:shape id="_x0000_i1048" type="#_x0000_t75" style="width:351.15pt;height:19.9pt" o:ole="">
             <v:imagedata r:id="rId52" o:title=""/>
           </v:shape>
-          <o:OLEObject Type="Embed" ProgID="Equation.DSMT4" ShapeID="_x0000_i1048" DrawAspect="Content" ObjectID="_1587891752" r:id="rId53"/>
+          <o:OLEObject Type="Embed" ProgID="Equation.DSMT4" ShapeID="_x0000_i1048" DrawAspect="Content" ObjectID="_1587978984" r:id="rId53"/>
         </w:object>
       </w:r>
       <w:r>
@@ -2947,7 +2952,7 @@
           <v:shape id="_x0000_i1049" type="#_x0000_t75" style="width:366.2pt;height:19.9pt" o:ole="">
             <v:imagedata r:id="rId54" o:title=""/>
           </v:shape>
-          <o:OLEObject Type="Embed" ProgID="Equation.DSMT4" ShapeID="_x0000_i1049" DrawAspect="Content" ObjectID="_1587891753" r:id="rId55"/>
+          <o:OLEObject Type="Embed" ProgID="Equation.DSMT4" ShapeID="_x0000_i1049" DrawAspect="Content" ObjectID="_1587978985" r:id="rId55"/>
         </w:object>
       </w:r>
       <w:r>
@@ -3021,7 +3026,7 @@
           <v:shape id="_x0000_i1050" type="#_x0000_t75" style="width:114.85pt;height:34pt" o:ole="">
             <v:imagedata r:id="rId56" o:title=""/>
           </v:shape>
-          <o:OLEObject Type="Embed" ProgID="Equation.DSMT4" ShapeID="_x0000_i1050" DrawAspect="Content" ObjectID="_1587891754" r:id="rId57"/>
+          <o:OLEObject Type="Embed" ProgID="Equation.DSMT4" ShapeID="_x0000_i1050" DrawAspect="Content" ObjectID="_1587978986" r:id="rId57"/>
         </w:object>
       </w:r>
       <w:r>
@@ -3078,11 +3083,11 @@
       <w:pPr>
         <w:pStyle w:val="Heading2"/>
       </w:pPr>
-      <w:bookmarkStart w:id="8" w:name="_Toc499114269"/>
+      <w:bookmarkStart w:id="9" w:name="_Toc499114269"/>
       <w:r>
         <w:t>Chemical reactions</w:t>
       </w:r>
-      <w:bookmarkEnd w:id="8"/>
+      <w:bookmarkEnd w:id="9"/>
     </w:p>
     <w:p>
       <w:r>
@@ -3134,7 +3139,7 @@
           <v:shape id="_x0000_i1051" type="#_x0000_t75" style="width:96.75pt;height:13.7pt" o:ole="">
             <v:imagedata r:id="rId58" o:title=""/>
           </v:shape>
-          <o:OLEObject Type="Embed" ProgID="Equation.DSMT4" ShapeID="_x0000_i1051" DrawAspect="Content" ObjectID="_1587891755" r:id="rId59"/>
+          <o:OLEObject Type="Embed" ProgID="Equation.DSMT4" ShapeID="_x0000_i1051" DrawAspect="Content" ObjectID="_1587978987" r:id="rId59"/>
         </w:object>
       </w:r>
       <w:r>
@@ -3207,7 +3212,7 @@
           <v:shape id="_x0000_i1052" type="#_x0000_t75" style="width:176.25pt;height:30.9pt" o:ole="">
             <v:imagedata r:id="rId60" o:title=""/>
           </v:shape>
-          <o:OLEObject Type="Embed" ProgID="Equation.DSMT4" ShapeID="_x0000_i1052" DrawAspect="Content" ObjectID="_1587891756" r:id="rId61"/>
+          <o:OLEObject Type="Embed" ProgID="Equation.DSMT4" ShapeID="_x0000_i1052" DrawAspect="Content" ObjectID="_1587978988" r:id="rId61"/>
         </w:object>
       </w:r>
       <w:r>
@@ -3280,7 +3285,7 @@
           <v:shape id="_x0000_i1053" type="#_x0000_t75" style="width:51.7pt;height:15.9pt" o:ole="">
             <v:imagedata r:id="rId62" o:title=""/>
           </v:shape>
-          <o:OLEObject Type="Embed" ProgID="Equation.DSMT4" ShapeID="_x0000_i1053" DrawAspect="Content" ObjectID="_1587891757" r:id="rId63"/>
+          <o:OLEObject Type="Embed" ProgID="Equation.DSMT4" ShapeID="_x0000_i1053" DrawAspect="Content" ObjectID="_1587978989" r:id="rId63"/>
         </w:object>
       </w:r>
       <w:r>
@@ -3367,7 +3372,7 @@
           <v:shape id="_x0000_i1054" type="#_x0000_t75" style="width:95.85pt;height:35.35pt" o:ole="">
             <v:imagedata r:id="rId64" o:title=""/>
           </v:shape>
-          <o:OLEObject Type="Embed" ProgID="Equation.DSMT4" ShapeID="_x0000_i1054" DrawAspect="Content" ObjectID="_1587891758" r:id="rId65"/>
+          <o:OLEObject Type="Embed" ProgID="Equation.DSMT4" ShapeID="_x0000_i1054" DrawAspect="Content" ObjectID="_1587978990" r:id="rId65"/>
         </w:object>
       </w:r>
       <w:r>
@@ -3432,7 +3437,7 @@
           <v:shape id="_x0000_i1055" type="#_x0000_t75" style="width:16.8pt;height:18.1pt" o:ole="">
             <v:imagedata r:id="rId66" o:title=""/>
           </v:shape>
-          <o:OLEObject Type="Embed" ProgID="Equation.DSMT4" ShapeID="_x0000_i1055" DrawAspect="Content" ObjectID="_1587891759" r:id="rId67"/>
+          <o:OLEObject Type="Embed" ProgID="Equation.DSMT4" ShapeID="_x0000_i1055" DrawAspect="Content" ObjectID="_1587978991" r:id="rId67"/>
         </w:object>
       </w:r>
       <w:r>
@@ -3468,7 +3473,7 @@
           <v:shape id="_x0000_i1056" type="#_x0000_t75" style="width:64.95pt;height:35.35pt" o:ole="">
             <v:imagedata r:id="rId68" o:title=""/>
           </v:shape>
-          <o:OLEObject Type="Embed" ProgID="Equation.DSMT4" ShapeID="_x0000_i1056" DrawAspect="Content" ObjectID="_1587891760" r:id="rId69"/>
+          <o:OLEObject Type="Embed" ProgID="Equation.DSMT4" ShapeID="_x0000_i1056" DrawAspect="Content" ObjectID="_1587978992" r:id="rId69"/>
         </w:object>
       </w:r>
       <w:r>
@@ -3542,7 +3547,7 @@
           <v:shape id="_x0000_i1057" type="#_x0000_t75" style="width:56.1pt;height:19pt" o:ole="">
             <v:imagedata r:id="rId70" o:title=""/>
           </v:shape>
-          <o:OLEObject Type="Embed" ProgID="Equation.DSMT4" ShapeID="_x0000_i1057" DrawAspect="Content" ObjectID="_1587891761" r:id="rId71"/>
+          <o:OLEObject Type="Embed" ProgID="Equation.DSMT4" ShapeID="_x0000_i1057" DrawAspect="Content" ObjectID="_1587978993" r:id="rId71"/>
         </w:object>
       </w:r>
       <w:r>
@@ -3572,7 +3577,7 @@
           <v:shape id="_x0000_i1058" type="#_x0000_t75" style="width:85.7pt;height:34pt" o:ole="">
             <v:imagedata r:id="rId72" o:title=""/>
           </v:shape>
-          <o:OLEObject Type="Embed" ProgID="Equation.DSMT4" ShapeID="_x0000_i1058" DrawAspect="Content" ObjectID="_1587891762" r:id="rId73"/>
+          <o:OLEObject Type="Embed" ProgID="Equation.DSMT4" ShapeID="_x0000_i1058" DrawAspect="Content" ObjectID="_1587978994" r:id="rId73"/>
         </w:object>
       </w:r>
       <w:r>
@@ -3659,7 +3664,7 @@
           <v:shape id="_x0000_i1059" type="#_x0000_t75" style="width:38pt;height:19pt" o:ole="">
             <v:imagedata r:id="rId74" o:title=""/>
           </v:shape>
-          <o:OLEObject Type="Embed" ProgID="Equation.DSMT4" ShapeID="_x0000_i1059" DrawAspect="Content" ObjectID="_1587891763" r:id="rId75"/>
+          <o:OLEObject Type="Embed" ProgID="Equation.DSMT4" ShapeID="_x0000_i1059" DrawAspect="Content" ObjectID="_1587978995" r:id="rId75"/>
         </w:object>
       </w:r>
       <w:r>
@@ -3727,7 +3732,7 @@
           <v:shape id="_x0000_i1060" type="#_x0000_t75" style="width:125pt;height:35.35pt" o:ole="">
             <v:imagedata r:id="rId76" o:title=""/>
           </v:shape>
-          <o:OLEObject Type="Embed" ProgID="Equation.DSMT4" ShapeID="_x0000_i1060" DrawAspect="Content" ObjectID="_1587891764" r:id="rId77"/>
+          <o:OLEObject Type="Embed" ProgID="Equation.DSMT4" ShapeID="_x0000_i1060" DrawAspect="Content" ObjectID="_1587978996" r:id="rId77"/>
         </w:object>
       </w:r>
       <w:r>
@@ -3819,7 +3824,7 @@
           <v:shape id="_x0000_i1061" type="#_x0000_t75" style="width:63.15pt;height:38pt" o:ole="">
             <v:imagedata r:id="rId78" o:title=""/>
           </v:shape>
-          <o:OLEObject Type="Embed" ProgID="Equation.DSMT4" ShapeID="_x0000_i1061" DrawAspect="Content" ObjectID="_1587891765" r:id="rId79"/>
+          <o:OLEObject Type="Embed" ProgID="Equation.DSMT4" ShapeID="_x0000_i1061" DrawAspect="Content" ObjectID="_1587978997" r:id="rId79"/>
         </w:object>
       </w:r>
       <w:r>
@@ -3897,7 +3902,7 @@
           <v:shape id="_x0000_i1062" type="#_x0000_t75" style="width:79.05pt;height:34pt" o:ole="">
             <v:imagedata r:id="rId80" o:title=""/>
           </v:shape>
-          <o:OLEObject Type="Embed" ProgID="Equation.DSMT4" ShapeID="_x0000_i1062" DrawAspect="Content" ObjectID="_1587891766" r:id="rId81"/>
+          <o:OLEObject Type="Embed" ProgID="Equation.DSMT4" ShapeID="_x0000_i1062" DrawAspect="Content" ObjectID="_1587978998" r:id="rId81"/>
         </w:object>
       </w:r>
       <w:r>
@@ -3973,7 +3978,7 @@
           <v:shape id="_x0000_i1063" type="#_x0000_t75" style="width:92.75pt;height:30.05pt" o:ole="">
             <v:imagedata r:id="rId82" o:title=""/>
           </v:shape>
-          <o:OLEObject Type="Embed" ProgID="Equation.DSMT4" ShapeID="_x0000_i1063" DrawAspect="Content" ObjectID="_1587891767" r:id="rId83"/>
+          <o:OLEObject Type="Embed" ProgID="Equation.DSMT4" ShapeID="_x0000_i1063" DrawAspect="Content" ObjectID="_1587978999" r:id="rId83"/>
         </w:object>
       </w:r>
       <w:r>
@@ -4030,11 +4035,11 @@
       <w:pPr>
         <w:pStyle w:val="Heading1"/>
       </w:pPr>
-      <w:bookmarkStart w:id="9" w:name="_Toc499114270"/>
+      <w:bookmarkStart w:id="10" w:name="_Toc499114270"/>
       <w:r>
         <w:t>Mixtures</w:t>
       </w:r>
-      <w:bookmarkEnd w:id="9"/>
+      <w:bookmarkEnd w:id="10"/>
     </w:p>
     <w:p>
       <w:pPr>
@@ -4055,7 +4060,7 @@
           <v:shape id="_x0000_i1064" type="#_x0000_t75" style="width:16.8pt;height:16.8pt" o:ole="">
             <v:imagedata r:id="rId84" o:title=""/>
           </v:shape>
-          <o:OLEObject Type="Embed" ProgID="Equation.DSMT4" ShapeID="_x0000_i1064" DrawAspect="Content" ObjectID="_1587891768" r:id="rId85"/>
+          <o:OLEObject Type="Embed" ProgID="Equation.DSMT4" ShapeID="_x0000_i1064" DrawAspect="Content" ObjectID="_1587979000" r:id="rId85"/>
         </w:object>
       </w:r>
       <w:r>
@@ -4077,7 +4082,7 @@
           <v:shape id="_x0000_i1065" type="#_x0000_t75" style="width:51.25pt;height:19pt" o:ole="">
             <v:imagedata r:id="rId86" o:title=""/>
           </v:shape>
-          <o:OLEObject Type="Embed" ProgID="Equation.DSMT4" ShapeID="_x0000_i1065" DrawAspect="Content" ObjectID="_1587891769" r:id="rId87"/>
+          <o:OLEObject Type="Embed" ProgID="Equation.DSMT4" ShapeID="_x0000_i1065" DrawAspect="Content" ObjectID="_1587979001" r:id="rId87"/>
         </w:object>
       </w:r>
       <w:r>
@@ -4147,7 +4152,7 @@
           <v:shape id="_x0000_i1066" type="#_x0000_t75" style="width:11.05pt;height:13.25pt" o:ole="">
             <v:imagedata r:id="rId88" o:title=""/>
           </v:shape>
-          <o:OLEObject Type="Embed" ProgID="Equation.DSMT4" ShapeID="_x0000_i1066" DrawAspect="Content" ObjectID="_1587891770" r:id="rId89"/>
+          <o:OLEObject Type="Embed" ProgID="Equation.DSMT4" ShapeID="_x0000_i1066" DrawAspect="Content" ObjectID="_1587979002" r:id="rId89"/>
         </w:object>
       </w:r>
       <w:r>
@@ -4206,7 +4211,7 @@
           <v:shape id="_x0000_i1067" type="#_x0000_t75" style="width:191.25pt;height:23.85pt" o:ole="">
             <v:imagedata r:id="rId90" o:title=""/>
           </v:shape>
-          <o:OLEObject Type="Embed" ProgID="Equation.DSMT4" ShapeID="_x0000_i1067" DrawAspect="Content" ObjectID="_1587891771" r:id="rId91"/>
+          <o:OLEObject Type="Embed" ProgID="Equation.DSMT4" ShapeID="_x0000_i1067" DrawAspect="Content" ObjectID="_1587979003" r:id="rId91"/>
         </w:object>
       </w:r>
       <w:r>
@@ -4271,7 +4276,7 @@
           <v:shape id="_x0000_i1068" type="#_x0000_t75" style="width:11.05pt;height:13.25pt" o:ole="">
             <v:imagedata r:id="rId92" o:title=""/>
           </v:shape>
-          <o:OLEObject Type="Embed" ProgID="Equation.DSMT4" ShapeID="_x0000_i1068" DrawAspect="Content" ObjectID="_1587891772" r:id="rId93"/>
+          <o:OLEObject Type="Embed" ProgID="Equation.DSMT4" ShapeID="_x0000_i1068" DrawAspect="Content" ObjectID="_1587979004" r:id="rId93"/>
         </w:object>
       </w:r>
       <w:r>
@@ -4346,7 +4351,7 @@
           <v:shape id="_x0000_i1069" type="#_x0000_t75" style="width:151.95pt;height:23.85pt" o:ole="">
             <v:imagedata r:id="rId94" o:title=""/>
           </v:shape>
-          <o:OLEObject Type="Embed" ProgID="Equation.DSMT4" ShapeID="_x0000_i1069" DrawAspect="Content" ObjectID="_1587891773" r:id="rId95"/>
+          <o:OLEObject Type="Embed" ProgID="Equation.DSMT4" ShapeID="_x0000_i1069" DrawAspect="Content" ObjectID="_1587979005" r:id="rId95"/>
         </w:object>
       </w:r>
       <w:r>
@@ -4414,7 +4419,7 @@
           <v:shape id="_x0000_i1070" type="#_x0000_t75" style="width:337.05pt;height:30.9pt" o:ole="">
             <v:imagedata r:id="rId96" o:title=""/>
           </v:shape>
-          <o:OLEObject Type="Embed" ProgID="Equation.DSMT4" ShapeID="_x0000_i1070" DrawAspect="Content" ObjectID="_1587891774" r:id="rId97"/>
+          <o:OLEObject Type="Embed" ProgID="Equation.DSMT4" ShapeID="_x0000_i1070" DrawAspect="Content" ObjectID="_1587979006" r:id="rId97"/>
         </w:object>
       </w:r>
       <w:r>
@@ -4481,7 +4486,7 @@
           <v:shape id="_x0000_i1071" type="#_x0000_t75" style="width:90.1pt;height:19pt" o:ole="">
             <v:imagedata r:id="rId98" o:title=""/>
           </v:shape>
-          <o:OLEObject Type="Embed" ProgID="Equation.DSMT4" ShapeID="_x0000_i1071" DrawAspect="Content" ObjectID="_1587891775" r:id="rId99"/>
+          <o:OLEObject Type="Embed" ProgID="Equation.DSMT4" ShapeID="_x0000_i1071" DrawAspect="Content" ObjectID="_1587979007" r:id="rId99"/>
         </w:object>
       </w:r>
       <w:r>
@@ -4510,7 +4515,7 @@
           <v:shape id="_x0000_i1072" type="#_x0000_t75" style="width:353.8pt;height:30.05pt" o:ole="">
             <v:imagedata r:id="rId100" o:title=""/>
           </v:shape>
-          <o:OLEObject Type="Embed" ProgID="Equation.DSMT4" ShapeID="_x0000_i1072" DrawAspect="Content" ObjectID="_1587891776" r:id="rId101"/>
+          <o:OLEObject Type="Embed" ProgID="Equation.DSMT4" ShapeID="_x0000_i1072" DrawAspect="Content" ObjectID="_1587979008" r:id="rId101"/>
         </w:object>
       </w:r>
       <w:r>
@@ -4567,11 +4572,11 @@
       <w:pPr>
         <w:pStyle w:val="Heading2"/>
       </w:pPr>
-      <w:bookmarkStart w:id="10" w:name="_Toc499114271"/>
+      <w:bookmarkStart w:id="11" w:name="_Toc499114271"/>
       <w:r>
         <w:t>Solid-bound molecules</w:t>
       </w:r>
-      <w:bookmarkEnd w:id="10"/>
+      <w:bookmarkEnd w:id="11"/>
     </w:p>
     <w:p>
       <w:pPr>
@@ -4596,7 +4601,7 @@
           <v:shape id="_x0000_i1073" type="#_x0000_t75" style="width:56.1pt;height:18.1pt" o:ole="">
             <v:imagedata r:id="rId102" o:title=""/>
           </v:shape>
-          <o:OLEObject Type="Embed" ProgID="Equation.DSMT4" ShapeID="_x0000_i1073" DrawAspect="Content" ObjectID="_1587891777" r:id="rId103"/>
+          <o:OLEObject Type="Embed" ProgID="Equation.DSMT4" ShapeID="_x0000_i1073" DrawAspect="Content" ObjectID="_1587979009" r:id="rId103"/>
         </w:object>
       </w:r>
       <w:r>
@@ -4683,7 +4688,7 @@
           <v:shape id="_x0000_i1074" type="#_x0000_t75" style="width:16.8pt;height:18.1pt" o:ole="">
             <v:imagedata r:id="rId104" o:title=""/>
           </v:shape>
-          <o:OLEObject Type="Embed" ProgID="Equation.DSMT4" ShapeID="_x0000_i1074" DrawAspect="Content" ObjectID="_1587891778" r:id="rId105"/>
+          <o:OLEObject Type="Embed" ProgID="Equation.DSMT4" ShapeID="_x0000_i1074" DrawAspect="Content" ObjectID="_1587979010" r:id="rId105"/>
         </w:object>
       </w:r>
       <w:r>
@@ -4705,7 +4710,7 @@
           <v:shape id="_x0000_i1075" type="#_x0000_t75" style="width:53pt;height:32.7pt" o:ole="">
             <v:imagedata r:id="rId106" o:title=""/>
           </v:shape>
-          <o:OLEObject Type="Embed" ProgID="Equation.DSMT4" ShapeID="_x0000_i1075" DrawAspect="Content" ObjectID="_1587891779" r:id="rId107"/>
+          <o:OLEObject Type="Embed" ProgID="Equation.DSMT4" ShapeID="_x0000_i1075" DrawAspect="Content" ObjectID="_1587979011" r:id="rId107"/>
         </w:object>
       </w:r>
       <w:r>
@@ -4729,7 +4734,7 @@
       <w:r>
         <w:fldChar w:fldCharType="end"/>
       </w:r>
-      <w:bookmarkStart w:id="11" w:name="ZEqnNum484367"/>
+      <w:bookmarkStart w:id="12" w:name="ZEqnNum484367"/>
       <w:r>
         <w:instrText>(</w:instrText>
       </w:r>
@@ -4755,7 +4760,7 @@
       <w:r>
         <w:instrText>)</w:instrText>
       </w:r>
-      <w:bookmarkEnd w:id="11"/>
+      <w:bookmarkEnd w:id="12"/>
       <w:r>
         <w:fldChar w:fldCharType="end"/>
       </w:r>
@@ -4780,7 +4785,7 @@
           <v:shape id="_x0000_i1076" type="#_x0000_t75" style="width:16.8pt;height:18.1pt" o:ole="">
             <v:imagedata r:id="rId108" o:title=""/>
           </v:shape>
-          <o:OLEObject Type="Embed" ProgID="Equation.DSMT4" ShapeID="_x0000_i1076" DrawAspect="Content" ObjectID="_1587891780" r:id="rId109"/>
+          <o:OLEObject Type="Embed" ProgID="Equation.DSMT4" ShapeID="_x0000_i1076" DrawAspect="Content" ObjectID="_1587979012" r:id="rId109"/>
         </w:object>
       </w:r>
       <w:r>
@@ -4842,7 +4847,7 @@
           <v:shape id="_x0000_i1077" type="#_x0000_t75" style="width:99.85pt;height:19pt" o:ole="">
             <v:imagedata r:id="rId110" o:title=""/>
           </v:shape>
-          <o:OLEObject Type="Embed" ProgID="Equation.DSMT4" ShapeID="_x0000_i1077" DrawAspect="Content" ObjectID="_1587891781" r:id="rId111"/>
+          <o:OLEObject Type="Embed" ProgID="Equation.DSMT4" ShapeID="_x0000_i1077" DrawAspect="Content" ObjectID="_1587979013" r:id="rId111"/>
         </w:object>
       </w:r>
       <w:r>
@@ -4915,7 +4920,7 @@
           <v:shape id="_x0000_i1078" type="#_x0000_t75" style="width:139.15pt;height:30.9pt" o:ole="">
             <v:imagedata r:id="rId112" o:title=""/>
           </v:shape>
-          <o:OLEObject Type="Embed" ProgID="Equation.DSMT4" ShapeID="_x0000_i1078" DrawAspect="Content" ObjectID="_1587891782" r:id="rId113"/>
+          <o:OLEObject Type="Embed" ProgID="Equation.DSMT4" ShapeID="_x0000_i1078" DrawAspect="Content" ObjectID="_1587979014" r:id="rId113"/>
         </w:object>
       </w:r>
       <w:r>
@@ -4939,7 +4944,7 @@
       <w:r>
         <w:fldChar w:fldCharType="end"/>
       </w:r>
-      <w:bookmarkStart w:id="12" w:name="ZEqnNum992718"/>
+      <w:bookmarkStart w:id="13" w:name="ZEqnNum992718"/>
       <w:r>
         <w:instrText>(</w:instrText>
       </w:r>
@@ -4965,7 +4970,7 @@
       <w:r>
         <w:instrText>)</w:instrText>
       </w:r>
-      <w:bookmarkEnd w:id="12"/>
+      <w:bookmarkEnd w:id="13"/>
       <w:r>
         <w:fldChar w:fldCharType="end"/>
       </w:r>
@@ -4990,7 +4995,7 @@
           <v:shape id="_x0000_i1079" type="#_x0000_t75" style="width:77.75pt;height:26.95pt" o:ole="">
             <v:imagedata r:id="rId114" o:title=""/>
           </v:shape>
-          <o:OLEObject Type="Embed" ProgID="Equation.DSMT4" ShapeID="_x0000_i1079" DrawAspect="Content" ObjectID="_1587891783" r:id="rId115"/>
+          <o:OLEObject Type="Embed" ProgID="Equation.DSMT4" ShapeID="_x0000_i1079" DrawAspect="Content" ObjectID="_1587979015" r:id="rId115"/>
         </w:object>
       </w:r>
       <w:r>
@@ -5076,7 +5081,7 @@
           <v:shape id="_x0000_i1080" type="#_x0000_t75" style="width:45.95pt;height:36.2pt" o:ole="">
             <v:imagedata r:id="rId116" o:title=""/>
           </v:shape>
-          <o:OLEObject Type="Embed" ProgID="Equation.DSMT4" ShapeID="_x0000_i1080" DrawAspect="Content" ObjectID="_1587891784" r:id="rId117"/>
+          <o:OLEObject Type="Embed" ProgID="Equation.DSMT4" ShapeID="_x0000_i1080" DrawAspect="Content" ObjectID="_1587979016" r:id="rId117"/>
         </w:object>
       </w:r>
       <w:r>
@@ -5154,7 +5159,7 @@
           <v:shape id="_x0000_i1081" type="#_x0000_t75" style="width:47.7pt;height:18.1pt" o:ole="">
             <v:imagedata r:id="rId118" o:title=""/>
           </v:shape>
-          <o:OLEObject Type="Embed" ProgID="Equation.DSMT4" ShapeID="_x0000_i1081" DrawAspect="Content" ObjectID="_1587891785" r:id="rId119"/>
+          <o:OLEObject Type="Embed" ProgID="Equation.DSMT4" ShapeID="_x0000_i1081" DrawAspect="Content" ObjectID="_1587979017" r:id="rId119"/>
         </w:object>
       </w:r>
       <w:r>
@@ -5279,8 +5284,6 @@
         </w:rPr>
         <w:t xml:space="preserve">Perhaps I need to implement a predictor-corrector approach. </w:t>
       </w:r>
-      <w:bookmarkStart w:id="13" w:name="_GoBack"/>
-      <w:bookmarkEnd w:id="13"/>
     </w:p>
     <w:p>
       <w:pPr>
@@ -5312,7 +5315,7 @@
           <v:shape id="_x0000_i1082" type="#_x0000_t75" style="width:1in;height:18.1pt" o:ole="">
             <v:imagedata r:id="rId120" o:title=""/>
           </v:shape>
-          <o:OLEObject Type="Embed" ProgID="Equation.DSMT4" ShapeID="_x0000_i1082" DrawAspect="Content" ObjectID="_1587891786" r:id="rId121"/>
+          <o:OLEObject Type="Embed" ProgID="Equation.DSMT4" ShapeID="_x0000_i1082" DrawAspect="Content" ObjectID="_1587979018" r:id="rId121"/>
         </w:object>
       </w:r>
       <w:r>
@@ -5404,7 +5407,7 @@
           <v:shape id="_x0000_i1083" type="#_x0000_t75" style="width:84.35pt;height:30.05pt" o:ole="">
             <v:imagedata r:id="rId122" o:title=""/>
           </v:shape>
-          <o:OLEObject Type="Embed" ProgID="Equation.DSMT4" ShapeID="_x0000_i1083" DrawAspect="Content" ObjectID="_1587891787" r:id="rId123"/>
+          <o:OLEObject Type="Embed" ProgID="Equation.DSMT4" ShapeID="_x0000_i1083" DrawAspect="Content" ObjectID="_1587979019" r:id="rId123"/>
         </w:object>
       </w:r>
       <w:r>
@@ -5477,7 +5480,7 @@
           <v:shape id="_x0000_i1084" type="#_x0000_t75" style="width:49.05pt;height:36.2pt" o:ole="">
             <v:imagedata r:id="rId124" o:title=""/>
           </v:shape>
-          <o:OLEObject Type="Embed" ProgID="Equation.DSMT4" ShapeID="_x0000_i1084" DrawAspect="Content" ObjectID="_1587891788" r:id="rId125"/>
+          <o:OLEObject Type="Embed" ProgID="Equation.DSMT4" ShapeID="_x0000_i1084" DrawAspect="Content" ObjectID="_1587979020" r:id="rId125"/>
         </w:object>
       </w:r>
       <w:r>
@@ -5550,7 +5553,7 @@
           <v:shape id="_x0000_i1085" type="#_x0000_t75" style="width:142.65pt;height:113.95pt" o:ole="">
             <v:imagedata r:id="rId126" o:title=""/>
           </v:shape>
-          <o:OLEObject Type="Embed" ProgID="Equation.DSMT4" ShapeID="_x0000_i1085" DrawAspect="Content" ObjectID="_1587891789" r:id="rId127"/>
+          <o:OLEObject Type="Embed" ProgID="Equation.DSMT4" ShapeID="_x0000_i1085" DrawAspect="Content" ObjectID="_1587979021" r:id="rId127"/>
         </w:object>
       </w:r>
       <w:r>
@@ -5618,7 +5621,7 @@
           <v:shape id="_x0000_i1086" type="#_x0000_t75" style="width:71.1pt;height:36.2pt" o:ole="">
             <v:imagedata r:id="rId128" o:title=""/>
           </v:shape>
-          <o:OLEObject Type="Embed" ProgID="Equation.DSMT4" ShapeID="_x0000_i1086" DrawAspect="Content" ObjectID="_1587891790" r:id="rId129"/>
+          <o:OLEObject Type="Embed" ProgID="Equation.DSMT4" ShapeID="_x0000_i1086" DrawAspect="Content" ObjectID="_1587979022" r:id="rId129"/>
         </w:object>
       </w:r>
       <w:r>
@@ -5683,7 +5686,7 @@
           <v:shape id="_x0000_i1087" type="#_x0000_t75" style="width:46.8pt;height:20.3pt" o:ole="">
             <v:imagedata r:id="rId130" o:title=""/>
           </v:shape>
-          <o:OLEObject Type="Embed" ProgID="Equation.DSMT4" ShapeID="_x0000_i1087" DrawAspect="Content" ObjectID="_1587891791" r:id="rId131"/>
+          <o:OLEObject Type="Embed" ProgID="Equation.DSMT4" ShapeID="_x0000_i1087" DrawAspect="Content" ObjectID="_1587979023" r:id="rId131"/>
         </w:object>
       </w:r>
       <w:r>
@@ -5702,7 +5705,7 @@
           <v:shape id="_x0000_i1088" type="#_x0000_t75" style="width:45.05pt;height:20.3pt" o:ole="">
             <v:imagedata r:id="rId132" o:title=""/>
           </v:shape>
-          <o:OLEObject Type="Embed" ProgID="Equation.DSMT4" ShapeID="_x0000_i1088" DrawAspect="Content" ObjectID="_1587891792" r:id="rId133"/>
+          <o:OLEObject Type="Embed" ProgID="Equation.DSMT4" ShapeID="_x0000_i1088" DrawAspect="Content" ObjectID="_1587979024" r:id="rId133"/>
         </w:object>
       </w:r>
       <w:r>
@@ -5721,7 +5724,7 @@
           <v:shape id="_x0000_i1089" type="#_x0000_t75" style="width:53pt;height:20.3pt" o:ole="">
             <v:imagedata r:id="rId134" o:title=""/>
           </v:shape>
-          <o:OLEObject Type="Embed" ProgID="Equation.DSMT4" ShapeID="_x0000_i1089" DrawAspect="Content" ObjectID="_1587891793" r:id="rId135"/>
+          <o:OLEObject Type="Embed" ProgID="Equation.DSMT4" ShapeID="_x0000_i1089" DrawAspect="Content" ObjectID="_1587979025" r:id="rId135"/>
         </w:object>
       </w:r>
       <w:r>
@@ -5743,7 +5746,7 @@
           <v:shape id="_x0000_i1090" type="#_x0000_t75" style="width:63.15pt;height:31.35pt" o:ole="">
             <v:imagedata r:id="rId136" o:title=""/>
           </v:shape>
-          <o:OLEObject Type="Embed" ProgID="Equation.DSMT4" ShapeID="_x0000_i1090" DrawAspect="Content" ObjectID="_1587891794" r:id="rId137"/>
+          <o:OLEObject Type="Embed" ProgID="Equation.DSMT4" ShapeID="_x0000_i1090" DrawAspect="Content" ObjectID="_1587979026" r:id="rId137"/>
         </w:object>
       </w:r>
       <w:r>
@@ -5821,7 +5824,7 @@
           <v:shape id="_x0000_i1091" type="#_x0000_t75" style="width:145.35pt;height:31.35pt" o:ole="">
             <v:imagedata r:id="rId138" o:title=""/>
           </v:shape>
-          <o:OLEObject Type="Embed" ProgID="Equation.DSMT4" ShapeID="_x0000_i1091" DrawAspect="Content" ObjectID="_1587891795" r:id="rId139"/>
+          <o:OLEObject Type="Embed" ProgID="Equation.DSMT4" ShapeID="_x0000_i1091" DrawAspect="Content" ObjectID="_1587979027" r:id="rId139"/>
         </w:object>
       </w:r>
       <w:r>
@@ -5913,7 +5916,7 @@
           <v:shape id="_x0000_i1092" type="#_x0000_t75" style="width:82.6pt;height:31.35pt" o:ole="">
             <v:imagedata r:id="rId140" o:title=""/>
           </v:shape>
-          <o:OLEObject Type="Embed" ProgID="Equation.DSMT4" ShapeID="_x0000_i1092" DrawAspect="Content" ObjectID="_1587891796" r:id="rId141"/>
+          <o:OLEObject Type="Embed" ProgID="Equation.DSMT4" ShapeID="_x0000_i1092" DrawAspect="Content" ObjectID="_1587979028" r:id="rId141"/>
         </w:object>
       </w:r>
       <w:r>
@@ -5986,7 +5989,7 @@
           <v:shape id="_x0000_i1093" type="#_x0000_t75" style="width:152.85pt;height:31.35pt" o:ole="">
             <v:imagedata r:id="rId142" o:title=""/>
           </v:shape>
-          <o:OLEObject Type="Embed" ProgID="Equation.DSMT4" ShapeID="_x0000_i1093" DrawAspect="Content" ObjectID="_1587891797" r:id="rId143"/>
+          <o:OLEObject Type="Embed" ProgID="Equation.DSMT4" ShapeID="_x0000_i1093" DrawAspect="Content" ObjectID="_1587979029" r:id="rId143"/>
         </w:object>
       </w:r>
       <w:r>
@@ -6059,7 +6062,7 @@
           <v:shape id="_x0000_i1094" type="#_x0000_t75" style="width:247.8pt;height:1in" o:ole="">
             <v:imagedata r:id="rId144" o:title=""/>
           </v:shape>
-          <o:OLEObject Type="Embed" ProgID="Equation.DSMT4" ShapeID="_x0000_i1094" DrawAspect="Content" ObjectID="_1587891798" r:id="rId145"/>
+          <o:OLEObject Type="Embed" ProgID="Equation.DSMT4" ShapeID="_x0000_i1094" DrawAspect="Content" ObjectID="_1587979030" r:id="rId145"/>
         </w:object>
       </w:r>
       <w:r>
@@ -6137,7 +6140,7 @@
           <v:shape id="_x0000_i1095" type="#_x0000_t75" style="width:110.85pt;height:21.65pt" o:ole="">
             <v:imagedata r:id="rId146" o:title=""/>
           </v:shape>
-          <o:OLEObject Type="Embed" ProgID="Equation.DSMT4" ShapeID="_x0000_i1095" DrawAspect="Content" ObjectID="_1587891799" r:id="rId147"/>
+          <o:OLEObject Type="Embed" ProgID="Equation.DSMT4" ShapeID="_x0000_i1095" DrawAspect="Content" ObjectID="_1587979031" r:id="rId147"/>
         </w:object>
       </w:r>
       <w:r>
@@ -6205,7 +6208,7 @@
           <v:shape id="_x0000_i1096" type="#_x0000_t75" style="width:268.1pt;height:21.65pt" o:ole="">
             <v:imagedata r:id="rId148" o:title=""/>
           </v:shape>
-          <o:OLEObject Type="Embed" ProgID="Equation.DSMT4" ShapeID="_x0000_i1096" DrawAspect="Content" ObjectID="_1587891800" r:id="rId149"/>
+          <o:OLEObject Type="Embed" ProgID="Equation.DSMT4" ShapeID="_x0000_i1096" DrawAspect="Content" ObjectID="_1587979032" r:id="rId149"/>
         </w:object>
       </w:r>
       <w:r>
@@ -6294,7 +6297,7 @@
           <v:shape id="_x0000_i1097" type="#_x0000_t75" style="width:151.95pt;height:57.85pt" o:ole="">
             <v:imagedata r:id="rId150" o:title=""/>
           </v:shape>
-          <o:OLEObject Type="Embed" ProgID="Equation.DSMT4" ShapeID="_x0000_i1097" DrawAspect="Content" ObjectID="_1587891801" r:id="rId151"/>
+          <o:OLEObject Type="Embed" ProgID="Equation.DSMT4" ShapeID="_x0000_i1097" DrawAspect="Content" ObjectID="_1587979033" r:id="rId151"/>
         </w:object>
       </w:r>
       <w:r>
@@ -6367,7 +6370,7 @@
           <v:shape id="_x0000_i1098" type="#_x0000_t75" style="width:148.85pt;height:1in" o:ole="">
             <v:imagedata r:id="rId152" o:title=""/>
           </v:shape>
-          <o:OLEObject Type="Embed" ProgID="Equation.DSMT4" ShapeID="_x0000_i1098" DrawAspect="Content" ObjectID="_1587891802" r:id="rId153"/>
+          <o:OLEObject Type="Embed" ProgID="Equation.DSMT4" ShapeID="_x0000_i1098" DrawAspect="Content" ObjectID="_1587979034" r:id="rId153"/>
         </w:object>
       </w:r>
       <w:r>
@@ -6448,7 +6451,7 @@
           <v:shape id="_x0000_i1099" type="#_x0000_t75" style="width:151.95pt;height:57.85pt" o:ole="">
             <v:imagedata r:id="rId154" o:title=""/>
           </v:shape>
-          <o:OLEObject Type="Embed" ProgID="Equation.DSMT4" ShapeID="_x0000_i1099" DrawAspect="Content" ObjectID="_1587891803" r:id="rId155"/>
+          <o:OLEObject Type="Embed" ProgID="Equation.DSMT4" ShapeID="_x0000_i1099" DrawAspect="Content" ObjectID="_1587979035" r:id="rId155"/>
         </w:object>
       </w:r>
       <w:r>
@@ -6522,7 +6525,7 @@
           <v:shape id="_x0000_i1100" type="#_x0000_t75" style="width:196.1pt;height:78.2pt" o:ole="">
             <v:imagedata r:id="rId156" o:title=""/>
           </v:shape>
-          <o:OLEObject Type="Embed" ProgID="Equation.DSMT4" ShapeID="_x0000_i1100" DrawAspect="Content" ObjectID="_1587891804" r:id="rId157"/>
+          <o:OLEObject Type="Embed" ProgID="Equation.DSMT4" ShapeID="_x0000_i1100" DrawAspect="Content" ObjectID="_1587979036" r:id="rId157"/>
         </w:object>
       </w:r>
       <w:r>
@@ -6620,7 +6623,7 @@
           <v:shape id="_x0000_i1101" type="#_x0000_t75" style="width:34pt;height:22.95pt" o:ole="">
             <v:imagedata r:id="rId158" o:title=""/>
           </v:shape>
-          <o:OLEObject Type="Embed" ProgID="Equation.DSMT4" ShapeID="_x0000_i1101" DrawAspect="Content" ObjectID="_1587891805" r:id="rId159"/>
+          <o:OLEObject Type="Embed" ProgID="Equation.DSMT4" ShapeID="_x0000_i1101" DrawAspect="Content" ObjectID="_1587979037" r:id="rId159"/>
         </w:object>
       </w:r>
       <w:r>
@@ -6698,7 +6701,7 @@
           <v:shape id="_x0000_i1102" type="#_x0000_t75" style="width:123.7pt;height:41.95pt" o:ole="">
             <v:imagedata r:id="rId160" o:title=""/>
           </v:shape>
-          <o:OLEObject Type="Embed" ProgID="Equation.DSMT4" ShapeID="_x0000_i1102" DrawAspect="Content" ObjectID="_1587891806" r:id="rId161"/>
+          <o:OLEObject Type="Embed" ProgID="Equation.DSMT4" ShapeID="_x0000_i1102" DrawAspect="Content" ObjectID="_1587979038" r:id="rId161"/>
         </w:object>
       </w:r>
       <w:r>
@@ -6781,7 +6784,7 @@
           <v:shape id="_x0000_i1103" type="#_x0000_t75" style="width:34.9pt;height:47.7pt" o:ole="">
             <v:imagedata r:id="rId162" o:title=""/>
           </v:shape>
-          <o:OLEObject Type="Embed" ProgID="Equation.DSMT4" ShapeID="_x0000_i1103" DrawAspect="Content" ObjectID="_1587891807" r:id="rId163"/>
+          <o:OLEObject Type="Embed" ProgID="Equation.DSMT4" ShapeID="_x0000_i1103" DrawAspect="Content" ObjectID="_1587979039" r:id="rId163"/>
         </w:object>
       </w:r>
       <w:r>
@@ -6851,7 +6854,7 @@
           <v:shape id="_x0000_i1104" type="#_x0000_t75" style="width:34pt;height:18.1pt" o:ole="">
             <v:imagedata r:id="rId164" o:title=""/>
           </v:shape>
-          <o:OLEObject Type="Embed" ProgID="Equation.DSMT4" ShapeID="_x0000_i1104" DrawAspect="Content" ObjectID="_1587891808" r:id="rId165"/>
+          <o:OLEObject Type="Embed" ProgID="Equation.DSMT4" ShapeID="_x0000_i1104" DrawAspect="Content" ObjectID="_1587979040" r:id="rId165"/>
         </w:object>
       </w:r>
       <w:r>
@@ -6873,7 +6876,7 @@
           <v:shape id="_x0000_i1105" type="#_x0000_t75" style="width:265.05pt;height:88.8pt" o:ole="">
             <v:imagedata r:id="rId166" o:title=""/>
           </v:shape>
-          <o:OLEObject Type="Embed" ProgID="Equation.DSMT4" ShapeID="_x0000_i1105" DrawAspect="Content" ObjectID="_1587891809" r:id="rId167"/>
+          <o:OLEObject Type="Embed" ProgID="Equation.DSMT4" ShapeID="_x0000_i1105" DrawAspect="Content" ObjectID="_1587979041" r:id="rId167"/>
         </w:object>
       </w:r>
       <w:r>
@@ -6940,7 +6943,7 @@
           <v:shape id="_x0000_i1106" type="#_x0000_t75" style="width:34pt;height:18.1pt" o:ole="">
             <v:imagedata r:id="rId168" o:title=""/>
           </v:shape>
-          <o:OLEObject Type="Embed" ProgID="Equation.DSMT4" ShapeID="_x0000_i1106" DrawAspect="Content" ObjectID="_1587891810" r:id="rId169"/>
+          <o:OLEObject Type="Embed" ProgID="Equation.DSMT4" ShapeID="_x0000_i1106" DrawAspect="Content" ObjectID="_1587979042" r:id="rId169"/>
         </w:object>
       </w:r>
       <w:r>
@@ -6962,7 +6965,7 @@
           <v:shape id="_x0000_i1107" type="#_x0000_t75" style="width:155.95pt;height:61.85pt" o:ole="">
             <v:imagedata r:id="rId170" o:title=""/>
           </v:shape>
-          <o:OLEObject Type="Embed" ProgID="Equation.DSMT4" ShapeID="_x0000_i1107" DrawAspect="Content" ObjectID="_1587891811" r:id="rId171"/>
+          <o:OLEObject Type="Embed" ProgID="Equation.DSMT4" ShapeID="_x0000_i1107" DrawAspect="Content" ObjectID="_1587979043" r:id="rId171"/>
         </w:object>
       </w:r>
       <w:r>
@@ -8295,7 +8298,7 @@
 </file>
 
 <file path=customXml/itemProps1.xml><?xml version="1.0" encoding="utf-8"?>
-<ds:datastoreItem xmlns:ds="http://schemas.openxmlformats.org/officeDocument/2006/customXml" ds:itemID="{EA7873F7-07CB-4BD8-BD48-BF707A17492A}">
+<ds:datastoreItem xmlns:ds="http://schemas.openxmlformats.org/officeDocument/2006/customXml" ds:itemID="{18A16CEC-C36A-480A-82C0-B16BB8CC724D}">
   <ds:schemaRefs>
     <ds:schemaRef ds:uri="http://schemas.openxmlformats.org/officeDocument/2006/bibliography"/>
   </ds:schemaRefs>

</xml_diff>